<commit_message>
Draw AVL tree number 3 a
</commit_message>
<xml_diff>
--- a/Week 8 Problem Set.docx
+++ b/Week 8 Problem Set.docx
@@ -1267,13 +1267,269 @@
         <w:ind w:left="720"/>
         <w:rPr>
           <w:rFonts w:ascii="Times New Roman" w:eastAsia="Times New Roman" w:hAnsi="Times New Roman" w:cs="Times New Roman"/>
-          <w:color w:val="000000"/>
-          <w:sz w:val="24"/>
-          <w:szCs w:val="24"/>
-        </w:rPr>
-      </w:pPr>
-      <w:bookmarkStart w:id="0" w:name="_GoBack"/>
-      <w:bookmarkEnd w:id="0"/>
+          <w:noProof/>
+          <w:color w:val="000000"/>
+          <w:sz w:val="24"/>
+          <w:szCs w:val="24"/>
+        </w:rPr>
+      </w:pPr>
+      <w:r>
+        <w:rPr>
+          <w:rFonts w:ascii="Times New Roman" w:eastAsia="Times New Roman" w:hAnsi="Times New Roman" w:cs="Times New Roman"/>
+          <w:noProof/>
+          <w:color w:val="000000"/>
+          <w:sz w:val="24"/>
+          <w:szCs w:val="24"/>
+        </w:rPr>
+        <w:t xml:space="preserve">Let </w:t>
+      </w:r>
+      <m:oMath>
+        <m:r>
+          <w:rPr>
+            <w:rFonts w:ascii="Cambria Math" w:eastAsia="Times New Roman" w:hAnsi="Cambria Math" w:cs="Times New Roman"/>
+            <w:noProof/>
+            <w:color w:val="000000"/>
+            <w:sz w:val="24"/>
+            <w:szCs w:val="24"/>
+          </w:rPr>
+          <m:t>insertAVL(t, n)</m:t>
+        </m:r>
+      </m:oMath>
+      <w:r>
+        <w:rPr>
+          <w:rFonts w:ascii="Times New Roman" w:eastAsia="Times New Roman" w:hAnsi="Times New Roman" w:cs="Times New Roman"/>
+          <w:noProof/>
+          <w:color w:val="000000"/>
+          <w:sz w:val="24"/>
+          <w:szCs w:val="24"/>
+        </w:rPr>
+        <w:t xml:space="preserve"> be the procedure that inserts into the tree t, the node n. Then following insertions will trigger rotations:</w:t>
+      </w:r>
+    </w:p>
+    <w:p>
+      <w:pPr>
+        <w:spacing w:before="100" w:beforeAutospacing="1" w:after="100" w:afterAutospacing="1" w:line="360" w:lineRule="auto"/>
+        <w:ind w:left="720"/>
+        <w:rPr>
+          <w:rFonts w:ascii="Times New Roman" w:eastAsia="Times New Roman" w:hAnsi="Times New Roman" w:cs="Times New Roman"/>
+          <w:noProof/>
+          <w:color w:val="000000"/>
+          <w:sz w:val="24"/>
+          <w:szCs w:val="24"/>
+        </w:rPr>
+      </w:pPr>
+      <m:oMath>
+        <m:r>
+          <w:rPr>
+            <w:rFonts w:ascii="Cambria Math" w:eastAsia="Times New Roman" w:hAnsi="Cambria Math" w:cs="Times New Roman"/>
+            <w:noProof/>
+            <w:color w:val="000000"/>
+            <w:sz w:val="24"/>
+            <w:szCs w:val="24"/>
+          </w:rPr>
+          <m:t>insertAVL(t, 12)</m:t>
+        </m:r>
+      </m:oMath>
+      <w:r>
+        <w:rPr>
+          <w:rFonts w:ascii="Times New Roman" w:eastAsia="Times New Roman" w:hAnsi="Times New Roman" w:cs="Times New Roman"/>
+          <w:noProof/>
+          <w:color w:val="000000"/>
+          <w:sz w:val="24"/>
+          <w:szCs w:val="24"/>
+        </w:rPr>
+        <w:t xml:space="preserve"> – A right rotation at the root, currently 58, to achieve balance.</w:t>
+      </w:r>
+    </w:p>
+    <w:p>
+      <w:pPr>
+        <w:spacing w:before="100" w:beforeAutospacing="1" w:after="100" w:afterAutospacing="1" w:line="360" w:lineRule="auto"/>
+        <w:ind w:left="720"/>
+        <w:rPr>
+          <w:rFonts w:ascii="Times New Roman" w:eastAsia="Times New Roman" w:hAnsi="Times New Roman" w:cs="Times New Roman"/>
+          <w:noProof/>
+          <w:color w:val="000000"/>
+          <w:sz w:val="24"/>
+          <w:szCs w:val="24"/>
+        </w:rPr>
+      </w:pPr>
+      <m:oMath>
+        <m:r>
+          <w:rPr>
+            <w:rFonts w:ascii="Cambria Math" w:eastAsia="Times New Roman" w:hAnsi="Cambria Math" w:cs="Times New Roman"/>
+            <w:noProof/>
+            <w:color w:val="000000"/>
+            <w:sz w:val="24"/>
+            <w:szCs w:val="24"/>
+          </w:rPr>
+          <m:t>insertAVL(t, 43)</m:t>
+        </m:r>
+      </m:oMath>
+      <w:r>
+        <w:rPr>
+          <w:rFonts w:ascii="Times New Roman" w:eastAsia="Times New Roman" w:hAnsi="Times New Roman" w:cs="Times New Roman"/>
+          <w:noProof/>
+          <w:color w:val="000000"/>
+          <w:sz w:val="24"/>
+          <w:szCs w:val="24"/>
+        </w:rPr>
+        <w:t xml:space="preserve">  - A left rotation at 37 then a right rotation at 58, in that order.</w:t>
+      </w:r>
+    </w:p>
+    <w:p>
+      <w:pPr>
+        <w:spacing w:before="100" w:beforeAutospacing="1" w:after="100" w:afterAutospacing="1" w:line="360" w:lineRule="auto"/>
+        <w:ind w:left="720"/>
+        <w:rPr>
+          <w:rFonts w:ascii="Times New Roman" w:eastAsia="Times New Roman" w:hAnsi="Times New Roman" w:cs="Times New Roman"/>
+          <w:noProof/>
+          <w:color w:val="000000"/>
+          <w:sz w:val="24"/>
+          <w:szCs w:val="24"/>
+        </w:rPr>
+      </w:pPr>
+      <m:oMath>
+        <m:r>
+          <w:rPr>
+            <w:rFonts w:ascii="Cambria Math" w:eastAsia="Times New Roman" w:hAnsi="Cambria Math" w:cs="Times New Roman"/>
+            <w:noProof/>
+            <w:color w:val="000000"/>
+            <w:sz w:val="24"/>
+            <w:szCs w:val="24"/>
+          </w:rPr>
+          <m:t>insertAVL</m:t>
+        </m:r>
+        <m:d>
+          <m:dPr>
+            <m:ctrlPr>
+              <w:rPr>
+                <w:rFonts w:ascii="Cambria Math" w:eastAsia="Times New Roman" w:hAnsi="Cambria Math" w:cs="Times New Roman"/>
+                <w:i/>
+                <w:noProof/>
+                <w:color w:val="000000"/>
+                <w:sz w:val="24"/>
+                <w:szCs w:val="24"/>
+              </w:rPr>
+            </m:ctrlPr>
+          </m:dPr>
+          <m:e>
+            <m:r>
+              <w:rPr>
+                <w:rFonts w:ascii="Cambria Math" w:eastAsia="Times New Roman" w:hAnsi="Cambria Math" w:cs="Times New Roman"/>
+                <w:noProof/>
+                <w:color w:val="000000"/>
+                <w:sz w:val="24"/>
+                <w:szCs w:val="24"/>
+              </w:rPr>
+              <m:t>t, 40</m:t>
+            </m:r>
+          </m:e>
+        </m:d>
+      </m:oMath>
+      <w:r>
+        <w:rPr>
+          <w:rFonts w:ascii="Times New Roman" w:eastAsia="Times New Roman" w:hAnsi="Times New Roman" w:cs="Times New Roman"/>
+          <w:noProof/>
+          <w:color w:val="000000"/>
+          <w:sz w:val="24"/>
+          <w:szCs w:val="24"/>
+        </w:rPr>
+        <w:t xml:space="preserve">  - A </w:t>
+      </w:r>
+      <w:r>
+        <w:rPr>
+          <w:rFonts w:ascii="Times New Roman" w:eastAsia="Times New Roman" w:hAnsi="Times New Roman" w:cs="Times New Roman"/>
+          <w:noProof/>
+          <w:color w:val="000000"/>
+          <w:sz w:val="24"/>
+          <w:szCs w:val="24"/>
+        </w:rPr>
+        <w:t>a right rotation at 43 followed by a left rotation at the root.</w:t>
+      </w:r>
+    </w:p>
+    <w:p>
+      <w:pPr>
+        <w:spacing w:before="100" w:beforeAutospacing="1" w:after="100" w:afterAutospacing="1" w:line="360" w:lineRule="auto"/>
+        <w:ind w:left="720"/>
+        <w:rPr>
+          <w:rFonts w:ascii="Times New Roman" w:eastAsia="Times New Roman" w:hAnsi="Times New Roman" w:cs="Times New Roman"/>
+          <w:color w:val="000000"/>
+          <w:sz w:val="24"/>
+          <w:szCs w:val="24"/>
+        </w:rPr>
+      </w:pPr>
+      <w:r>
+        <w:rPr>
+          <w:rFonts w:ascii="Times New Roman" w:eastAsia="Times New Roman" w:hAnsi="Times New Roman" w:cs="Times New Roman"/>
+          <w:noProof/>
+          <w:color w:val="000000"/>
+          <w:sz w:val="24"/>
+          <w:szCs w:val="24"/>
+        </w:rPr>
+        <w:lastRenderedPageBreak/>
+        <w:drawing>
+          <wp:inline distT="0" distB="0" distL="0" distR="0">
+            <wp:extent cx="5943600" cy="3610610"/>
+            <wp:effectExtent l="0" t="0" r="0" b="0"/>
+            <wp:docPr id="2" name="Picture 2"/>
+            <wp:cNvGraphicFramePr>
+              <a:graphicFrameLocks xmlns:a="http://schemas.openxmlformats.org/drawingml/2006/main" noChangeAspect="1"/>
+            </wp:cNvGraphicFramePr>
+            <a:graphic xmlns:a="http://schemas.openxmlformats.org/drawingml/2006/main">
+              <a:graphicData uri="http://schemas.openxmlformats.org/drawingml/2006/picture">
+                <pic:pic xmlns:pic="http://schemas.openxmlformats.org/drawingml/2006/picture">
+                  <pic:nvPicPr>
+                    <pic:cNvPr id="2" name="AVL.drawio.png"/>
+                    <pic:cNvPicPr/>
+                  </pic:nvPicPr>
+                  <pic:blipFill>
+                    <a:blip r:embed="rId11">
+                      <a:extLst>
+                        <a:ext uri="{28A0092B-C50C-407E-A947-70E740481C1C}">
+                          <a14:useLocalDpi xmlns:a14="http://schemas.microsoft.com/office/drawing/2010/main" val="0"/>
+                        </a:ext>
+                      </a:extLst>
+                    </a:blip>
+                    <a:stretch>
+                      <a:fillRect/>
+                    </a:stretch>
+                  </pic:blipFill>
+                  <pic:spPr>
+                    <a:xfrm>
+                      <a:off x="0" y="0"/>
+                      <a:ext cx="5943600" cy="3610610"/>
+                    </a:xfrm>
+                    <a:prstGeom prst="rect">
+                      <a:avLst/>
+                    </a:prstGeom>
+                  </pic:spPr>
+                </pic:pic>
+              </a:graphicData>
+            </a:graphic>
+          </wp:inline>
+        </w:drawing>
+      </w:r>
+    </w:p>
+    <w:p>
+      <w:pPr>
+        <w:spacing w:before="100" w:beforeAutospacing="1" w:after="100" w:afterAutospacing="1" w:line="360" w:lineRule="auto"/>
+        <w:ind w:left="720"/>
+        <w:rPr>
+          <w:rFonts w:ascii="Times New Roman" w:eastAsia="Times New Roman" w:hAnsi="Times New Roman" w:cs="Times New Roman"/>
+          <w:color w:val="000000"/>
+          <w:sz w:val="24"/>
+          <w:szCs w:val="24"/>
+        </w:rPr>
+      </w:pPr>
+      <w:r>
+        <w:rPr>
+          <w:rFonts w:ascii="Times New Roman" w:eastAsia="Times New Roman" w:hAnsi="Times New Roman" w:cs="Times New Roman"/>
+          <w:color w:val="000000"/>
+          <w:sz w:val="24"/>
+          <w:szCs w:val="24"/>
+        </w:rPr>
+        <w:t>The above rotations solve imbalances that would otherwise lead to an unbalanced tree.</w:t>
+      </w:r>
     </w:p>
     <w:p>
       <w:pPr>
@@ -1289,25 +1545,25 @@
           <w:szCs w:val="24"/>
         </w:rPr>
       </w:pPr>
-      <w:proofErr w:type="spellStart"/>
-      <w:r>
-        <w:rPr>
-          <w:rFonts w:ascii="Times New Roman" w:eastAsia="Times New Roman" w:hAnsi="Times New Roman" w:cs="Times New Roman"/>
-          <w:color w:val="000000"/>
-          <w:sz w:val="24"/>
-          <w:szCs w:val="24"/>
-        </w:rPr>
-        <w:t>xtend</w:t>
-      </w:r>
-      <w:proofErr w:type="spellEnd"/>
-      <w:r>
-        <w:rPr>
-          <w:rFonts w:ascii="Times New Roman" w:eastAsia="Times New Roman" w:hAnsi="Times New Roman" w:cs="Times New Roman"/>
-          <w:color w:val="000000"/>
-          <w:sz w:val="24"/>
-          <w:szCs w:val="24"/>
-        </w:rPr>
-        <w:t xml:space="preserve"> the BST ADT from the lecture (</w:t>
+      <w:r>
+        <w:rPr>
+          <w:rFonts w:ascii="Times New Roman" w:eastAsia="Times New Roman" w:hAnsi="Times New Roman" w:cs="Times New Roman"/>
+          <w:color w:val="000000"/>
+          <w:sz w:val="24"/>
+          <w:szCs w:val="24"/>
+        </w:rPr>
+        <w:t>E</w:t>
+      </w:r>
+      <w:bookmarkStart w:id="0" w:name="_GoBack"/>
+      <w:bookmarkEnd w:id="0"/>
+      <w:r>
+        <w:rPr>
+          <w:rFonts w:ascii="Times New Roman" w:eastAsia="Times New Roman" w:hAnsi="Times New Roman" w:cs="Times New Roman"/>
+          <w:color w:val="000000"/>
+          <w:sz w:val="24"/>
+          <w:szCs w:val="24"/>
+        </w:rPr>
+        <w:t>xtend the BST ADT from the lecture (</w:t>
       </w:r>
       <w:proofErr w:type="spellStart"/>
       <w:r>

</xml_diff>

<commit_message>
answer question 3 to completion
</commit_message>
<xml_diff>
--- a/Week 8 Problem Set.docx
+++ b/Week 8 Problem Set.docx
@@ -1533,6 +1533,7 @@
     </w:p>
     <w:p>
       <w:pPr>
+        <w:pStyle w:val="ListParagraph"/>
         <w:numPr>
           <w:ilvl w:val="0"/>
           <w:numId w:val="2"/>
@@ -1552,7 +1553,993 @@
           <w:sz w:val="24"/>
           <w:szCs w:val="24"/>
         </w:rPr>
-        <w:t>E</w:t>
+        <w:t>Extend the BST ADT from the lecture (</w:t>
+      </w:r>
+      <w:proofErr w:type="spellStart"/>
+      <w:r>
+        <w:rPr>
+          <w:rFonts w:ascii="Times New Roman" w:eastAsia="Times New Roman" w:hAnsi="Times New Roman" w:cs="Times New Roman"/>
+          <w:color w:val="000000"/>
+          <w:sz w:val="24"/>
+          <w:szCs w:val="24"/>
+        </w:rPr>
+        <w:fldChar w:fldCharType="begin"/>
+      </w:r>
+      <w:r>
+        <w:rPr>
+          <w:rFonts w:ascii="Times New Roman" w:eastAsia="Times New Roman" w:hAnsi="Times New Roman" w:cs="Times New Roman"/>
+          <w:color w:val="000000"/>
+          <w:sz w:val="24"/>
+          <w:szCs w:val="24"/>
+        </w:rPr>
+        <w:instrText xml:space="preserve"> HYPERLINK "http://www.cse.unsw.edu.au/~cs9024/23T2/lecs/week8/progs/BST.h" </w:instrText>
+      </w:r>
+      <w:r>
+        <w:rPr>
+          <w:rFonts w:ascii="Times New Roman" w:eastAsia="Times New Roman" w:hAnsi="Times New Roman" w:cs="Times New Roman"/>
+          <w:color w:val="000000"/>
+          <w:sz w:val="24"/>
+          <w:szCs w:val="24"/>
+        </w:rPr>
+        <w:fldChar w:fldCharType="separate"/>
+      </w:r>
+      <w:r>
+        <w:rPr>
+          <w:rFonts w:ascii="Times New Roman" w:eastAsia="Times New Roman" w:hAnsi="Times New Roman" w:cs="Times New Roman"/>
+          <w:color w:val="1F78D8"/>
+          <w:sz w:val="24"/>
+          <w:szCs w:val="24"/>
+        </w:rPr>
+        <w:t>BST.h</w:t>
+      </w:r>
+      <w:proofErr w:type="spellEnd"/>
+      <w:r>
+        <w:rPr>
+          <w:rFonts w:ascii="Times New Roman" w:eastAsia="Times New Roman" w:hAnsi="Times New Roman" w:cs="Times New Roman"/>
+          <w:color w:val="000000"/>
+          <w:sz w:val="24"/>
+          <w:szCs w:val="24"/>
+        </w:rPr>
+        <w:fldChar w:fldCharType="end"/>
+      </w:r>
+      <w:r>
+        <w:rPr>
+          <w:rFonts w:ascii="Times New Roman" w:eastAsia="Times New Roman" w:hAnsi="Times New Roman" w:cs="Times New Roman"/>
+          <w:color w:val="000000"/>
+          <w:sz w:val="24"/>
+          <w:szCs w:val="24"/>
+        </w:rPr>
+        <w:t>, </w:t>
+      </w:r>
+      <w:proofErr w:type="spellStart"/>
+      <w:r>
+        <w:rPr>
+          <w:rFonts w:ascii="Times New Roman" w:eastAsia="Times New Roman" w:hAnsi="Times New Roman" w:cs="Times New Roman"/>
+          <w:color w:val="000000"/>
+          <w:sz w:val="24"/>
+          <w:szCs w:val="24"/>
+        </w:rPr>
+        <w:fldChar w:fldCharType="begin"/>
+      </w:r>
+      <w:r>
+        <w:rPr>
+          <w:rFonts w:ascii="Times New Roman" w:eastAsia="Times New Roman" w:hAnsi="Times New Roman" w:cs="Times New Roman"/>
+          <w:color w:val="000000"/>
+          <w:sz w:val="24"/>
+          <w:szCs w:val="24"/>
+        </w:rPr>
+        <w:instrText xml:space="preserve"> HYPERLINK "http://www.cse.unsw.edu.au/~cs9024/23T2/lecs/week8/progs/BST.c" </w:instrText>
+      </w:r>
+      <w:r>
+        <w:rPr>
+          <w:rFonts w:ascii="Times New Roman" w:eastAsia="Times New Roman" w:hAnsi="Times New Roman" w:cs="Times New Roman"/>
+          <w:color w:val="000000"/>
+          <w:sz w:val="24"/>
+          <w:szCs w:val="24"/>
+        </w:rPr>
+        <w:fldChar w:fldCharType="separate"/>
+      </w:r>
+      <w:r>
+        <w:rPr>
+          <w:rFonts w:ascii="Times New Roman" w:eastAsia="Times New Roman" w:hAnsi="Times New Roman" w:cs="Times New Roman"/>
+          <w:color w:val="1F78D8"/>
+          <w:sz w:val="24"/>
+          <w:szCs w:val="24"/>
+        </w:rPr>
+        <w:t>BST.c</w:t>
+      </w:r>
+      <w:proofErr w:type="spellEnd"/>
+      <w:r>
+        <w:rPr>
+          <w:rFonts w:ascii="Times New Roman" w:eastAsia="Times New Roman" w:hAnsi="Times New Roman" w:cs="Times New Roman"/>
+          <w:color w:val="000000"/>
+          <w:sz w:val="24"/>
+          <w:szCs w:val="24"/>
+        </w:rPr>
+        <w:fldChar w:fldCharType="end"/>
+      </w:r>
+      <w:r>
+        <w:rPr>
+          <w:rFonts w:ascii="Times New Roman" w:eastAsia="Times New Roman" w:hAnsi="Times New Roman" w:cs="Times New Roman"/>
+          <w:color w:val="000000"/>
+          <w:sz w:val="24"/>
+          <w:szCs w:val="24"/>
+        </w:rPr>
+        <w:t>) by an implementation of the function</w:t>
+      </w:r>
+    </w:p>
+    <w:p>
+      <w:pPr>
+        <w:pStyle w:val="ListParagraph"/>
+        <w:pBdr>
+          <w:top w:val="single" w:sz="6" w:space="3" w:color="9999CC"/>
+          <w:left w:val="single" w:sz="6" w:space="6" w:color="9999CC"/>
+          <w:bottom w:val="single" w:sz="6" w:space="3" w:color="9999CC"/>
+          <w:right w:val="single" w:sz="6" w:space="6" w:color="9999CC"/>
+        </w:pBdr>
+        <w:shd w:val="clear" w:color="auto" w:fill="EEEEFF"/>
+        <w:tabs>
+          <w:tab w:val="left" w:pos="916"/>
+          <w:tab w:val="left" w:pos="1832"/>
+          <w:tab w:val="left" w:pos="2748"/>
+          <w:tab w:val="left" w:pos="3664"/>
+          <w:tab w:val="left" w:pos="4580"/>
+          <w:tab w:val="left" w:pos="5496"/>
+          <w:tab w:val="left" w:pos="6412"/>
+          <w:tab w:val="left" w:pos="7328"/>
+          <w:tab w:val="left" w:pos="8244"/>
+          <w:tab w:val="left" w:pos="9160"/>
+          <w:tab w:val="left" w:pos="10076"/>
+          <w:tab w:val="left" w:pos="10992"/>
+          <w:tab w:val="left" w:pos="11908"/>
+          <w:tab w:val="left" w:pos="12824"/>
+          <w:tab w:val="left" w:pos="13740"/>
+          <w:tab w:val="left" w:pos="14656"/>
+        </w:tabs>
+        <w:spacing w:before="75" w:after="75" w:line="360" w:lineRule="auto"/>
+        <w:ind w:right="300"/>
+        <w:rPr>
+          <w:rFonts w:ascii="Times New Roman" w:eastAsia="Times New Roman" w:hAnsi="Times New Roman" w:cs="Times New Roman"/>
+          <w:color w:val="000000"/>
+          <w:sz w:val="24"/>
+          <w:szCs w:val="24"/>
+        </w:rPr>
+      </w:pPr>
+      <w:r>
+        <w:rPr>
+          <w:rFonts w:ascii="Times New Roman" w:eastAsia="Times New Roman" w:hAnsi="Times New Roman" w:cs="Times New Roman"/>
+          <w:color w:val="000000"/>
+          <w:sz w:val="24"/>
+          <w:szCs w:val="24"/>
+        </w:rPr>
+        <w:t xml:space="preserve">Tree </w:t>
+      </w:r>
+      <w:proofErr w:type="spellStart"/>
+      <w:proofErr w:type="gramStart"/>
+      <w:r>
+        <w:rPr>
+          <w:rFonts w:ascii="Times New Roman" w:eastAsia="Times New Roman" w:hAnsi="Times New Roman" w:cs="Times New Roman"/>
+          <w:color w:val="000000"/>
+          <w:sz w:val="24"/>
+          <w:szCs w:val="24"/>
+        </w:rPr>
+        <w:t>deleteAVL</w:t>
+      </w:r>
+      <w:proofErr w:type="spellEnd"/>
+      <w:r>
+        <w:rPr>
+          <w:rFonts w:ascii="Times New Roman" w:eastAsia="Times New Roman" w:hAnsi="Times New Roman" w:cs="Times New Roman"/>
+          <w:color w:val="000000"/>
+          <w:sz w:val="24"/>
+          <w:szCs w:val="24"/>
+        </w:rPr>
+        <w:t>(</w:t>
+      </w:r>
+      <w:proofErr w:type="gramEnd"/>
+      <w:r>
+        <w:rPr>
+          <w:rFonts w:ascii="Times New Roman" w:eastAsia="Times New Roman" w:hAnsi="Times New Roman" w:cs="Times New Roman"/>
+          <w:color w:val="000000"/>
+          <w:sz w:val="24"/>
+          <w:szCs w:val="24"/>
+        </w:rPr>
+        <w:t>Tree t, Item it)</w:t>
+      </w:r>
+    </w:p>
+    <w:p>
+      <w:pPr>
+        <w:pStyle w:val="ListParagraph"/>
+        <w:spacing w:before="100" w:beforeAutospacing="1" w:after="100" w:afterAutospacing="1" w:line="360" w:lineRule="auto"/>
+        <w:rPr>
+          <w:rFonts w:ascii="Times New Roman" w:eastAsia="Times New Roman" w:hAnsi="Times New Roman" w:cs="Times New Roman"/>
+          <w:color w:val="000000"/>
+          <w:sz w:val="24"/>
+          <w:szCs w:val="24"/>
+        </w:rPr>
+      </w:pPr>
+      <w:r>
+        <w:rPr>
+          <w:rFonts w:ascii="Times New Roman" w:eastAsia="Times New Roman" w:hAnsi="Times New Roman" w:cs="Times New Roman"/>
+          <w:color w:val="000000"/>
+          <w:sz w:val="24"/>
+          <w:szCs w:val="24"/>
+        </w:rPr>
+        <w:t>to delete an element from an AVL tree.</w:t>
+      </w:r>
+    </w:p>
+    <w:p>
+      <w:pPr>
+        <w:pStyle w:val="ListParagraph"/>
+        <w:spacing w:before="100" w:beforeAutospacing="1" w:after="100" w:afterAutospacing="1" w:line="360" w:lineRule="auto"/>
+        <w:rPr>
+          <w:rFonts w:ascii="Times New Roman" w:eastAsia="Times New Roman" w:hAnsi="Times New Roman" w:cs="Times New Roman"/>
+          <w:color w:val="000000"/>
+          <w:sz w:val="24"/>
+          <w:szCs w:val="24"/>
+        </w:rPr>
+      </w:pPr>
+      <w:r>
+        <w:rPr>
+          <w:rFonts w:ascii="Times New Roman" w:eastAsia="Times New Roman" w:hAnsi="Times New Roman" w:cs="Times New Roman"/>
+          <w:color w:val="000000"/>
+          <w:sz w:val="24"/>
+          <w:szCs w:val="24"/>
+        </w:rPr>
+        <w:t>----- Attached -----</w:t>
+      </w:r>
+    </w:p>
+    <w:p>
+      <w:pPr>
+        <w:pStyle w:val="ListParagraph"/>
+        <w:numPr>
+          <w:ilvl w:val="0"/>
+          <w:numId w:val="2"/>
+        </w:numPr>
+        <w:spacing w:before="100" w:beforeAutospacing="1" w:after="100" w:afterAutospacing="1" w:line="360" w:lineRule="auto"/>
+        <w:rPr>
+          <w:rFonts w:ascii="Times New Roman" w:eastAsia="Times New Roman" w:hAnsi="Times New Roman" w:cs="Times New Roman"/>
+          <w:color w:val="000000"/>
+          <w:sz w:val="24"/>
+          <w:szCs w:val="24"/>
+        </w:rPr>
+      </w:pPr>
+      <w:r>
+        <w:rPr>
+          <w:rFonts w:ascii="Times New Roman" w:hAnsi="Times New Roman" w:cs="Times New Roman"/>
+          <w:color w:val="000000"/>
+          <w:sz w:val="24"/>
+          <w:szCs w:val="24"/>
+        </w:rPr>
+        <w:t>Extend the </w:t>
+      </w:r>
+      <w:proofErr w:type="spellStart"/>
+      <w:r>
+        <w:rPr>
+          <w:rFonts w:ascii="Times New Roman" w:hAnsi="Times New Roman" w:cs="Times New Roman"/>
+          <w:sz w:val="24"/>
+          <w:szCs w:val="24"/>
+        </w:rPr>
+        <w:fldChar w:fldCharType="begin"/>
+      </w:r>
+      <w:r>
+        <w:rPr>
+          <w:rFonts w:ascii="Times New Roman" w:hAnsi="Times New Roman" w:cs="Times New Roman"/>
+          <w:sz w:val="24"/>
+          <w:szCs w:val="24"/>
+        </w:rPr>
+        <w:instrText xml:space="preserve"> HYPERLINK "http://www.cse.unsw.edu.au/~cs9024/23T2/lecs/week8/progs/treeLab.c" </w:instrText>
+      </w:r>
+      <w:r>
+        <w:rPr>
+          <w:rFonts w:ascii="Times New Roman" w:hAnsi="Times New Roman" w:cs="Times New Roman"/>
+          <w:sz w:val="24"/>
+          <w:szCs w:val="24"/>
+        </w:rPr>
+        <w:fldChar w:fldCharType="separate"/>
+      </w:r>
+      <w:r>
+        <w:rPr>
+          <w:rStyle w:val="HTMLTypewriter"/>
+          <w:rFonts w:ascii="Times New Roman" w:eastAsiaTheme="minorHAnsi" w:hAnsi="Times New Roman" w:cs="Times New Roman"/>
+          <w:color w:val="1F78D8"/>
+          <w:sz w:val="24"/>
+          <w:szCs w:val="24"/>
+        </w:rPr>
+        <w:t>treeLab.c</w:t>
+      </w:r>
+      <w:proofErr w:type="spellEnd"/>
+      <w:r>
+        <w:rPr>
+          <w:rFonts w:ascii="Times New Roman" w:hAnsi="Times New Roman" w:cs="Times New Roman"/>
+          <w:sz w:val="24"/>
+          <w:szCs w:val="24"/>
+        </w:rPr>
+        <w:fldChar w:fldCharType="end"/>
+      </w:r>
+      <w:r>
+        <w:rPr>
+          <w:rFonts w:ascii="Times New Roman" w:hAnsi="Times New Roman" w:cs="Times New Roman"/>
+          <w:color w:val="000000"/>
+          <w:sz w:val="24"/>
+          <w:szCs w:val="24"/>
+        </w:rPr>
+        <w:t xml:space="preserve"> program from the lecture by the </w:t>
+      </w:r>
+      <w:proofErr w:type="gramStart"/>
+      <w:r>
+        <w:rPr>
+          <w:rFonts w:ascii="Times New Roman" w:hAnsi="Times New Roman" w:cs="Times New Roman"/>
+          <w:color w:val="000000"/>
+          <w:sz w:val="24"/>
+          <w:szCs w:val="24"/>
+        </w:rPr>
+        <w:t>command  </w:t>
+      </w:r>
+      <w:r>
+        <w:rPr>
+          <w:rStyle w:val="HTMLTypewriter"/>
+          <w:rFonts w:ascii="Times New Roman" w:eastAsiaTheme="minorHAnsi" w:hAnsi="Times New Roman" w:cs="Times New Roman"/>
+          <w:color w:val="000000"/>
+          <w:sz w:val="24"/>
+          <w:szCs w:val="24"/>
+        </w:rPr>
+        <w:t>'</w:t>
+      </w:r>
+      <w:proofErr w:type="gramEnd"/>
+      <w:r>
+        <w:rPr>
+          <w:rStyle w:val="HTMLTypewriter"/>
+          <w:rFonts w:ascii="Times New Roman" w:eastAsiaTheme="minorHAnsi" w:hAnsi="Times New Roman" w:cs="Times New Roman"/>
+          <w:color w:val="000000"/>
+          <w:sz w:val="24"/>
+          <w:szCs w:val="24"/>
+        </w:rPr>
+        <w:t>D'</w:t>
+      </w:r>
+      <w:r>
+        <w:rPr>
+          <w:rFonts w:ascii="Times New Roman" w:hAnsi="Times New Roman" w:cs="Times New Roman"/>
+          <w:color w:val="000000"/>
+          <w:sz w:val="24"/>
+          <w:szCs w:val="24"/>
+        </w:rPr>
+        <w:t>  to AVL-delete an element.</w:t>
+      </w:r>
+    </w:p>
+    <w:p>
+      <w:pPr>
+        <w:pStyle w:val="ListParagraph"/>
+        <w:spacing w:before="100" w:beforeAutospacing="1" w:after="100" w:afterAutospacing="1" w:line="360" w:lineRule="auto"/>
+        <w:rPr>
+          <w:rFonts w:ascii="Times New Roman" w:eastAsia="Times New Roman" w:hAnsi="Times New Roman" w:cs="Times New Roman"/>
+          <w:color w:val="000000"/>
+          <w:sz w:val="24"/>
+          <w:szCs w:val="24"/>
+        </w:rPr>
+      </w:pPr>
+      <w:r>
+        <w:rPr>
+          <w:rFonts w:ascii="Times New Roman" w:eastAsia="Times New Roman" w:hAnsi="Times New Roman" w:cs="Times New Roman"/>
+          <w:color w:val="000000"/>
+          <w:sz w:val="24"/>
+          <w:szCs w:val="24"/>
+        </w:rPr>
+        <w:t>----- Attached -----</w:t>
+      </w:r>
+    </w:p>
+    <w:p>
+      <w:pPr>
+        <w:pStyle w:val="NormalWeb"/>
+        <w:numPr>
+          <w:ilvl w:val="0"/>
+          <w:numId w:val="2"/>
+        </w:numPr>
+        <w:spacing w:line="360" w:lineRule="auto"/>
+        <w:rPr>
+          <w:color w:val="000000"/>
+        </w:rPr>
+      </w:pPr>
+      <w:r>
+        <w:rPr>
+          <w:color w:val="000000"/>
+        </w:rPr>
+        <w:t>Run your program for Exercise 3c with the following sequence of commands:</w:t>
+      </w:r>
+    </w:p>
+    <w:p>
+      <w:pPr>
+        <w:pStyle w:val="HTMLPreformatted"/>
+        <w:pBdr>
+          <w:top w:val="single" w:sz="6" w:space="3" w:color="9999CC"/>
+          <w:left w:val="single" w:sz="6" w:space="6" w:color="9999CC"/>
+          <w:bottom w:val="single" w:sz="6" w:space="3" w:color="9999CC"/>
+          <w:right w:val="single" w:sz="6" w:space="6" w:color="9999CC"/>
+        </w:pBdr>
+        <w:shd w:val="clear" w:color="auto" w:fill="EEEEFF"/>
+        <w:spacing w:before="120" w:after="120" w:line="360" w:lineRule="auto"/>
+        <w:ind w:left="720" w:right="240"/>
+        <w:rPr>
+          <w:rFonts w:ascii="Times New Roman" w:hAnsi="Times New Roman" w:cs="Times New Roman"/>
+          <w:color w:val="000000"/>
+          <w:sz w:val="24"/>
+          <w:szCs w:val="24"/>
+        </w:rPr>
+      </w:pPr>
+      <w:r>
+        <w:rPr>
+          <w:rFonts w:ascii="Times New Roman" w:hAnsi="Times New Roman" w:cs="Times New Roman"/>
+          <w:color w:val="000000"/>
+          <w:sz w:val="24"/>
+          <w:szCs w:val="24"/>
+        </w:rPr>
+        <w:t>a2 a3 a5 a1 a4 a6 D3</w:t>
+      </w:r>
+    </w:p>
+    <w:p>
+      <w:pPr>
+        <w:pStyle w:val="NormalWeb"/>
+        <w:spacing w:line="360" w:lineRule="auto"/>
+        <w:ind w:left="720"/>
+        <w:rPr>
+          <w:color w:val="000000"/>
+        </w:rPr>
+      </w:pPr>
+      <w:r>
+        <w:rPr>
+          <w:color w:val="000000"/>
+        </w:rPr>
+        <w:t>How many "</w:t>
+      </w:r>
+      <w:proofErr w:type="gramStart"/>
+      <w:r>
+        <w:rPr>
+          <w:color w:val="000000"/>
+        </w:rPr>
+        <w:t>repair</w:t>
+      </w:r>
+      <w:proofErr w:type="gramEnd"/>
+      <w:r>
+        <w:rPr>
+          <w:color w:val="000000"/>
+        </w:rPr>
+        <w:t>" rotations are necessary when 3 is deleted?</w:t>
+      </w:r>
+    </w:p>
+    <w:p>
+      <w:pPr>
+        <w:pStyle w:val="NormalWeb"/>
+        <w:spacing w:line="360" w:lineRule="auto"/>
+        <w:ind w:left="720"/>
+        <w:rPr>
+          <w:color w:val="000000"/>
+        </w:rPr>
+      </w:pPr>
+      <w:r>
+        <w:rPr>
+          <w:color w:val="000000"/>
+        </w:rPr>
+        <w:lastRenderedPageBreak/>
+        <w:t>One repair operation is necessary to achieve a balance in the tree after deleting the node with value 3.</w:t>
+      </w:r>
+    </w:p>
+    <w:p>
+      <w:pPr>
+        <w:pStyle w:val="NormalWeb"/>
+        <w:spacing w:line="360" w:lineRule="auto"/>
+        <w:ind w:left="720"/>
+        <w:rPr>
+          <w:color w:val="000000"/>
+        </w:rPr>
+      </w:pPr>
+      <w:r>
+        <w:rPr>
+          <w:color w:val="000000"/>
+        </w:rPr>
+        <w:t>How many rotations would have been necessary if you had implemented standard deletion with </w:t>
+      </w:r>
+      <w:r>
+        <w:rPr>
+          <w:b/>
+          <w:bCs/>
+          <w:color w:val="000000"/>
+        </w:rPr>
+        <w:t>version 2 for case 4</w:t>
+      </w:r>
+      <w:r>
+        <w:rPr>
+          <w:color w:val="000000"/>
+        </w:rPr>
+        <w:t> according to slides </w:t>
+      </w:r>
+      <w:hyperlink r:id="rId12" w:history="1">
+        <w:r>
+          <w:rPr>
+            <w:rStyle w:val="Hyperlink"/>
+            <w:color w:val="1F78D8"/>
+          </w:rPr>
+          <w:t>44</w:t>
+        </w:r>
+      </w:hyperlink>
+      <w:r>
+        <w:rPr>
+          <w:color w:val="000000"/>
+        </w:rPr>
+        <w:t> and </w:t>
+      </w:r>
+      <w:hyperlink r:id="rId13" w:history="1">
+        <w:r>
+          <w:rPr>
+            <w:rStyle w:val="Hyperlink"/>
+            <w:color w:val="1F78D8"/>
+          </w:rPr>
+          <w:t>45</w:t>
+        </w:r>
+      </w:hyperlink>
+      <w:r>
+        <w:rPr>
+          <w:color w:val="000000"/>
+        </w:rPr>
+        <w:t> (week 7)?</w:t>
+      </w:r>
+    </w:p>
+    <w:p>
+      <w:pPr>
+        <w:pStyle w:val="NormalWeb"/>
+        <w:spacing w:line="360" w:lineRule="auto"/>
+        <w:ind w:left="720"/>
+        <w:rPr>
+          <w:color w:val="000000"/>
+        </w:rPr>
+      </w:pPr>
+      <w:r>
+        <w:rPr>
+          <w:color w:val="000000"/>
+        </w:rPr>
+        <w:t xml:space="preserve">Similarly, one rotation would be enough for the second version of </w:t>
+      </w:r>
+      <w:r>
+        <w:rPr>
+          <w:color w:val="000000"/>
+        </w:rPr>
+        <w:t>deletion when used with the AVL tree.</w:t>
+      </w:r>
+    </w:p>
+    <w:p>
+      <w:pPr>
+        <w:pStyle w:val="NormalWeb"/>
+        <w:spacing w:line="360" w:lineRule="auto"/>
+        <w:ind w:left="720"/>
+        <w:rPr>
+          <w:color w:val="000000"/>
+        </w:rPr>
+      </w:pPr>
+      <w:r>
+        <w:rPr>
+          <w:color w:val="000000"/>
+        </w:rPr>
+        <w:t>Which version is likely the more efficient of the two for AVL deletion?</w:t>
+      </w:r>
+    </w:p>
+    <w:p>
+      <w:pPr>
+        <w:pStyle w:val="NormalWeb"/>
+        <w:spacing w:line="360" w:lineRule="auto"/>
+        <w:ind w:left="720"/>
+        <w:rPr>
+          <w:color w:val="000000"/>
+        </w:rPr>
+      </w:pPr>
+      <w:r>
+        <w:rPr>
+          <w:color w:val="000000"/>
+        </w:rPr>
+        <w:t>As a result, both versions have a similar efficiency.</w:t>
+      </w:r>
+    </w:p>
+    <w:p>
+      <w:pPr>
+        <w:pStyle w:val="NormalWeb"/>
+        <w:spacing w:line="360" w:lineRule="auto"/>
+        <w:rPr>
+          <w:color w:val="000000"/>
+        </w:rPr>
+      </w:pPr>
+      <w:r>
+        <w:rPr>
+          <w:color w:val="000000"/>
+        </w:rPr>
+        <w:t xml:space="preserve">4. </w:t>
+      </w:r>
+      <w:r>
+        <w:rPr>
+          <w:color w:val="000000"/>
+        </w:rPr>
+        <w:t>(Lazy deletion)</w:t>
+      </w:r>
+    </w:p>
+    <w:p>
+      <w:pPr>
+        <w:spacing w:before="100" w:beforeAutospacing="1" w:after="100" w:afterAutospacing="1" w:line="360" w:lineRule="auto"/>
+        <w:rPr>
+          <w:rFonts w:ascii="Times New Roman" w:eastAsia="Times New Roman" w:hAnsi="Times New Roman" w:cs="Times New Roman"/>
+          <w:color w:val="000000"/>
+          <w:sz w:val="24"/>
+          <w:szCs w:val="24"/>
+        </w:rPr>
+      </w:pPr>
+      <w:r>
+        <w:rPr>
+          <w:rFonts w:ascii="Times New Roman" w:eastAsia="Times New Roman" w:hAnsi="Times New Roman" w:cs="Times New Roman"/>
+          <w:color w:val="000000"/>
+          <w:sz w:val="24"/>
+          <w:szCs w:val="24"/>
+        </w:rPr>
+        <w:t>There are (at least) two approaches to dealing with deletions from binary search trees. The first, as used in lectures, is to remove the tree node containing the deleted value and re-arrange the pointers within the tree. The second is to not remove nodes, but simply to mark them as being "deleted".</w:t>
+      </w:r>
+    </w:p>
+    <w:p>
+      <w:pPr>
+        <w:spacing w:before="100" w:beforeAutospacing="1" w:after="100" w:afterAutospacing="1" w:line="360" w:lineRule="auto"/>
+        <w:rPr>
+          <w:rFonts w:ascii="Times New Roman" w:eastAsia="Times New Roman" w:hAnsi="Times New Roman" w:cs="Times New Roman"/>
+          <w:color w:val="000000"/>
+          <w:sz w:val="24"/>
+          <w:szCs w:val="24"/>
+        </w:rPr>
+      </w:pPr>
+      <w:r>
+        <w:rPr>
+          <w:rFonts w:ascii="Times New Roman" w:eastAsia="Times New Roman" w:hAnsi="Times New Roman" w:cs="Times New Roman"/>
+          <w:color w:val="000000"/>
+          <w:sz w:val="24"/>
+          <w:szCs w:val="24"/>
+        </w:rPr>
+        <w:t xml:space="preserve">For this question, assume that we are going to re-implement Binary Search Trees so that they use mark-as-deleted rather than deleting any nodes. Under this scheme, no nodes are ever removed from the tree; instead, when a value is deleted, its node remains (and continues to retain the same value) but is marked so that it can be </w:t>
+      </w:r>
+      <w:proofErr w:type="spellStart"/>
+      <w:r>
+        <w:rPr>
+          <w:rFonts w:ascii="Times New Roman" w:eastAsia="Times New Roman" w:hAnsi="Times New Roman" w:cs="Times New Roman"/>
+          <w:color w:val="000000"/>
+          <w:sz w:val="24"/>
+          <w:szCs w:val="24"/>
+        </w:rPr>
+        <w:t>recognised</w:t>
+      </w:r>
+      <w:proofErr w:type="spellEnd"/>
+      <w:r>
+        <w:rPr>
+          <w:rFonts w:ascii="Times New Roman" w:eastAsia="Times New Roman" w:hAnsi="Times New Roman" w:cs="Times New Roman"/>
+          <w:color w:val="000000"/>
+          <w:sz w:val="24"/>
+          <w:szCs w:val="24"/>
+        </w:rPr>
+        <w:t xml:space="preserve"> as deleted.</w:t>
+      </w:r>
+    </w:p>
+    <w:p>
+      <w:pPr>
+        <w:spacing w:before="100" w:beforeAutospacing="1" w:after="100" w:afterAutospacing="1" w:line="360" w:lineRule="auto"/>
+        <w:rPr>
+          <w:rFonts w:ascii="Times New Roman" w:eastAsia="Times New Roman" w:hAnsi="Times New Roman" w:cs="Times New Roman"/>
+          <w:color w:val="000000"/>
+          <w:sz w:val="24"/>
+          <w:szCs w:val="24"/>
+        </w:rPr>
+      </w:pPr>
+      <w:r>
+        <w:rPr>
+          <w:rFonts w:ascii="Times New Roman" w:eastAsia="Times New Roman" w:hAnsi="Times New Roman" w:cs="Times New Roman"/>
+          <w:color w:val="000000"/>
+          <w:sz w:val="24"/>
+          <w:szCs w:val="24"/>
+        </w:rPr>
+        <w:t>To implement this idea of "lazy" deletion, consider the following modification to the BST data structure:</w:t>
+      </w:r>
+    </w:p>
+    <w:p>
+      <w:pPr>
+        <w:pBdr>
+          <w:top w:val="single" w:sz="6" w:space="3" w:color="9999CC"/>
+          <w:left w:val="single" w:sz="6" w:space="6" w:color="9999CC"/>
+          <w:bottom w:val="single" w:sz="6" w:space="3" w:color="9999CC"/>
+          <w:right w:val="single" w:sz="6" w:space="6" w:color="9999CC"/>
+        </w:pBdr>
+        <w:shd w:val="clear" w:color="auto" w:fill="DDFFCC"/>
+        <w:tabs>
+          <w:tab w:val="left" w:pos="916"/>
+          <w:tab w:val="left" w:pos="1832"/>
+          <w:tab w:val="left" w:pos="2748"/>
+          <w:tab w:val="left" w:pos="3664"/>
+          <w:tab w:val="left" w:pos="4580"/>
+          <w:tab w:val="left" w:pos="5496"/>
+          <w:tab w:val="left" w:pos="6412"/>
+          <w:tab w:val="left" w:pos="7328"/>
+          <w:tab w:val="left" w:pos="8244"/>
+          <w:tab w:val="left" w:pos="9160"/>
+          <w:tab w:val="left" w:pos="10076"/>
+          <w:tab w:val="left" w:pos="10992"/>
+          <w:tab w:val="left" w:pos="11908"/>
+          <w:tab w:val="left" w:pos="12824"/>
+          <w:tab w:val="left" w:pos="13740"/>
+          <w:tab w:val="left" w:pos="14656"/>
+        </w:tabs>
+        <w:spacing w:before="75" w:after="75" w:line="360" w:lineRule="auto"/>
+        <w:ind w:left="1020" w:right="300"/>
+        <w:rPr>
+          <w:rFonts w:ascii="Times New Roman" w:eastAsia="Times New Roman" w:hAnsi="Times New Roman" w:cs="Times New Roman"/>
+          <w:color w:val="000000"/>
+          <w:sz w:val="24"/>
+          <w:szCs w:val="24"/>
+        </w:rPr>
+      </w:pPr>
+      <w:r>
+        <w:rPr>
+          <w:rFonts w:ascii="Times New Roman" w:eastAsia="Times New Roman" w:hAnsi="Times New Roman" w:cs="Times New Roman"/>
+          <w:color w:val="000000"/>
+          <w:sz w:val="24"/>
+          <w:szCs w:val="24"/>
+        </w:rPr>
+        <w:t>typedef struct Node {</w:t>
+      </w:r>
+    </w:p>
+    <w:p>
+      <w:pPr>
+        <w:pBdr>
+          <w:top w:val="single" w:sz="6" w:space="3" w:color="9999CC"/>
+          <w:left w:val="single" w:sz="6" w:space="6" w:color="9999CC"/>
+          <w:bottom w:val="single" w:sz="6" w:space="3" w:color="9999CC"/>
+          <w:right w:val="single" w:sz="6" w:space="6" w:color="9999CC"/>
+        </w:pBdr>
+        <w:shd w:val="clear" w:color="auto" w:fill="DDFFCC"/>
+        <w:tabs>
+          <w:tab w:val="left" w:pos="916"/>
+          <w:tab w:val="left" w:pos="1832"/>
+          <w:tab w:val="left" w:pos="2748"/>
+          <w:tab w:val="left" w:pos="3664"/>
+          <w:tab w:val="left" w:pos="4580"/>
+          <w:tab w:val="left" w:pos="5496"/>
+          <w:tab w:val="left" w:pos="6412"/>
+          <w:tab w:val="left" w:pos="7328"/>
+          <w:tab w:val="left" w:pos="8244"/>
+          <w:tab w:val="left" w:pos="9160"/>
+          <w:tab w:val="left" w:pos="10076"/>
+          <w:tab w:val="left" w:pos="10992"/>
+          <w:tab w:val="left" w:pos="11908"/>
+          <w:tab w:val="left" w:pos="12824"/>
+          <w:tab w:val="left" w:pos="13740"/>
+          <w:tab w:val="left" w:pos="14656"/>
+        </w:tabs>
+        <w:spacing w:before="75" w:after="75" w:line="360" w:lineRule="auto"/>
+        <w:ind w:left="1020" w:right="300"/>
+        <w:rPr>
+          <w:rFonts w:ascii="Times New Roman" w:eastAsia="Times New Roman" w:hAnsi="Times New Roman" w:cs="Times New Roman"/>
+          <w:color w:val="000000"/>
+          <w:sz w:val="24"/>
+          <w:szCs w:val="24"/>
+        </w:rPr>
+      </w:pPr>
+      <w:r>
+        <w:rPr>
+          <w:rFonts w:ascii="Times New Roman" w:eastAsia="Times New Roman" w:hAnsi="Times New Roman" w:cs="Times New Roman"/>
+          <w:color w:val="000000"/>
+          <w:sz w:val="24"/>
+          <w:szCs w:val="24"/>
+        </w:rPr>
+        <w:t xml:space="preserve">   </w:t>
+      </w:r>
+      <w:r>
+        <w:rPr>
+          <w:rFonts w:ascii="Times New Roman" w:eastAsia="Times New Roman" w:hAnsi="Times New Roman" w:cs="Times New Roman"/>
+          <w:color w:val="0000FF"/>
+          <w:sz w:val="24"/>
+          <w:szCs w:val="24"/>
+        </w:rPr>
+        <w:t>bool deleted;</w:t>
+      </w:r>
+    </w:p>
+    <w:p>
+      <w:pPr>
+        <w:pBdr>
+          <w:top w:val="single" w:sz="6" w:space="3" w:color="9999CC"/>
+          <w:left w:val="single" w:sz="6" w:space="6" w:color="9999CC"/>
+          <w:bottom w:val="single" w:sz="6" w:space="3" w:color="9999CC"/>
+          <w:right w:val="single" w:sz="6" w:space="6" w:color="9999CC"/>
+        </w:pBdr>
+        <w:shd w:val="clear" w:color="auto" w:fill="DDFFCC"/>
+        <w:tabs>
+          <w:tab w:val="left" w:pos="916"/>
+          <w:tab w:val="left" w:pos="1832"/>
+          <w:tab w:val="left" w:pos="2748"/>
+          <w:tab w:val="left" w:pos="3664"/>
+          <w:tab w:val="left" w:pos="4580"/>
+          <w:tab w:val="left" w:pos="5496"/>
+          <w:tab w:val="left" w:pos="6412"/>
+          <w:tab w:val="left" w:pos="7328"/>
+          <w:tab w:val="left" w:pos="8244"/>
+          <w:tab w:val="left" w:pos="9160"/>
+          <w:tab w:val="left" w:pos="10076"/>
+          <w:tab w:val="left" w:pos="10992"/>
+          <w:tab w:val="left" w:pos="11908"/>
+          <w:tab w:val="left" w:pos="12824"/>
+          <w:tab w:val="left" w:pos="13740"/>
+          <w:tab w:val="left" w:pos="14656"/>
+        </w:tabs>
+        <w:spacing w:before="75" w:after="75" w:line="360" w:lineRule="auto"/>
+        <w:ind w:left="1020" w:right="300"/>
+        <w:rPr>
+          <w:rFonts w:ascii="Times New Roman" w:eastAsia="Times New Roman" w:hAnsi="Times New Roman" w:cs="Times New Roman"/>
+          <w:color w:val="000000"/>
+          <w:sz w:val="24"/>
+          <w:szCs w:val="24"/>
+        </w:rPr>
+      </w:pPr>
+      <w:r>
+        <w:rPr>
+          <w:rFonts w:ascii="Times New Roman" w:eastAsia="Times New Roman" w:hAnsi="Times New Roman" w:cs="Times New Roman"/>
+          <w:color w:val="000000"/>
+          <w:sz w:val="24"/>
+          <w:szCs w:val="24"/>
+        </w:rPr>
+        <w:t xml:space="preserve">   </w:t>
+      </w:r>
+      <w:proofErr w:type="gramStart"/>
+      <w:r>
+        <w:rPr>
+          <w:rFonts w:ascii="Times New Roman" w:eastAsia="Times New Roman" w:hAnsi="Times New Roman" w:cs="Times New Roman"/>
+          <w:color w:val="000000"/>
+          <w:sz w:val="24"/>
+          <w:szCs w:val="24"/>
+        </w:rPr>
+        <w:t>int  data</w:t>
+      </w:r>
+      <w:proofErr w:type="gramEnd"/>
+      <w:r>
+        <w:rPr>
+          <w:rFonts w:ascii="Times New Roman" w:eastAsia="Times New Roman" w:hAnsi="Times New Roman" w:cs="Times New Roman"/>
+          <w:color w:val="000000"/>
+          <w:sz w:val="24"/>
+          <w:szCs w:val="24"/>
+        </w:rPr>
+        <w:t>;</w:t>
+      </w:r>
+    </w:p>
+    <w:p>
+      <w:pPr>
+        <w:pBdr>
+          <w:top w:val="single" w:sz="6" w:space="3" w:color="9999CC"/>
+          <w:left w:val="single" w:sz="6" w:space="6" w:color="9999CC"/>
+          <w:bottom w:val="single" w:sz="6" w:space="3" w:color="9999CC"/>
+          <w:right w:val="single" w:sz="6" w:space="6" w:color="9999CC"/>
+        </w:pBdr>
+        <w:shd w:val="clear" w:color="auto" w:fill="DDFFCC"/>
+        <w:tabs>
+          <w:tab w:val="left" w:pos="916"/>
+          <w:tab w:val="left" w:pos="1832"/>
+          <w:tab w:val="left" w:pos="2748"/>
+          <w:tab w:val="left" w:pos="3664"/>
+          <w:tab w:val="left" w:pos="4580"/>
+          <w:tab w:val="left" w:pos="5496"/>
+          <w:tab w:val="left" w:pos="6412"/>
+          <w:tab w:val="left" w:pos="7328"/>
+          <w:tab w:val="left" w:pos="8244"/>
+          <w:tab w:val="left" w:pos="9160"/>
+          <w:tab w:val="left" w:pos="10076"/>
+          <w:tab w:val="left" w:pos="10992"/>
+          <w:tab w:val="left" w:pos="11908"/>
+          <w:tab w:val="left" w:pos="12824"/>
+          <w:tab w:val="left" w:pos="13740"/>
+          <w:tab w:val="left" w:pos="14656"/>
+        </w:tabs>
+        <w:spacing w:before="75" w:after="75" w:line="360" w:lineRule="auto"/>
+        <w:ind w:left="1020" w:right="300"/>
+        <w:rPr>
+          <w:rFonts w:ascii="Times New Roman" w:eastAsia="Times New Roman" w:hAnsi="Times New Roman" w:cs="Times New Roman"/>
+          <w:color w:val="000000"/>
+          <w:sz w:val="24"/>
+          <w:szCs w:val="24"/>
+        </w:rPr>
+      </w:pPr>
+      <w:r>
+        <w:rPr>
+          <w:rFonts w:ascii="Times New Roman" w:eastAsia="Times New Roman" w:hAnsi="Times New Roman" w:cs="Times New Roman"/>
+          <w:color w:val="000000"/>
+          <w:sz w:val="24"/>
+          <w:szCs w:val="24"/>
+        </w:rPr>
+        <w:t xml:space="preserve">   Tree left, right;</w:t>
+      </w:r>
+    </w:p>
+    <w:p>
+      <w:pPr>
+        <w:pBdr>
+          <w:top w:val="single" w:sz="6" w:space="3" w:color="9999CC"/>
+          <w:left w:val="single" w:sz="6" w:space="6" w:color="9999CC"/>
+          <w:bottom w:val="single" w:sz="6" w:space="3" w:color="9999CC"/>
+          <w:right w:val="single" w:sz="6" w:space="6" w:color="9999CC"/>
+        </w:pBdr>
+        <w:shd w:val="clear" w:color="auto" w:fill="DDFFCC"/>
+        <w:tabs>
+          <w:tab w:val="left" w:pos="916"/>
+          <w:tab w:val="left" w:pos="1832"/>
+          <w:tab w:val="left" w:pos="2748"/>
+          <w:tab w:val="left" w:pos="3664"/>
+          <w:tab w:val="left" w:pos="4580"/>
+          <w:tab w:val="left" w:pos="5496"/>
+          <w:tab w:val="left" w:pos="6412"/>
+          <w:tab w:val="left" w:pos="7328"/>
+          <w:tab w:val="left" w:pos="8244"/>
+          <w:tab w:val="left" w:pos="9160"/>
+          <w:tab w:val="left" w:pos="10076"/>
+          <w:tab w:val="left" w:pos="10992"/>
+          <w:tab w:val="left" w:pos="11908"/>
+          <w:tab w:val="left" w:pos="12824"/>
+          <w:tab w:val="left" w:pos="13740"/>
+          <w:tab w:val="left" w:pos="14656"/>
+        </w:tabs>
+        <w:spacing w:before="75" w:after="75" w:line="360" w:lineRule="auto"/>
+        <w:ind w:left="1020" w:right="300"/>
+        <w:rPr>
+          <w:rFonts w:ascii="Times New Roman" w:eastAsia="Times New Roman" w:hAnsi="Times New Roman" w:cs="Times New Roman"/>
+          <w:color w:val="000000"/>
+          <w:sz w:val="24"/>
+          <w:szCs w:val="24"/>
+        </w:rPr>
+      </w:pPr>
+      <w:r>
+        <w:rPr>
+          <w:rFonts w:ascii="Times New Roman" w:eastAsia="Times New Roman" w:hAnsi="Times New Roman" w:cs="Times New Roman"/>
+          <w:color w:val="000000"/>
+          <w:sz w:val="24"/>
+          <w:szCs w:val="24"/>
+        </w:rPr>
+        <w:t>} Node;</w:t>
+      </w:r>
+    </w:p>
+    <w:p>
+      <w:pPr>
+        <w:numPr>
+          <w:ilvl w:val="1"/>
+          <w:numId w:val="6"/>
+        </w:numPr>
+        <w:spacing w:before="100" w:beforeAutospacing="1" w:after="100" w:afterAutospacing="1" w:line="360" w:lineRule="auto"/>
+        <w:rPr>
+          <w:rFonts w:ascii="Times New Roman" w:eastAsia="Times New Roman" w:hAnsi="Times New Roman" w:cs="Times New Roman"/>
+          <w:color w:val="000000"/>
+          <w:sz w:val="24"/>
+          <w:szCs w:val="24"/>
+        </w:rPr>
+      </w:pPr>
+      <w:r>
+        <w:rPr>
+          <w:rFonts w:ascii="Times New Roman" w:eastAsia="Times New Roman" w:hAnsi="Times New Roman" w:cs="Times New Roman"/>
+          <w:color w:val="000000"/>
+          <w:sz w:val="24"/>
+          <w:szCs w:val="24"/>
+        </w:rPr>
+        <w:lastRenderedPageBreak/>
+        <w:t>Modify the </w:t>
+      </w:r>
+      <w:hyperlink r:id="rId14" w:history="1">
+        <w:r>
+          <w:rPr>
+            <w:rFonts w:ascii="Times New Roman" w:eastAsia="Times New Roman" w:hAnsi="Times New Roman" w:cs="Times New Roman"/>
+            <w:color w:val="1F78D8"/>
+            <w:sz w:val="24"/>
+            <w:szCs w:val="24"/>
+            <w:u w:val="single"/>
+          </w:rPr>
+          <w:t>search algorithm</w:t>
+        </w:r>
+      </w:hyperlink>
+      <w:r>
+        <w:rPr>
+          <w:rFonts w:ascii="Times New Roman" w:eastAsia="Times New Roman" w:hAnsi="Times New Roman" w:cs="Times New Roman"/>
+          <w:color w:val="000000"/>
+          <w:sz w:val="24"/>
+          <w:szCs w:val="24"/>
+        </w:rPr>
+        <w:t> (week 7 lecture) for a "conventional" binary search tree to take into ac</w:t>
       </w:r>
       <w:bookmarkStart w:id="0" w:name="_GoBack"/>
       <w:bookmarkEnd w:id="0"/>
@@ -1563,7 +2550,43 @@
           <w:sz w:val="24"/>
           <w:szCs w:val="24"/>
         </w:rPr>
-        <w:t>xtend the BST ADT from the lecture (</w:t>
+        <w:t>count deleted nodes.</w:t>
+      </w:r>
+    </w:p>
+    <w:p>
+      <w:pPr>
+        <w:spacing w:before="100" w:beforeAutospacing="1" w:after="100" w:afterAutospacing="1" w:line="360" w:lineRule="auto"/>
+        <w:ind w:left="1440"/>
+        <w:rPr>
+          <w:rFonts w:ascii="Times New Roman" w:eastAsia="Times New Roman" w:hAnsi="Times New Roman" w:cs="Times New Roman"/>
+          <w:color w:val="000000"/>
+          <w:sz w:val="24"/>
+          <w:szCs w:val="24"/>
+        </w:rPr>
+      </w:pPr>
+    </w:p>
+    <w:p>
+      <w:pPr>
+        <w:numPr>
+          <w:ilvl w:val="1"/>
+          <w:numId w:val="6"/>
+        </w:numPr>
+        <w:spacing w:before="100" w:beforeAutospacing="1" w:after="100" w:afterAutospacing="1" w:line="360" w:lineRule="auto"/>
+        <w:rPr>
+          <w:rFonts w:ascii="Times New Roman" w:eastAsia="Times New Roman" w:hAnsi="Times New Roman" w:cs="Times New Roman"/>
+          <w:color w:val="000000"/>
+          <w:sz w:val="24"/>
+          <w:szCs w:val="24"/>
+        </w:rPr>
+      </w:pPr>
+      <w:r>
+        <w:rPr>
+          <w:rFonts w:ascii="Times New Roman" w:eastAsia="Times New Roman" w:hAnsi="Times New Roman" w:cs="Times New Roman"/>
+          <w:color w:val="000000"/>
+          <w:sz w:val="24"/>
+          <w:szCs w:val="24"/>
+        </w:rPr>
+        <w:t xml:space="preserve">One significant advantage of deletion-by-marking is that it makes the deletion operation simpler. All that deletion needs to do is search for a node containing the value to be deleted. If it finds such a node, it simply "marks" it </w:t>
       </w:r>
       <w:proofErr w:type="spellStart"/>
       <w:r>
@@ -1573,34 +2596,7 @@
           <w:sz w:val="24"/>
           <w:szCs w:val="24"/>
         </w:rPr>
-        <w:fldChar w:fldCharType="begin"/>
-      </w:r>
-      <w:r>
-        <w:rPr>
-          <w:rFonts w:ascii="Times New Roman" w:eastAsia="Times New Roman" w:hAnsi="Times New Roman" w:cs="Times New Roman"/>
-          <w:color w:val="000000"/>
-          <w:sz w:val="24"/>
-          <w:szCs w:val="24"/>
-        </w:rPr>
-        <w:instrText xml:space="preserve"> HYPERLINK "http://www.cse.unsw.edu.au/~cs9024/23T2/lecs/week8/progs/BST.h" </w:instrText>
-      </w:r>
-      <w:r>
-        <w:rPr>
-          <w:rFonts w:ascii="Times New Roman" w:eastAsia="Times New Roman" w:hAnsi="Times New Roman" w:cs="Times New Roman"/>
-          <w:color w:val="000000"/>
-          <w:sz w:val="24"/>
-          <w:szCs w:val="24"/>
-        </w:rPr>
-        <w:fldChar w:fldCharType="separate"/>
-      </w:r>
-      <w:r>
-        <w:rPr>
-          <w:rFonts w:ascii="Times New Roman" w:eastAsia="Times New Roman" w:hAnsi="Times New Roman" w:cs="Times New Roman"/>
-          <w:color w:val="1F78D8"/>
-          <w:sz w:val="24"/>
-          <w:szCs w:val="24"/>
-        </w:rPr>
-        <w:t>BST.h</w:t>
+        <w:t>as</w:t>
       </w:r>
       <w:proofErr w:type="spellEnd"/>
       <w:r>
@@ -1610,53 +2606,64 @@
           <w:sz w:val="24"/>
           <w:szCs w:val="24"/>
         </w:rPr>
-        <w:fldChar w:fldCharType="end"/>
-      </w:r>
-      <w:r>
-        <w:rPr>
-          <w:rFonts w:ascii="Times New Roman" w:eastAsia="Times New Roman" w:hAnsi="Times New Roman" w:cs="Times New Roman"/>
-          <w:color w:val="000000"/>
-          <w:sz w:val="24"/>
-          <w:szCs w:val="24"/>
-        </w:rPr>
-        <w:t>, </w:t>
+        <w:t xml:space="preserve"> deleted. If it does not find such a node, the tree is unchanged.</w:t>
+      </w:r>
+    </w:p>
+    <w:p>
+      <w:pPr>
+        <w:spacing w:before="100" w:beforeAutospacing="1" w:after="100" w:afterAutospacing="1" w:line="360" w:lineRule="auto"/>
+        <w:ind w:left="1440"/>
+        <w:rPr>
+          <w:rFonts w:ascii="Times New Roman" w:eastAsia="Times New Roman" w:hAnsi="Times New Roman" w:cs="Times New Roman"/>
+          <w:color w:val="000000"/>
+          <w:sz w:val="24"/>
+          <w:szCs w:val="24"/>
+        </w:rPr>
+      </w:pPr>
+      <w:r>
+        <w:rPr>
+          <w:rFonts w:ascii="Times New Roman" w:eastAsia="Times New Roman" w:hAnsi="Times New Roman" w:cs="Times New Roman"/>
+          <w:color w:val="000000"/>
+          <w:sz w:val="24"/>
+          <w:szCs w:val="24"/>
+        </w:rPr>
+        <w:t>Write a deletion algorithm that takes a BST t and a value v and returns a new tree which does not contain an undeleted node with value v.</w:t>
+      </w:r>
+    </w:p>
+    <w:p>
+      <w:pPr>
+        <w:numPr>
+          <w:ilvl w:val="1"/>
+          <w:numId w:val="6"/>
+        </w:numPr>
+        <w:spacing w:before="100" w:beforeAutospacing="1" w:after="100" w:afterAutospacing="1" w:line="360" w:lineRule="auto"/>
+        <w:rPr>
+          <w:rFonts w:ascii="Times New Roman" w:eastAsia="Times New Roman" w:hAnsi="Times New Roman" w:cs="Times New Roman"/>
+          <w:color w:val="000000"/>
+          <w:sz w:val="24"/>
+          <w:szCs w:val="24"/>
+        </w:rPr>
+      </w:pPr>
+      <w:r>
+        <w:rPr>
+          <w:rFonts w:ascii="Times New Roman" w:eastAsia="Times New Roman" w:hAnsi="Times New Roman" w:cs="Times New Roman"/>
+          <w:color w:val="000000"/>
+          <w:sz w:val="24"/>
+          <w:szCs w:val="24"/>
+        </w:rPr>
+        <w:t>The most problematic aspect of deletion-by-marking is insertion. If handled naively, the tree grows as if it contains </w:t>
       </w:r>
       <w:proofErr w:type="spellStart"/>
       <w:r>
         <w:rPr>
           <w:rFonts w:ascii="Times New Roman" w:eastAsia="Times New Roman" w:hAnsi="Times New Roman" w:cs="Times New Roman"/>
-          <w:color w:val="000000"/>
-          <w:sz w:val="24"/>
-          <w:szCs w:val="24"/>
-        </w:rPr>
-        <w:fldChar w:fldCharType="begin"/>
-      </w:r>
-      <w:r>
-        <w:rPr>
-          <w:rFonts w:ascii="Times New Roman" w:eastAsia="Times New Roman" w:hAnsi="Times New Roman" w:cs="Times New Roman"/>
-          <w:color w:val="000000"/>
-          <w:sz w:val="24"/>
-          <w:szCs w:val="24"/>
-        </w:rPr>
-        <w:instrText xml:space="preserve"> HYPERLINK "http://www.cse.unsw.edu.au/~cs9024/23T2/lecs/week8/progs/BST.c" </w:instrText>
-      </w:r>
-      <w:r>
-        <w:rPr>
-          <w:rFonts w:ascii="Times New Roman" w:eastAsia="Times New Roman" w:hAnsi="Times New Roman" w:cs="Times New Roman"/>
-          <w:color w:val="000000"/>
-          <w:sz w:val="24"/>
-          <w:szCs w:val="24"/>
-        </w:rPr>
-        <w:fldChar w:fldCharType="separate"/>
-      </w:r>
-      <w:r>
-        <w:rPr>
-          <w:rFonts w:ascii="Times New Roman" w:eastAsia="Times New Roman" w:hAnsi="Times New Roman" w:cs="Times New Roman"/>
-          <w:color w:val="1F78D8"/>
-          <w:sz w:val="24"/>
-          <w:szCs w:val="24"/>
-        </w:rPr>
-        <w:t>BST.c</w:t>
+          <w:i/>
+          <w:iCs/>
+          <w:color w:val="000000"/>
+          <w:sz w:val="24"/>
+          <w:szCs w:val="24"/>
+        </w:rPr>
+        <w:t>n+d</w:t>
       </w:r>
       <w:proofErr w:type="spellEnd"/>
       <w:r>
@@ -1666,17 +2673,123 @@
           <w:sz w:val="24"/>
           <w:szCs w:val="24"/>
         </w:rPr>
-        <w:fldChar w:fldCharType="end"/>
-      </w:r>
-      <w:r>
-        <w:rPr>
-          <w:rFonts w:ascii="Times New Roman" w:eastAsia="Times New Roman" w:hAnsi="Times New Roman" w:cs="Times New Roman"/>
-          <w:color w:val="000000"/>
-          <w:sz w:val="24"/>
-          <w:szCs w:val="24"/>
-        </w:rPr>
-        <w:t>) by an implementation of the function</w:t>
-      </w:r>
+        <w:t> values, where </w:t>
+      </w:r>
+      <w:r>
+        <w:rPr>
+          <w:rFonts w:ascii="Times New Roman" w:eastAsia="Times New Roman" w:hAnsi="Times New Roman" w:cs="Times New Roman"/>
+          <w:i/>
+          <w:iCs/>
+          <w:color w:val="000000"/>
+          <w:sz w:val="24"/>
+          <w:szCs w:val="24"/>
+        </w:rPr>
+        <w:t>n</w:t>
+      </w:r>
+      <w:r>
+        <w:rPr>
+          <w:rFonts w:ascii="Times New Roman" w:eastAsia="Times New Roman" w:hAnsi="Times New Roman" w:cs="Times New Roman"/>
+          <w:color w:val="000000"/>
+          <w:sz w:val="24"/>
+          <w:szCs w:val="24"/>
+        </w:rPr>
+        <w:t> is the number of nodes containing undeleted values and </w:t>
+      </w:r>
+      <w:r>
+        <w:rPr>
+          <w:rFonts w:ascii="Times New Roman" w:eastAsia="Times New Roman" w:hAnsi="Times New Roman" w:cs="Times New Roman"/>
+          <w:i/>
+          <w:iCs/>
+          <w:color w:val="000000"/>
+          <w:sz w:val="24"/>
+          <w:szCs w:val="24"/>
+        </w:rPr>
+        <w:t>d</w:t>
+      </w:r>
+      <w:r>
+        <w:rPr>
+          <w:rFonts w:ascii="Times New Roman" w:eastAsia="Times New Roman" w:hAnsi="Times New Roman" w:cs="Times New Roman"/>
+          <w:color w:val="000000"/>
+          <w:sz w:val="24"/>
+          <w:szCs w:val="24"/>
+        </w:rPr>
+        <w:t> is the number of nodes containing deleted values. If many values are deleted, then the tree becomes significantly larger than necessary.</w:t>
+      </w:r>
+    </w:p>
+    <w:p>
+      <w:pPr>
+        <w:spacing w:before="100" w:beforeAutospacing="1" w:after="100" w:afterAutospacing="1" w:line="360" w:lineRule="auto"/>
+        <w:ind w:left="1440"/>
+        <w:rPr>
+          <w:rFonts w:ascii="Times New Roman" w:eastAsia="Times New Roman" w:hAnsi="Times New Roman" w:cs="Times New Roman"/>
+          <w:color w:val="000000"/>
+          <w:sz w:val="24"/>
+          <w:szCs w:val="24"/>
+        </w:rPr>
+      </w:pPr>
+      <w:r>
+        <w:rPr>
+          <w:rFonts w:ascii="Times New Roman" w:eastAsia="Times New Roman" w:hAnsi="Times New Roman" w:cs="Times New Roman"/>
+          <w:color w:val="000000"/>
+          <w:sz w:val="24"/>
+          <w:szCs w:val="24"/>
+        </w:rPr>
+        <w:t>A more careful approach to insertion can help to limit the growth of the tree by re-using nodes containing deleted values. Modify the algorithm for </w:t>
+      </w:r>
+      <w:hyperlink r:id="rId15" w:history="1">
+        <w:r>
+          <w:rPr>
+            <w:rFonts w:ascii="Times New Roman" w:eastAsia="Times New Roman" w:hAnsi="Times New Roman" w:cs="Times New Roman"/>
+            <w:color w:val="1F78D8"/>
+            <w:sz w:val="24"/>
+            <w:szCs w:val="24"/>
+            <w:u w:val="single"/>
+          </w:rPr>
+          <w:t>AVL tree insertion</w:t>
+        </w:r>
+      </w:hyperlink>
+      <w:r>
+        <w:rPr>
+          <w:rFonts w:ascii="Times New Roman" w:eastAsia="Times New Roman" w:hAnsi="Times New Roman" w:cs="Times New Roman"/>
+          <w:color w:val="000000"/>
+          <w:sz w:val="24"/>
+          <w:szCs w:val="24"/>
+        </w:rPr>
+        <w:t> from the lecture to re-use deleted nodes where possible without causing an imbalance.</w:t>
+      </w:r>
+    </w:p>
+    <w:p>
+      <w:pPr>
+        <w:pStyle w:val="NormalWeb"/>
+        <w:spacing w:line="360" w:lineRule="auto"/>
+        <w:rPr>
+          <w:color w:val="000000"/>
+        </w:rPr>
+      </w:pPr>
+    </w:p>
+    <w:p>
+      <w:pPr>
+        <w:pStyle w:val="ListParagraph"/>
+        <w:spacing w:before="100" w:beforeAutospacing="1" w:after="100" w:afterAutospacing="1" w:line="360" w:lineRule="auto"/>
+        <w:rPr>
+          <w:rFonts w:ascii="Times New Roman" w:eastAsia="Times New Roman" w:hAnsi="Times New Roman" w:cs="Times New Roman"/>
+          <w:color w:val="000000"/>
+          <w:sz w:val="24"/>
+          <w:szCs w:val="24"/>
+        </w:rPr>
+      </w:pPr>
+    </w:p>
+    <w:p>
+      <w:pPr>
+        <w:spacing w:before="100" w:beforeAutospacing="1" w:after="100" w:afterAutospacing="1" w:line="360" w:lineRule="auto"/>
+        <w:ind w:left="720"/>
+        <w:rPr>
+          <w:rFonts w:ascii="Times New Roman" w:eastAsia="Times New Roman" w:hAnsi="Times New Roman" w:cs="Times New Roman"/>
+          <w:color w:val="000000"/>
+          <w:sz w:val="24"/>
+          <w:szCs w:val="24"/>
+        </w:rPr>
+      </w:pPr>
     </w:p>
     <w:p>
       <w:pPr>
@@ -1701,6 +2814,294 @@
 <file path=word/numbering.xml><?xml version="1.0" encoding="utf-8"?>
 <w:numbering xmlns:wpc="http://schemas.microsoft.com/office/word/2010/wordprocessingCanvas" xmlns:cx="http://schemas.microsoft.com/office/drawing/2014/chartex" xmlns:cx1="http://schemas.microsoft.com/office/drawing/2015/9/8/chartex" xmlns:cx2="http://schemas.microsoft.com/office/drawing/2015/10/21/chartex" xmlns:cx3="http://schemas.microsoft.com/office/drawing/2016/5/9/chartex" xmlns:cx4="http://schemas.microsoft.com/office/drawing/2016/5/10/chartex" xmlns:cx5="http://schemas.microsoft.com/office/drawing/2016/5/11/chartex" xmlns:cx6="http://schemas.microsoft.com/office/drawing/2016/5/12/chartex" xmlns:cx7="http://schemas.microsoft.com/office/drawing/2016/5/13/chartex" xmlns:cx8="http://schemas.microsoft.com/office/drawing/2016/5/14/chartex" xmlns:mc="http://schemas.openxmlformats.org/markup-compatibility/2006" xmlns:aink="http://schemas.microsoft.com/office/drawing/2016/ink" xmlns:am3d="http://schemas.microsoft.com/office/drawing/2017/model3d" xmlns:o="urn:schemas-microsoft-com:office:office" xmlns:r="http://schemas.openxmlformats.org/officeDocument/2006/relationships" xmlns:m="http://schemas.openxmlformats.org/officeDocument/2006/math" xmlns:v="urn:schemas-microsoft-com:vml" xmlns:wp14="http://schemas.microsoft.com/office/word/2010/wordprocessingDrawing" xmlns:wp="http://schemas.openxmlformats.org/drawingml/2006/wordprocessingDrawing" xmlns:w10="urn:schemas-microsoft-com:office:word" xmlns:w="http://schemas.openxmlformats.org/wordprocessingml/2006/main" xmlns:w14="http://schemas.microsoft.com/office/word/2010/wordml" xmlns:w15="http://schemas.microsoft.com/office/word/2012/wordml" xmlns:w16cid="http://schemas.microsoft.com/office/word/2016/wordml/cid" xmlns:w16se="http://schemas.microsoft.com/office/word/2015/wordml/symex" xmlns:wpg="http://schemas.microsoft.com/office/word/2010/wordprocessingGroup" xmlns:wpi="http://schemas.microsoft.com/office/word/2010/wordprocessingInk" xmlns:wne="http://schemas.microsoft.com/office/word/2006/wordml" xmlns:wps="http://schemas.microsoft.com/office/word/2010/wordprocessingShape" mc:Ignorable="w14 w15 w16se w16cid wp14">
   <w:abstractNum w:abstractNumId="0" w15:restartNumberingAfterBreak="0">
+    <w:nsid w:val="00696AF4"/>
+    <w:multiLevelType w:val="multilevel"/>
+    <w:tmpl w:val="AF303F12"/>
+    <w:lvl w:ilvl="0">
+      <w:start w:val="1"/>
+      <w:numFmt w:val="decimal"/>
+      <w:lvlText w:val="%1."/>
+      <w:lvlJc w:val="left"/>
+      <w:pPr>
+        <w:tabs>
+          <w:tab w:val="num" w:pos="720"/>
+        </w:tabs>
+        <w:ind w:left="720" w:hanging="360"/>
+      </w:pPr>
+    </w:lvl>
+    <w:lvl w:ilvl="1">
+      <w:start w:val="1"/>
+      <w:numFmt w:val="lowerLetter"/>
+      <w:lvlText w:val="%2."/>
+      <w:lvlJc w:val="left"/>
+      <w:pPr>
+        <w:tabs>
+          <w:tab w:val="num" w:pos="1440"/>
+        </w:tabs>
+        <w:ind w:left="1440" w:hanging="360"/>
+      </w:pPr>
+    </w:lvl>
+    <w:lvl w:ilvl="2" w:tentative="1">
+      <w:start w:val="1"/>
+      <w:numFmt w:val="decimal"/>
+      <w:lvlText w:val="%3."/>
+      <w:lvlJc w:val="left"/>
+      <w:pPr>
+        <w:tabs>
+          <w:tab w:val="num" w:pos="2160"/>
+        </w:tabs>
+        <w:ind w:left="2160" w:hanging="360"/>
+      </w:pPr>
+    </w:lvl>
+    <w:lvl w:ilvl="3" w:tentative="1">
+      <w:start w:val="1"/>
+      <w:numFmt w:val="decimal"/>
+      <w:lvlText w:val="%4."/>
+      <w:lvlJc w:val="left"/>
+      <w:pPr>
+        <w:tabs>
+          <w:tab w:val="num" w:pos="2880"/>
+        </w:tabs>
+        <w:ind w:left="2880" w:hanging="360"/>
+      </w:pPr>
+    </w:lvl>
+    <w:lvl w:ilvl="4" w:tentative="1">
+      <w:start w:val="1"/>
+      <w:numFmt w:val="decimal"/>
+      <w:lvlText w:val="%5."/>
+      <w:lvlJc w:val="left"/>
+      <w:pPr>
+        <w:tabs>
+          <w:tab w:val="num" w:pos="3600"/>
+        </w:tabs>
+        <w:ind w:left="3600" w:hanging="360"/>
+      </w:pPr>
+    </w:lvl>
+    <w:lvl w:ilvl="5" w:tentative="1">
+      <w:start w:val="1"/>
+      <w:numFmt w:val="decimal"/>
+      <w:lvlText w:val="%6."/>
+      <w:lvlJc w:val="left"/>
+      <w:pPr>
+        <w:tabs>
+          <w:tab w:val="num" w:pos="4320"/>
+        </w:tabs>
+        <w:ind w:left="4320" w:hanging="360"/>
+      </w:pPr>
+    </w:lvl>
+    <w:lvl w:ilvl="6" w:tentative="1">
+      <w:start w:val="1"/>
+      <w:numFmt w:val="decimal"/>
+      <w:lvlText w:val="%7."/>
+      <w:lvlJc w:val="left"/>
+      <w:pPr>
+        <w:tabs>
+          <w:tab w:val="num" w:pos="5040"/>
+        </w:tabs>
+        <w:ind w:left="5040" w:hanging="360"/>
+      </w:pPr>
+    </w:lvl>
+    <w:lvl w:ilvl="7" w:tentative="1">
+      <w:start w:val="1"/>
+      <w:numFmt w:val="decimal"/>
+      <w:lvlText w:val="%8."/>
+      <w:lvlJc w:val="left"/>
+      <w:pPr>
+        <w:tabs>
+          <w:tab w:val="num" w:pos="5760"/>
+        </w:tabs>
+        <w:ind w:left="5760" w:hanging="360"/>
+      </w:pPr>
+    </w:lvl>
+    <w:lvl w:ilvl="8" w:tentative="1">
+      <w:start w:val="1"/>
+      <w:numFmt w:val="decimal"/>
+      <w:lvlText w:val="%9."/>
+      <w:lvlJc w:val="left"/>
+      <w:pPr>
+        <w:tabs>
+          <w:tab w:val="num" w:pos="6480"/>
+        </w:tabs>
+        <w:ind w:left="6480" w:hanging="360"/>
+      </w:pPr>
+    </w:lvl>
+  </w:abstractNum>
+  <w:abstractNum w:abstractNumId="1" w15:restartNumberingAfterBreak="0">
+    <w:nsid w:val="0C5D03F3"/>
+    <w:multiLevelType w:val="hybridMultilevel"/>
+    <w:tmpl w:val="A4306E32"/>
+    <w:lvl w:ilvl="0" w:tplc="0E426E2A">
+      <w:start w:val="4"/>
+      <w:numFmt w:val="decimal"/>
+      <w:lvlText w:val="%1."/>
+      <w:lvlJc w:val="left"/>
+      <w:pPr>
+        <w:ind w:left="720" w:hanging="360"/>
+      </w:pPr>
+      <w:rPr>
+        <w:rFonts w:hint="default"/>
+      </w:rPr>
+    </w:lvl>
+    <w:lvl w:ilvl="1" w:tplc="04090019" w:tentative="1">
+      <w:start w:val="1"/>
+      <w:numFmt w:val="lowerLetter"/>
+      <w:lvlText w:val="%2."/>
+      <w:lvlJc w:val="left"/>
+      <w:pPr>
+        <w:ind w:left="1440" w:hanging="360"/>
+      </w:pPr>
+    </w:lvl>
+    <w:lvl w:ilvl="2" w:tplc="0409001B" w:tentative="1">
+      <w:start w:val="1"/>
+      <w:numFmt w:val="lowerRoman"/>
+      <w:lvlText w:val="%3."/>
+      <w:lvlJc w:val="right"/>
+      <w:pPr>
+        <w:ind w:left="2160" w:hanging="180"/>
+      </w:pPr>
+    </w:lvl>
+    <w:lvl w:ilvl="3" w:tplc="0409000F" w:tentative="1">
+      <w:start w:val="1"/>
+      <w:numFmt w:val="decimal"/>
+      <w:lvlText w:val="%4."/>
+      <w:lvlJc w:val="left"/>
+      <w:pPr>
+        <w:ind w:left="2880" w:hanging="360"/>
+      </w:pPr>
+    </w:lvl>
+    <w:lvl w:ilvl="4" w:tplc="04090019" w:tentative="1">
+      <w:start w:val="1"/>
+      <w:numFmt w:val="lowerLetter"/>
+      <w:lvlText w:val="%5."/>
+      <w:lvlJc w:val="left"/>
+      <w:pPr>
+        <w:ind w:left="3600" w:hanging="360"/>
+      </w:pPr>
+    </w:lvl>
+    <w:lvl w:ilvl="5" w:tplc="0409001B" w:tentative="1">
+      <w:start w:val="1"/>
+      <w:numFmt w:val="lowerRoman"/>
+      <w:lvlText w:val="%6."/>
+      <w:lvlJc w:val="right"/>
+      <w:pPr>
+        <w:ind w:left="4320" w:hanging="180"/>
+      </w:pPr>
+    </w:lvl>
+    <w:lvl w:ilvl="6" w:tplc="0409000F" w:tentative="1">
+      <w:start w:val="1"/>
+      <w:numFmt w:val="decimal"/>
+      <w:lvlText w:val="%7."/>
+      <w:lvlJc w:val="left"/>
+      <w:pPr>
+        <w:ind w:left="5040" w:hanging="360"/>
+      </w:pPr>
+    </w:lvl>
+    <w:lvl w:ilvl="7" w:tplc="04090019" w:tentative="1">
+      <w:start w:val="1"/>
+      <w:numFmt w:val="lowerLetter"/>
+      <w:lvlText w:val="%8."/>
+      <w:lvlJc w:val="left"/>
+      <w:pPr>
+        <w:ind w:left="5760" w:hanging="360"/>
+      </w:pPr>
+    </w:lvl>
+    <w:lvl w:ilvl="8" w:tplc="0409001B" w:tentative="1">
+      <w:start w:val="1"/>
+      <w:numFmt w:val="lowerRoman"/>
+      <w:lvlText w:val="%9."/>
+      <w:lvlJc w:val="right"/>
+      <w:pPr>
+        <w:ind w:left="6480" w:hanging="180"/>
+      </w:pPr>
+    </w:lvl>
+  </w:abstractNum>
+  <w:abstractNum w:abstractNumId="2" w15:restartNumberingAfterBreak="0">
+    <w:nsid w:val="22123811"/>
+    <w:multiLevelType w:val="hybridMultilevel"/>
+    <w:tmpl w:val="54C8E65A"/>
+    <w:lvl w:ilvl="0" w:tplc="04090019">
+      <w:start w:val="1"/>
+      <w:numFmt w:val="lowerLetter"/>
+      <w:lvlText w:val="%1."/>
+      <w:lvlJc w:val="left"/>
+      <w:pPr>
+        <w:ind w:left="720" w:hanging="360"/>
+      </w:pPr>
+    </w:lvl>
+    <w:lvl w:ilvl="1" w:tplc="04090019" w:tentative="1">
+      <w:start w:val="1"/>
+      <w:numFmt w:val="lowerLetter"/>
+      <w:lvlText w:val="%2."/>
+      <w:lvlJc w:val="left"/>
+      <w:pPr>
+        <w:ind w:left="1440" w:hanging="360"/>
+      </w:pPr>
+    </w:lvl>
+    <w:lvl w:ilvl="2" w:tplc="0409001B" w:tentative="1">
+      <w:start w:val="1"/>
+      <w:numFmt w:val="lowerRoman"/>
+      <w:lvlText w:val="%3."/>
+      <w:lvlJc w:val="right"/>
+      <w:pPr>
+        <w:ind w:left="2160" w:hanging="180"/>
+      </w:pPr>
+    </w:lvl>
+    <w:lvl w:ilvl="3" w:tplc="0409000F" w:tentative="1">
+      <w:start w:val="1"/>
+      <w:numFmt w:val="decimal"/>
+      <w:lvlText w:val="%4."/>
+      <w:lvlJc w:val="left"/>
+      <w:pPr>
+        <w:ind w:left="2880" w:hanging="360"/>
+      </w:pPr>
+    </w:lvl>
+    <w:lvl w:ilvl="4" w:tplc="04090019" w:tentative="1">
+      <w:start w:val="1"/>
+      <w:numFmt w:val="lowerLetter"/>
+      <w:lvlText w:val="%5."/>
+      <w:lvlJc w:val="left"/>
+      <w:pPr>
+        <w:ind w:left="3600" w:hanging="360"/>
+      </w:pPr>
+    </w:lvl>
+    <w:lvl w:ilvl="5" w:tplc="0409001B" w:tentative="1">
+      <w:start w:val="1"/>
+      <w:numFmt w:val="lowerRoman"/>
+      <w:lvlText w:val="%6."/>
+      <w:lvlJc w:val="right"/>
+      <w:pPr>
+        <w:ind w:left="4320" w:hanging="180"/>
+      </w:pPr>
+    </w:lvl>
+    <w:lvl w:ilvl="6" w:tplc="0409000F" w:tentative="1">
+      <w:start w:val="1"/>
+      <w:numFmt w:val="decimal"/>
+      <w:lvlText w:val="%7."/>
+      <w:lvlJc w:val="left"/>
+      <w:pPr>
+        <w:ind w:left="5040" w:hanging="360"/>
+      </w:pPr>
+    </w:lvl>
+    <w:lvl w:ilvl="7" w:tplc="04090019" w:tentative="1">
+      <w:start w:val="1"/>
+      <w:numFmt w:val="lowerLetter"/>
+      <w:lvlText w:val="%8."/>
+      <w:lvlJc w:val="left"/>
+      <w:pPr>
+        <w:ind w:left="5760" w:hanging="360"/>
+      </w:pPr>
+    </w:lvl>
+    <w:lvl w:ilvl="8" w:tplc="0409001B" w:tentative="1">
+      <w:start w:val="1"/>
+      <w:numFmt w:val="lowerRoman"/>
+      <w:lvlText w:val="%9."/>
+      <w:lvlJc w:val="right"/>
+      <w:pPr>
+        <w:ind w:left="6480" w:hanging="180"/>
+      </w:pPr>
+    </w:lvl>
+  </w:abstractNum>
+  <w:abstractNum w:abstractNumId="3" w15:restartNumberingAfterBreak="0">
     <w:nsid w:val="4DDE7CD9"/>
     <w:multiLevelType w:val="multilevel"/>
     <w:tmpl w:val="B6C07902"/>
@@ -1813,7 +3214,7 @@
       </w:pPr>
     </w:lvl>
   </w:abstractNum>
-  <w:abstractNum w:abstractNumId="1" w15:restartNumberingAfterBreak="0">
+  <w:abstractNum w:abstractNumId="4" w15:restartNumberingAfterBreak="0">
     <w:nsid w:val="4FA83459"/>
     <w:multiLevelType w:val="multilevel"/>
     <w:tmpl w:val="D576975C"/>
@@ -1926,10 +3327,224 @@
       </w:pPr>
     </w:lvl>
   </w:abstractNum>
+  <w:abstractNum w:abstractNumId="5" w15:restartNumberingAfterBreak="0">
+    <w:nsid w:val="60FA238D"/>
+    <w:multiLevelType w:val="multilevel"/>
+    <w:tmpl w:val="15B077C8"/>
+    <w:lvl w:ilvl="0">
+      <w:start w:val="1"/>
+      <w:numFmt w:val="lowerLetter"/>
+      <w:lvlText w:val="%1."/>
+      <w:lvlJc w:val="left"/>
+      <w:pPr>
+        <w:tabs>
+          <w:tab w:val="num" w:pos="720"/>
+        </w:tabs>
+        <w:ind w:left="720" w:hanging="360"/>
+      </w:pPr>
+    </w:lvl>
+    <w:lvl w:ilvl="1" w:tentative="1">
+      <w:start w:val="1"/>
+      <w:numFmt w:val="lowerLetter"/>
+      <w:lvlText w:val="%2."/>
+      <w:lvlJc w:val="left"/>
+      <w:pPr>
+        <w:tabs>
+          <w:tab w:val="num" w:pos="1440"/>
+        </w:tabs>
+        <w:ind w:left="1440" w:hanging="360"/>
+      </w:pPr>
+    </w:lvl>
+    <w:lvl w:ilvl="2" w:tentative="1">
+      <w:start w:val="1"/>
+      <w:numFmt w:val="lowerLetter"/>
+      <w:lvlText w:val="%3."/>
+      <w:lvlJc w:val="left"/>
+      <w:pPr>
+        <w:tabs>
+          <w:tab w:val="num" w:pos="2160"/>
+        </w:tabs>
+        <w:ind w:left="2160" w:hanging="360"/>
+      </w:pPr>
+    </w:lvl>
+    <w:lvl w:ilvl="3" w:tentative="1">
+      <w:start w:val="1"/>
+      <w:numFmt w:val="lowerLetter"/>
+      <w:lvlText w:val="%4."/>
+      <w:lvlJc w:val="left"/>
+      <w:pPr>
+        <w:tabs>
+          <w:tab w:val="num" w:pos="2880"/>
+        </w:tabs>
+        <w:ind w:left="2880" w:hanging="360"/>
+      </w:pPr>
+    </w:lvl>
+    <w:lvl w:ilvl="4" w:tentative="1">
+      <w:start w:val="1"/>
+      <w:numFmt w:val="lowerLetter"/>
+      <w:lvlText w:val="%5."/>
+      <w:lvlJc w:val="left"/>
+      <w:pPr>
+        <w:tabs>
+          <w:tab w:val="num" w:pos="3600"/>
+        </w:tabs>
+        <w:ind w:left="3600" w:hanging="360"/>
+      </w:pPr>
+    </w:lvl>
+    <w:lvl w:ilvl="5" w:tentative="1">
+      <w:start w:val="1"/>
+      <w:numFmt w:val="lowerLetter"/>
+      <w:lvlText w:val="%6."/>
+      <w:lvlJc w:val="left"/>
+      <w:pPr>
+        <w:tabs>
+          <w:tab w:val="num" w:pos="4320"/>
+        </w:tabs>
+        <w:ind w:left="4320" w:hanging="360"/>
+      </w:pPr>
+    </w:lvl>
+    <w:lvl w:ilvl="6" w:tentative="1">
+      <w:start w:val="1"/>
+      <w:numFmt w:val="lowerLetter"/>
+      <w:lvlText w:val="%7."/>
+      <w:lvlJc w:val="left"/>
+      <w:pPr>
+        <w:tabs>
+          <w:tab w:val="num" w:pos="5040"/>
+        </w:tabs>
+        <w:ind w:left="5040" w:hanging="360"/>
+      </w:pPr>
+    </w:lvl>
+    <w:lvl w:ilvl="7" w:tentative="1">
+      <w:start w:val="1"/>
+      <w:numFmt w:val="lowerLetter"/>
+      <w:lvlText w:val="%8."/>
+      <w:lvlJc w:val="left"/>
+      <w:pPr>
+        <w:tabs>
+          <w:tab w:val="num" w:pos="5760"/>
+        </w:tabs>
+        <w:ind w:left="5760" w:hanging="360"/>
+      </w:pPr>
+    </w:lvl>
+    <w:lvl w:ilvl="8" w:tentative="1">
+      <w:start w:val="1"/>
+      <w:numFmt w:val="lowerLetter"/>
+      <w:lvlText w:val="%9."/>
+      <w:lvlJc w:val="left"/>
+      <w:pPr>
+        <w:tabs>
+          <w:tab w:val="num" w:pos="6480"/>
+        </w:tabs>
+        <w:ind w:left="6480" w:hanging="360"/>
+      </w:pPr>
+    </w:lvl>
+  </w:abstractNum>
+  <w:abstractNum w:abstractNumId="6" w15:restartNumberingAfterBreak="0">
+    <w:nsid w:val="62A63836"/>
+    <w:multiLevelType w:val="hybridMultilevel"/>
+    <w:tmpl w:val="4EFEE9D2"/>
+    <w:lvl w:ilvl="0" w:tplc="04090019">
+      <w:start w:val="1"/>
+      <w:numFmt w:val="lowerLetter"/>
+      <w:lvlText w:val="%1."/>
+      <w:lvlJc w:val="left"/>
+      <w:pPr>
+        <w:ind w:left="1440" w:hanging="360"/>
+      </w:pPr>
+    </w:lvl>
+    <w:lvl w:ilvl="1" w:tplc="04090019" w:tentative="1">
+      <w:start w:val="1"/>
+      <w:numFmt w:val="lowerLetter"/>
+      <w:lvlText w:val="%2."/>
+      <w:lvlJc w:val="left"/>
+      <w:pPr>
+        <w:ind w:left="2160" w:hanging="360"/>
+      </w:pPr>
+    </w:lvl>
+    <w:lvl w:ilvl="2" w:tplc="0409001B" w:tentative="1">
+      <w:start w:val="1"/>
+      <w:numFmt w:val="lowerRoman"/>
+      <w:lvlText w:val="%3."/>
+      <w:lvlJc w:val="right"/>
+      <w:pPr>
+        <w:ind w:left="2880" w:hanging="180"/>
+      </w:pPr>
+    </w:lvl>
+    <w:lvl w:ilvl="3" w:tplc="0409000F" w:tentative="1">
+      <w:start w:val="1"/>
+      <w:numFmt w:val="decimal"/>
+      <w:lvlText w:val="%4."/>
+      <w:lvlJc w:val="left"/>
+      <w:pPr>
+        <w:ind w:left="3600" w:hanging="360"/>
+      </w:pPr>
+    </w:lvl>
+    <w:lvl w:ilvl="4" w:tplc="04090019" w:tentative="1">
+      <w:start w:val="1"/>
+      <w:numFmt w:val="lowerLetter"/>
+      <w:lvlText w:val="%5."/>
+      <w:lvlJc w:val="left"/>
+      <w:pPr>
+        <w:ind w:left="4320" w:hanging="360"/>
+      </w:pPr>
+    </w:lvl>
+    <w:lvl w:ilvl="5" w:tplc="0409001B" w:tentative="1">
+      <w:start w:val="1"/>
+      <w:numFmt w:val="lowerRoman"/>
+      <w:lvlText w:val="%6."/>
+      <w:lvlJc w:val="right"/>
+      <w:pPr>
+        <w:ind w:left="5040" w:hanging="180"/>
+      </w:pPr>
+    </w:lvl>
+    <w:lvl w:ilvl="6" w:tplc="0409000F" w:tentative="1">
+      <w:start w:val="1"/>
+      <w:numFmt w:val="decimal"/>
+      <w:lvlText w:val="%7."/>
+      <w:lvlJc w:val="left"/>
+      <w:pPr>
+        <w:ind w:left="5760" w:hanging="360"/>
+      </w:pPr>
+    </w:lvl>
+    <w:lvl w:ilvl="7" w:tplc="04090019" w:tentative="1">
+      <w:start w:val="1"/>
+      <w:numFmt w:val="lowerLetter"/>
+      <w:lvlText w:val="%8."/>
+      <w:lvlJc w:val="left"/>
+      <w:pPr>
+        <w:ind w:left="6480" w:hanging="360"/>
+      </w:pPr>
+    </w:lvl>
+    <w:lvl w:ilvl="8" w:tplc="0409001B" w:tentative="1">
+      <w:start w:val="1"/>
+      <w:numFmt w:val="lowerRoman"/>
+      <w:lvlText w:val="%9."/>
+      <w:lvlJc w:val="right"/>
+      <w:pPr>
+        <w:ind w:left="7200" w:hanging="180"/>
+      </w:pPr>
+    </w:lvl>
+  </w:abstractNum>
   <w:num w:numId="1">
+    <w:abstractNumId w:val="3"/>
+  </w:num>
+  <w:num w:numId="2">
+    <w:abstractNumId w:val="4"/>
+  </w:num>
+  <w:num w:numId="3">
+    <w:abstractNumId w:val="2"/>
+  </w:num>
+  <w:num w:numId="4">
+    <w:abstractNumId w:val="6"/>
+  </w:num>
+  <w:num w:numId="5">
+    <w:abstractNumId w:val="5"/>
+  </w:num>
+  <w:num w:numId="6">
     <w:abstractNumId w:val="0"/>
   </w:num>
-  <w:num w:numId="2">
+  <w:num w:numId="7">
     <w:abstractNumId w:val="1"/>
   </w:num>
 </w:numbering>
@@ -2364,7 +3979,6 @@
     <w:name w:val="Normal (Web)"/>
     <w:basedOn w:val="Normal"/>
     <w:uiPriority w:val="99"/>
-    <w:semiHidden/>
     <w:unhideWhenUsed/>
     <w:rsid w:val="00566027"/>
     <w:pPr>
@@ -2446,6 +4060,18 @@
       <w:rFonts w:ascii="Courier New" w:eastAsia="Times New Roman" w:hAnsi="Courier New" w:cs="Courier New"/>
       <w:sz w:val="20"/>
       <w:szCs w:val="20"/>
+    </w:rPr>
+  </w:style>
+  <w:style w:type="character" w:styleId="Hyperlink">
+    <w:name w:val="Hyperlink"/>
+    <w:basedOn w:val="DefaultParagraphFont"/>
+    <w:uiPriority w:val="99"/>
+    <w:semiHidden/>
+    <w:unhideWhenUsed/>
+    <w:rsid w:val="003B4A60"/>
+    <w:rPr>
+      <w:color w:val="0000FF"/>
+      <w:u w:val="single"/>
     </w:rPr>
   </w:style>
 </w:styles>

</xml_diff>

<commit_message>
Answer question 5 to completion
</commit_message>
<xml_diff>
--- a/Week 8 Problem Set.docx
+++ b/Week 8 Problem Set.docx
@@ -822,27 +822,7 @@
           <w:sz w:val="24"/>
           <w:szCs w:val="24"/>
         </w:rPr>
-        <w:t xml:space="preserve">Below is the tree after the operation </w:t>
-      </w:r>
-      <w:proofErr w:type="gramStart"/>
-      <w:r>
-        <w:rPr>
-          <w:rFonts w:ascii="Times New Roman" w:eastAsia="Times New Roman" w:hAnsi="Times New Roman" w:cs="Times New Roman"/>
-          <w:color w:val="000000"/>
-          <w:sz w:val="24"/>
-          <w:szCs w:val="24"/>
-        </w:rPr>
-        <w:t>SearchSplay(</w:t>
-      </w:r>
-      <w:proofErr w:type="gramEnd"/>
-      <w:r>
-        <w:rPr>
-          <w:rFonts w:ascii="Times New Roman" w:eastAsia="Times New Roman" w:hAnsi="Times New Roman" w:cs="Times New Roman"/>
-          <w:color w:val="000000"/>
-          <w:sz w:val="24"/>
-          <w:szCs w:val="24"/>
-        </w:rPr>
-        <w:t>t, 3)</w:t>
+        <w:t>Below is the tree after the operation SearchSplay(t, 3)</w:t>
       </w:r>
     </w:p>
     <w:p>
@@ -927,27 +907,7 @@
           <w:sz w:val="24"/>
           <w:szCs w:val="24"/>
         </w:rPr>
-        <w:t xml:space="preserve">Below is the tree after the operation </w:t>
-      </w:r>
-      <w:proofErr w:type="gramStart"/>
-      <w:r>
-        <w:rPr>
-          <w:rFonts w:ascii="Times New Roman" w:eastAsia="Times New Roman" w:hAnsi="Times New Roman" w:cs="Times New Roman"/>
-          <w:color w:val="000000"/>
-          <w:sz w:val="24"/>
-          <w:szCs w:val="24"/>
-        </w:rPr>
-        <w:t>SearchSplay(</w:t>
-      </w:r>
-      <w:proofErr w:type="gramEnd"/>
-      <w:r>
-        <w:rPr>
-          <w:rFonts w:ascii="Times New Roman" w:eastAsia="Times New Roman" w:hAnsi="Times New Roman" w:cs="Times New Roman"/>
-          <w:color w:val="000000"/>
-          <w:sz w:val="24"/>
-          <w:szCs w:val="24"/>
-        </w:rPr>
-        <w:t>t, 5)</w:t>
+        <w:t>Below is the tree after the operation SearchSplay(t, 5)</w:t>
       </w:r>
     </w:p>
     <w:p>
@@ -1031,27 +991,7 @@
           <w:sz w:val="24"/>
           <w:szCs w:val="24"/>
         </w:rPr>
-        <w:t xml:space="preserve">Below is the tree after operation </w:t>
-      </w:r>
-      <w:proofErr w:type="gramStart"/>
-      <w:r>
-        <w:rPr>
-          <w:rFonts w:ascii="Times New Roman" w:eastAsia="Times New Roman" w:hAnsi="Times New Roman" w:cs="Times New Roman"/>
-          <w:color w:val="000000"/>
-          <w:sz w:val="24"/>
-          <w:szCs w:val="24"/>
-        </w:rPr>
-        <w:t>SearchSplay(</w:t>
-      </w:r>
-      <w:proofErr w:type="gramEnd"/>
-      <w:r>
-        <w:rPr>
-          <w:rFonts w:ascii="Times New Roman" w:eastAsia="Times New Roman" w:hAnsi="Times New Roman" w:cs="Times New Roman"/>
-          <w:color w:val="000000"/>
-          <w:sz w:val="24"/>
-          <w:szCs w:val="24"/>
-        </w:rPr>
-        <w:t>t, 6)</w:t>
+        <w:t>Below is the tree after operation SearchSplay(t, 6)</w:t>
       </w:r>
     </w:p>
     <w:p>
@@ -1715,7 +1655,6 @@
         <w:t xml:space="preserve">Tree </w:t>
       </w:r>
       <w:proofErr w:type="spellStart"/>
-      <w:proofErr w:type="gramStart"/>
       <w:r>
         <w:rPr>
           <w:rFonts w:ascii="Times New Roman" w:eastAsia="Times New Roman" w:hAnsi="Times New Roman" w:cs="Times New Roman"/>
@@ -1733,17 +1672,7 @@
           <w:sz w:val="24"/>
           <w:szCs w:val="24"/>
         </w:rPr>
-        <w:t>(</w:t>
-      </w:r>
-      <w:proofErr w:type="gramEnd"/>
-      <w:r>
-        <w:rPr>
-          <w:rFonts w:ascii="Times New Roman" w:eastAsia="Times New Roman" w:hAnsi="Times New Roman" w:cs="Times New Roman"/>
-          <w:color w:val="000000"/>
-          <w:sz w:val="24"/>
-          <w:szCs w:val="24"/>
-        </w:rPr>
-        <w:t>Tree t, Item it)</w:t>
+        <w:t>(Tree t, Item it)</w:t>
       </w:r>
     </w:p>
     <w:p>
@@ -1863,17 +1792,7 @@
           <w:sz w:val="24"/>
           <w:szCs w:val="24"/>
         </w:rPr>
-        <w:t xml:space="preserve"> program from the lecture by the </w:t>
-      </w:r>
-      <w:proofErr w:type="gramStart"/>
-      <w:r>
-        <w:rPr>
-          <w:rFonts w:ascii="Times New Roman" w:hAnsi="Times New Roman" w:cs="Times New Roman"/>
-          <w:color w:val="000000"/>
-          <w:sz w:val="24"/>
-          <w:szCs w:val="24"/>
-        </w:rPr>
-        <w:t>command  </w:t>
+        <w:t> program from the lecture by the command  </w:t>
       </w:r>
       <w:r>
         <w:rPr>
@@ -1883,18 +1802,7 @@
           <w:sz w:val="24"/>
           <w:szCs w:val="24"/>
         </w:rPr>
-        <w:t>'</w:t>
-      </w:r>
-      <w:proofErr w:type="gramEnd"/>
-      <w:r>
-        <w:rPr>
-          <w:rStyle w:val="HTMLTypewriter"/>
-          <w:rFonts w:ascii="Times New Roman" w:eastAsiaTheme="minorHAnsi" w:hAnsi="Times New Roman" w:cs="Times New Roman"/>
-          <w:color w:val="000000"/>
-          <w:sz w:val="24"/>
-          <w:szCs w:val="24"/>
-        </w:rPr>
-        <w:t>D'</w:t>
+        <w:t>'D'</w:t>
       </w:r>
       <w:r>
         <w:rPr>
@@ -2381,27 +2289,7 @@
           <w:sz w:val="24"/>
           <w:szCs w:val="24"/>
         </w:rPr>
-        <w:t xml:space="preserve">   </w:t>
-      </w:r>
-      <w:proofErr w:type="gramStart"/>
-      <w:r>
-        <w:rPr>
-          <w:rFonts w:ascii="Times New Roman" w:eastAsia="Times New Roman" w:hAnsi="Times New Roman" w:cs="Times New Roman"/>
-          <w:color w:val="000000"/>
-          <w:sz w:val="24"/>
-          <w:szCs w:val="24"/>
-        </w:rPr>
-        <w:t>int  data</w:t>
-      </w:r>
-      <w:proofErr w:type="gramEnd"/>
-      <w:r>
-        <w:rPr>
-          <w:rFonts w:ascii="Times New Roman" w:eastAsia="Times New Roman" w:hAnsi="Times New Roman" w:cs="Times New Roman"/>
-          <w:color w:val="000000"/>
-          <w:sz w:val="24"/>
-          <w:szCs w:val="24"/>
-        </w:rPr>
-        <w:t>;</w:t>
+        <w:t xml:space="preserve">   int  data;</w:t>
       </w:r>
     </w:p>
     <w:p>
@@ -2575,7 +2463,6 @@
         <w:t>(</w:t>
       </w:r>
       <w:proofErr w:type="spellStart"/>
-      <w:proofErr w:type="gramStart"/>
       <w:r>
         <w:rPr>
           <w:rFonts w:ascii="Cascadia Code" w:eastAsia="Times New Roman" w:hAnsi="Cascadia Code" w:cs="Cascadia Code"/>
@@ -2586,7 +2473,6 @@
         <w:t>tree,item</w:t>
       </w:r>
       <w:proofErr w:type="spellEnd"/>
-      <w:proofErr w:type="gramEnd"/>
       <w:r>
         <w:rPr>
           <w:rFonts w:ascii="Cascadia Code" w:eastAsia="Times New Roman" w:hAnsi="Cascadia Code" w:cs="Cascadia Code"/>
@@ -2627,7 +2513,6 @@
         </w:rPr>
         <w:t>   </w:t>
       </w:r>
-      <w:proofErr w:type="gramStart"/>
       <w:r>
         <w:rPr>
           <w:rFonts w:ascii="Cascadia Code" w:eastAsia="Times New Roman" w:hAnsi="Cascadia Code" w:cs="Cascadia Code"/>
@@ -2644,17 +2529,7 @@
           <w:sz w:val="21"/>
           <w:szCs w:val="21"/>
         </w:rPr>
-        <w:t xml:space="preserve">  tree</w:t>
-      </w:r>
-      <w:proofErr w:type="gramEnd"/>
-      <w:r>
-        <w:rPr>
-          <w:rFonts w:ascii="Cascadia Code" w:eastAsia="Times New Roman" w:hAnsi="Cascadia Code" w:cs="Cascadia Code"/>
-          <w:color w:val="CCCCCC"/>
-          <w:sz w:val="21"/>
-          <w:szCs w:val="21"/>
-        </w:rPr>
-        <w:t>, item</w:t>
+        <w:t xml:space="preserve">  tree, item</w:t>
       </w:r>
     </w:p>
     <w:p>
@@ -3103,27 +2978,7 @@
           <w:sz w:val="21"/>
           <w:szCs w:val="21"/>
         </w:rPr>
-        <w:t>(tree</w:t>
-      </w:r>
-      <w:proofErr w:type="gramStart"/>
-      <w:r>
-        <w:rPr>
-          <w:rFonts w:ascii="Cascadia Code" w:eastAsia="Times New Roman" w:hAnsi="Cascadia Code" w:cs="Cascadia Code"/>
-          <w:color w:val="CCCCCC"/>
-          <w:sz w:val="21"/>
-          <w:szCs w:val="21"/>
-        </w:rPr>
-        <w:t>),item</w:t>
-      </w:r>
-      <w:proofErr w:type="gramEnd"/>
-      <w:r>
-        <w:rPr>
-          <w:rFonts w:ascii="Cascadia Code" w:eastAsia="Times New Roman" w:hAnsi="Cascadia Code" w:cs="Cascadia Code"/>
-          <w:color w:val="CCCCCC"/>
-          <w:sz w:val="21"/>
-          <w:szCs w:val="21"/>
-        </w:rPr>
-        <w:t>)</w:t>
+        <w:t>(tree),item)</w:t>
       </w:r>
     </w:p>
     <w:p>
@@ -3304,27 +3159,7 @@
           <w:sz w:val="21"/>
           <w:szCs w:val="21"/>
         </w:rPr>
-        <w:t>(tree</w:t>
-      </w:r>
-      <w:proofErr w:type="gramStart"/>
-      <w:r>
-        <w:rPr>
-          <w:rFonts w:ascii="Cascadia Code" w:eastAsia="Times New Roman" w:hAnsi="Cascadia Code" w:cs="Cascadia Code"/>
-          <w:color w:val="CCCCCC"/>
-          <w:sz w:val="21"/>
-          <w:szCs w:val="21"/>
-        </w:rPr>
-        <w:t>),item</w:t>
-      </w:r>
-      <w:proofErr w:type="gramEnd"/>
-      <w:r>
-        <w:rPr>
-          <w:rFonts w:ascii="Cascadia Code" w:eastAsia="Times New Roman" w:hAnsi="Cascadia Code" w:cs="Cascadia Code"/>
-          <w:color w:val="CCCCCC"/>
-          <w:sz w:val="21"/>
-          <w:szCs w:val="21"/>
-        </w:rPr>
-        <w:t>)</w:t>
+        <w:t>(tree),item)</w:t>
       </w:r>
     </w:p>
     <w:p>
@@ -3585,172 +3420,163 @@
         </w:rPr>
         <w:t xml:space="preserve">        </w:t>
       </w:r>
+      <w:r>
+        <w:rPr>
+          <w:rFonts w:ascii="Cascadia Code" w:eastAsia="Times New Roman" w:hAnsi="Cascadia Code" w:cs="Cascadia Code"/>
+          <w:color w:val="C586C0"/>
+          <w:sz w:val="21"/>
+          <w:szCs w:val="21"/>
+        </w:rPr>
+        <w:t>else</w:t>
+      </w:r>
+      <w:r>
+        <w:rPr>
+          <w:rFonts w:ascii="Cascadia Code" w:eastAsia="Times New Roman" w:hAnsi="Cascadia Code" w:cs="Cascadia Code"/>
+          <w:color w:val="CCCCCC"/>
+          <w:sz w:val="21"/>
+          <w:szCs w:val="21"/>
+        </w:rPr>
+        <w:t xml:space="preserve">  </w:t>
+      </w:r>
+      <w:r>
+        <w:rPr>
+          <w:rFonts w:ascii="Cascadia Code" w:eastAsia="Times New Roman" w:hAnsi="Cascadia Code" w:cs="Cascadia Code"/>
+          <w:color w:val="D4D4D4"/>
+          <w:sz w:val="21"/>
+          <w:szCs w:val="21"/>
+        </w:rPr>
+        <w:t>//</w:t>
+      </w:r>
+      <w:r>
+        <w:rPr>
+          <w:rFonts w:ascii="Cascadia Code" w:eastAsia="Times New Roman" w:hAnsi="Cascadia Code" w:cs="Cascadia Code"/>
+          <w:color w:val="CCCCCC"/>
+          <w:sz w:val="21"/>
+          <w:szCs w:val="21"/>
+        </w:rPr>
+        <w:t xml:space="preserve"> item </w:t>
+      </w:r>
+      <w:r>
+        <w:rPr>
+          <w:rFonts w:ascii="Cascadia Code" w:eastAsia="Times New Roman" w:hAnsi="Cascadia Code" w:cs="Cascadia Code"/>
+          <w:color w:val="D4D4D4"/>
+          <w:sz w:val="21"/>
+          <w:szCs w:val="21"/>
+        </w:rPr>
+        <w:t>is</w:t>
+      </w:r>
+      <w:r>
+        <w:rPr>
+          <w:rFonts w:ascii="Cascadia Code" w:eastAsia="Times New Roman" w:hAnsi="Cascadia Code" w:cs="Cascadia Code"/>
+          <w:color w:val="CCCCCC"/>
+          <w:sz w:val="21"/>
+          <w:szCs w:val="21"/>
+        </w:rPr>
+        <w:t xml:space="preserve"> </w:t>
+      </w:r>
+      <w:r>
+        <w:rPr>
+          <w:rFonts w:ascii="Cascadia Code" w:eastAsia="Times New Roman" w:hAnsi="Cascadia Code" w:cs="Cascadia Code"/>
+          <w:color w:val="DCDCAA"/>
+          <w:sz w:val="21"/>
+          <w:szCs w:val="21"/>
+        </w:rPr>
+        <w:t>NOT</w:t>
+      </w:r>
+      <w:r>
+        <w:rPr>
+          <w:rFonts w:ascii="Cascadia Code" w:eastAsia="Times New Roman" w:hAnsi="Cascadia Code" w:cs="Cascadia Code"/>
+          <w:color w:val="CCCCCC"/>
+          <w:sz w:val="21"/>
+          <w:szCs w:val="21"/>
+        </w:rPr>
+        <w:t xml:space="preserve"> </w:t>
+      </w:r>
+      <w:r>
+        <w:rPr>
+          <w:rFonts w:ascii="Cascadia Code" w:eastAsia="Times New Roman" w:hAnsi="Cascadia Code" w:cs="Cascadia Code"/>
+          <w:color w:val="DCDCAA"/>
+          <w:sz w:val="21"/>
+          <w:szCs w:val="21"/>
+        </w:rPr>
+        <w:t>marked</w:t>
+      </w:r>
+      <w:r>
+        <w:rPr>
+          <w:rFonts w:ascii="Cascadia Code" w:eastAsia="Times New Roman" w:hAnsi="Cascadia Code" w:cs="Cascadia Code"/>
+          <w:color w:val="CCCCCC"/>
+          <w:sz w:val="21"/>
+          <w:szCs w:val="21"/>
+        </w:rPr>
+        <w:t xml:space="preserve"> </w:t>
+      </w:r>
+      <w:r>
+        <w:rPr>
+          <w:rFonts w:ascii="Cascadia Code" w:eastAsia="Times New Roman" w:hAnsi="Cascadia Code" w:cs="Cascadia Code"/>
+          <w:color w:val="C586C0"/>
+          <w:sz w:val="21"/>
+          <w:szCs w:val="21"/>
+        </w:rPr>
+        <w:t>as</w:t>
+      </w:r>
+      <w:r>
+        <w:rPr>
+          <w:rFonts w:ascii="Cascadia Code" w:eastAsia="Times New Roman" w:hAnsi="Cascadia Code" w:cs="Cascadia Code"/>
+          <w:color w:val="CCCCCC"/>
+          <w:sz w:val="21"/>
+          <w:szCs w:val="21"/>
+        </w:rPr>
+        <w:t xml:space="preserve"> </w:t>
+      </w:r>
+      <w:r>
+        <w:rPr>
+          <w:rFonts w:ascii="Cascadia Code" w:eastAsia="Times New Roman" w:hAnsi="Cascadia Code" w:cs="Cascadia Code"/>
+          <w:color w:val="DCDCAA"/>
+          <w:sz w:val="21"/>
+          <w:szCs w:val="21"/>
+        </w:rPr>
+        <w:t>deleted</w:t>
+      </w:r>
+      <w:r>
+        <w:rPr>
+          <w:rFonts w:ascii="Cascadia Code" w:eastAsia="Times New Roman" w:hAnsi="Cascadia Code" w:cs="Cascadia Code"/>
+          <w:color w:val="CCCCCC"/>
+          <w:sz w:val="21"/>
+          <w:szCs w:val="21"/>
+        </w:rPr>
+        <w:t xml:space="preserve"> </w:t>
+      </w:r>
+      <w:r>
+        <w:rPr>
+          <w:rFonts w:ascii="Cascadia Code" w:eastAsia="Times New Roman" w:hAnsi="Cascadia Code" w:cs="Cascadia Code"/>
+          <w:color w:val="DCDCAA"/>
+          <w:sz w:val="21"/>
+          <w:szCs w:val="21"/>
+        </w:rPr>
+        <w:t>so</w:t>
+      </w:r>
+      <w:r>
+        <w:rPr>
+          <w:rFonts w:ascii="Cascadia Code" w:eastAsia="Times New Roman" w:hAnsi="Cascadia Code" w:cs="Cascadia Code"/>
+          <w:color w:val="CCCCCC"/>
+          <w:sz w:val="21"/>
+          <w:szCs w:val="21"/>
+        </w:rPr>
+        <w:t xml:space="preserve"> </w:t>
+      </w:r>
+      <w:proofErr w:type="spellStart"/>
       <w:proofErr w:type="gramStart"/>
       <w:r>
         <w:rPr>
           <w:rFonts w:ascii="Cascadia Code" w:eastAsia="Times New Roman" w:hAnsi="Cascadia Code" w:cs="Cascadia Code"/>
-          <w:color w:val="C586C0"/>
-          <w:sz w:val="21"/>
-          <w:szCs w:val="21"/>
-        </w:rPr>
-        <w:t>else</w:t>
-      </w:r>
-      <w:r>
-        <w:rPr>
-          <w:rFonts w:ascii="Cascadia Code" w:eastAsia="Times New Roman" w:hAnsi="Cascadia Code" w:cs="Cascadia Code"/>
-          <w:color w:val="CCCCCC"/>
-          <w:sz w:val="21"/>
-          <w:szCs w:val="21"/>
-        </w:rPr>
-        <w:t xml:space="preserve">  </w:t>
-      </w:r>
-      <w:r>
-        <w:rPr>
-          <w:rFonts w:ascii="Cascadia Code" w:eastAsia="Times New Roman" w:hAnsi="Cascadia Code" w:cs="Cascadia Code"/>
-          <w:color w:val="D4D4D4"/>
-          <w:sz w:val="21"/>
-          <w:szCs w:val="21"/>
-        </w:rPr>
-        <w:t>/</w:t>
-      </w:r>
+          <w:color w:val="DCDCAA"/>
+          <w:sz w:val="21"/>
+          <w:szCs w:val="21"/>
+        </w:rPr>
+        <w:t>its</w:t>
+      </w:r>
+      <w:proofErr w:type="spellEnd"/>
       <w:proofErr w:type="gramEnd"/>
-      <w:r>
-        <w:rPr>
-          <w:rFonts w:ascii="Cascadia Code" w:eastAsia="Times New Roman" w:hAnsi="Cascadia Code" w:cs="Cascadia Code"/>
-          <w:color w:val="D4D4D4"/>
-          <w:sz w:val="21"/>
-          <w:szCs w:val="21"/>
-        </w:rPr>
-        <w:t>/</w:t>
-      </w:r>
-      <w:r>
-        <w:rPr>
-          <w:rFonts w:ascii="Cascadia Code" w:eastAsia="Times New Roman" w:hAnsi="Cascadia Code" w:cs="Cascadia Code"/>
-          <w:color w:val="CCCCCC"/>
-          <w:sz w:val="21"/>
-          <w:szCs w:val="21"/>
-        </w:rPr>
-        <w:t xml:space="preserve"> item </w:t>
-      </w:r>
-      <w:r>
-        <w:rPr>
-          <w:rFonts w:ascii="Cascadia Code" w:eastAsia="Times New Roman" w:hAnsi="Cascadia Code" w:cs="Cascadia Code"/>
-          <w:color w:val="D4D4D4"/>
-          <w:sz w:val="21"/>
-          <w:szCs w:val="21"/>
-        </w:rPr>
-        <w:t>is</w:t>
-      </w:r>
-      <w:r>
-        <w:rPr>
-          <w:rFonts w:ascii="Cascadia Code" w:eastAsia="Times New Roman" w:hAnsi="Cascadia Code" w:cs="Cascadia Code"/>
-          <w:color w:val="CCCCCC"/>
-          <w:sz w:val="21"/>
-          <w:szCs w:val="21"/>
-        </w:rPr>
-        <w:t xml:space="preserve"> </w:t>
-      </w:r>
-      <w:r>
-        <w:rPr>
-          <w:rFonts w:ascii="Cascadia Code" w:eastAsia="Times New Roman" w:hAnsi="Cascadia Code" w:cs="Cascadia Code"/>
-          <w:color w:val="DCDCAA"/>
-          <w:sz w:val="21"/>
-          <w:szCs w:val="21"/>
-        </w:rPr>
-        <w:t>NOT</w:t>
-      </w:r>
-      <w:r>
-        <w:rPr>
-          <w:rFonts w:ascii="Cascadia Code" w:eastAsia="Times New Roman" w:hAnsi="Cascadia Code" w:cs="Cascadia Code"/>
-          <w:color w:val="CCCCCC"/>
-          <w:sz w:val="21"/>
-          <w:szCs w:val="21"/>
-        </w:rPr>
-        <w:t xml:space="preserve"> </w:t>
-      </w:r>
-      <w:r>
-        <w:rPr>
-          <w:rFonts w:ascii="Cascadia Code" w:eastAsia="Times New Roman" w:hAnsi="Cascadia Code" w:cs="Cascadia Code"/>
-          <w:color w:val="DCDCAA"/>
-          <w:sz w:val="21"/>
-          <w:szCs w:val="21"/>
-        </w:rPr>
-        <w:t>marked</w:t>
-      </w:r>
-      <w:r>
-        <w:rPr>
-          <w:rFonts w:ascii="Cascadia Code" w:eastAsia="Times New Roman" w:hAnsi="Cascadia Code" w:cs="Cascadia Code"/>
-          <w:color w:val="CCCCCC"/>
-          <w:sz w:val="21"/>
-          <w:szCs w:val="21"/>
-        </w:rPr>
-        <w:t xml:space="preserve"> </w:t>
-      </w:r>
-      <w:r>
-        <w:rPr>
-          <w:rFonts w:ascii="Cascadia Code" w:eastAsia="Times New Roman" w:hAnsi="Cascadia Code" w:cs="Cascadia Code"/>
-          <w:color w:val="C586C0"/>
-          <w:sz w:val="21"/>
-          <w:szCs w:val="21"/>
-        </w:rPr>
-        <w:t>as</w:t>
-      </w:r>
-      <w:r>
-        <w:rPr>
-          <w:rFonts w:ascii="Cascadia Code" w:eastAsia="Times New Roman" w:hAnsi="Cascadia Code" w:cs="Cascadia Code"/>
-          <w:color w:val="CCCCCC"/>
-          <w:sz w:val="21"/>
-          <w:szCs w:val="21"/>
-        </w:rPr>
-        <w:t xml:space="preserve"> </w:t>
-      </w:r>
-      <w:r>
-        <w:rPr>
-          <w:rFonts w:ascii="Cascadia Code" w:eastAsia="Times New Roman" w:hAnsi="Cascadia Code" w:cs="Cascadia Code"/>
-          <w:color w:val="DCDCAA"/>
-          <w:sz w:val="21"/>
-          <w:szCs w:val="21"/>
-        </w:rPr>
-        <w:t>deleted</w:t>
-      </w:r>
-      <w:r>
-        <w:rPr>
-          <w:rFonts w:ascii="Cascadia Code" w:eastAsia="Times New Roman" w:hAnsi="Cascadia Code" w:cs="Cascadia Code"/>
-          <w:color w:val="CCCCCC"/>
-          <w:sz w:val="21"/>
-          <w:szCs w:val="21"/>
-        </w:rPr>
-        <w:t xml:space="preserve"> </w:t>
-      </w:r>
-      <w:r>
-        <w:rPr>
-          <w:rFonts w:ascii="Cascadia Code" w:eastAsia="Times New Roman" w:hAnsi="Cascadia Code" w:cs="Cascadia Code"/>
-          <w:color w:val="DCDCAA"/>
-          <w:sz w:val="21"/>
-          <w:szCs w:val="21"/>
-        </w:rPr>
-        <w:t>so</w:t>
-      </w:r>
-      <w:r>
-        <w:rPr>
-          <w:rFonts w:ascii="Cascadia Code" w:eastAsia="Times New Roman" w:hAnsi="Cascadia Code" w:cs="Cascadia Code"/>
-          <w:color w:val="CCCCCC"/>
-          <w:sz w:val="21"/>
-          <w:szCs w:val="21"/>
-        </w:rPr>
-        <w:t xml:space="preserve"> </w:t>
-      </w:r>
-      <w:proofErr w:type="spellStart"/>
-      <w:r>
-        <w:rPr>
-          <w:rFonts w:ascii="Cascadia Code" w:eastAsia="Times New Roman" w:hAnsi="Cascadia Code" w:cs="Cascadia Code"/>
-          <w:color w:val="DCDCAA"/>
-          <w:sz w:val="21"/>
-          <w:szCs w:val="21"/>
-        </w:rPr>
-        <w:t>its</w:t>
-      </w:r>
-      <w:proofErr w:type="spellEnd"/>
       <w:r>
         <w:rPr>
           <w:rFonts w:ascii="Cascadia Code" w:eastAsia="Times New Roman" w:hAnsi="Cascadia Code" w:cs="Cascadia Code"/>
@@ -3982,7 +3808,6 @@
         <w:t xml:space="preserve"> </w:t>
       </w:r>
       <w:proofErr w:type="spellStart"/>
-      <w:proofErr w:type="gramStart"/>
       <w:r>
         <w:rPr>
           <w:rFonts w:ascii="Cascadia Code" w:eastAsia="Times New Roman" w:hAnsi="Cascadia Code" w:cs="Cascadia Code"/>
@@ -4002,7 +3827,6 @@
         </w:rPr>
         <w:t>(</w:t>
       </w:r>
-      <w:proofErr w:type="gramEnd"/>
       <w:r>
         <w:rPr>
           <w:rFonts w:ascii="Cascadia Code" w:eastAsia="Times New Roman" w:hAnsi="Cascadia Code" w:cs="Cascadia Code"/>
@@ -4061,7 +3885,6 @@
         </w:rPr>
         <w:t xml:space="preserve">    </w:t>
       </w:r>
-      <w:proofErr w:type="gramStart"/>
       <w:r>
         <w:rPr>
           <w:rFonts w:ascii="Cascadia Code" w:eastAsia="Times New Roman" w:hAnsi="Cascadia Code" w:cs="Cascadia Code"/>
@@ -4078,17 +3901,7 @@
           <w:sz w:val="21"/>
           <w:szCs w:val="21"/>
         </w:rPr>
-        <w:t xml:space="preserve">  tree</w:t>
-      </w:r>
-      <w:proofErr w:type="gramEnd"/>
-      <w:r>
-        <w:rPr>
-          <w:rFonts w:ascii="Cascadia Code" w:eastAsia="Times New Roman" w:hAnsi="Cascadia Code" w:cs="Cascadia Code"/>
-          <w:color w:val="CCCCCC"/>
-          <w:sz w:val="21"/>
-          <w:szCs w:val="21"/>
-        </w:rPr>
-        <w:t>, v</w:t>
+        <w:t xml:space="preserve">  tree, v</w:t>
       </w:r>
     </w:p>
     <w:p>
@@ -5436,7 +5249,6 @@
         </w:rPr>
       </w:pPr>
       <w:proofErr w:type="spellStart"/>
-      <w:proofErr w:type="gramStart"/>
       <w:r>
         <w:rPr>
           <w:rFonts w:ascii="Cascadia Code" w:eastAsia="Times New Roman" w:hAnsi="Cascadia Code" w:cs="Cascadia Code"/>
@@ -5454,17 +5266,7 @@
           <w:sz w:val="21"/>
           <w:szCs w:val="21"/>
         </w:rPr>
-        <w:t>(</w:t>
-      </w:r>
-      <w:proofErr w:type="gramEnd"/>
-      <w:r>
-        <w:rPr>
-          <w:rFonts w:ascii="Cascadia Code" w:eastAsia="Times New Roman" w:hAnsi="Cascadia Code" w:cs="Cascadia Code"/>
-          <w:color w:val="CCCCCC"/>
-          <w:sz w:val="21"/>
-          <w:szCs w:val="21"/>
-        </w:rPr>
-        <w:t>tree, item)</w:t>
+        <w:t>(tree, item)</w:t>
       </w:r>
       <w:r>
         <w:rPr>
@@ -5497,7 +5299,6 @@
         </w:rPr>
         <w:t xml:space="preserve">    </w:t>
       </w:r>
-      <w:proofErr w:type="gramStart"/>
       <w:r>
         <w:rPr>
           <w:rFonts w:ascii="Cascadia Code" w:eastAsia="Times New Roman" w:hAnsi="Cascadia Code" w:cs="Cascadia Code"/>
@@ -5514,17 +5315,7 @@
           <w:sz w:val="21"/>
           <w:szCs w:val="21"/>
         </w:rPr>
-        <w:t xml:space="preserve">  tree</w:t>
-      </w:r>
-      <w:proofErr w:type="gramEnd"/>
-      <w:r>
-        <w:rPr>
-          <w:rFonts w:ascii="Cascadia Code" w:eastAsia="Times New Roman" w:hAnsi="Cascadia Code" w:cs="Cascadia Code"/>
-          <w:color w:val="CCCCCC"/>
-          <w:sz w:val="21"/>
-          <w:szCs w:val="21"/>
-        </w:rPr>
-        <w:t>, item</w:t>
+        <w:t xml:space="preserve">  tree, item</w:t>
       </w:r>
     </w:p>
     <w:p>
@@ -7815,8 +7606,56 @@
           <w:szCs w:val="24"/>
         </w:rPr>
       </w:pPr>
-      <w:bookmarkStart w:id="0" w:name="_GoBack"/>
-      <w:bookmarkEnd w:id="0"/>
+      <w:r>
+        <w:rPr>
+          <w:rFonts w:ascii="Times New Roman" w:eastAsia="Times New Roman" w:hAnsi="Times New Roman" w:cs="Times New Roman"/>
+          <w:noProof/>
+          <w:color w:val="000000"/>
+          <w:sz w:val="24"/>
+          <w:szCs w:val="24"/>
+        </w:rPr>
+        <w:drawing>
+          <wp:inline distT="0" distB="0" distL="0" distR="0">
+            <wp:extent cx="5943600" cy="3643630"/>
+            <wp:effectExtent l="0" t="0" r="0" b="0"/>
+            <wp:docPr id="3" name="Picture 3"/>
+            <wp:cNvGraphicFramePr>
+              <a:graphicFrameLocks xmlns:a="http://schemas.openxmlformats.org/drawingml/2006/main" noChangeAspect="1"/>
+            </wp:cNvGraphicFramePr>
+            <a:graphic xmlns:a="http://schemas.openxmlformats.org/drawingml/2006/main">
+              <a:graphicData uri="http://schemas.openxmlformats.org/drawingml/2006/picture">
+                <pic:pic xmlns:pic="http://schemas.openxmlformats.org/drawingml/2006/picture">
+                  <pic:nvPicPr>
+                    <pic:cNvPr id="3" name="2 3 4.drawio.png"/>
+                    <pic:cNvPicPr/>
+                  </pic:nvPicPr>
+                  <pic:blipFill>
+                    <a:blip r:embed="rId16">
+                      <a:extLst>
+                        <a:ext uri="{28A0092B-C50C-407E-A947-70E740481C1C}">
+                          <a14:useLocalDpi xmlns:a14="http://schemas.microsoft.com/office/drawing/2010/main" val="0"/>
+                        </a:ext>
+                      </a:extLst>
+                    </a:blip>
+                    <a:stretch>
+                      <a:fillRect/>
+                    </a:stretch>
+                  </pic:blipFill>
+                  <pic:spPr>
+                    <a:xfrm>
+                      <a:off x="0" y="0"/>
+                      <a:ext cx="5943600" cy="3643630"/>
+                    </a:xfrm>
+                    <a:prstGeom prst="rect">
+                      <a:avLst/>
+                    </a:prstGeom>
+                  </pic:spPr>
+                </pic:pic>
+              </a:graphicData>
+            </a:graphic>
+          </wp:inline>
+        </w:drawing>
+      </w:r>
     </w:p>
     <w:p>
       <w:pPr>
@@ -7836,6 +7675,7 @@
           <w:sz w:val="24"/>
           <w:szCs w:val="24"/>
         </w:rPr>
+        <w:lastRenderedPageBreak/>
         <w:t>O</w:t>
       </w:r>
       <w:r>
@@ -7884,25 +7724,1171 @@
           <w:szCs w:val="24"/>
         </w:rPr>
       </w:pPr>
-      <w:proofErr w:type="gramStart"/>
-      <w:r>
-        <w:rPr>
-          <w:rFonts w:ascii="Times New Roman" w:eastAsia="Times New Roman" w:hAnsi="Times New Roman" w:cs="Times New Roman"/>
-          <w:color w:val="000000"/>
-          <w:sz w:val="24"/>
-          <w:szCs w:val="24"/>
-        </w:rPr>
-        <w:t>1  7</w:t>
-      </w:r>
-      <w:proofErr w:type="gramEnd"/>
-      <w:r>
-        <w:rPr>
-          <w:rFonts w:ascii="Times New Roman" w:eastAsia="Times New Roman" w:hAnsi="Times New Roman" w:cs="Times New Roman"/>
-          <w:color w:val="000000"/>
-          <w:sz w:val="24"/>
-          <w:szCs w:val="24"/>
-        </w:rPr>
-        <w:t xml:space="preserve">  9  13</w:t>
+      <w:r>
+        <w:rPr>
+          <w:rFonts w:ascii="Times New Roman" w:eastAsia="Times New Roman" w:hAnsi="Times New Roman" w:cs="Times New Roman"/>
+          <w:color w:val="000000"/>
+          <w:sz w:val="24"/>
+          <w:szCs w:val="24"/>
+        </w:rPr>
+        <w:t>1  7  9  13</w:t>
+      </w:r>
+    </w:p>
+    <w:p>
+      <w:pPr>
+        <w:spacing w:before="100" w:beforeAutospacing="1" w:after="100" w:afterAutospacing="1" w:line="360" w:lineRule="auto"/>
+        <w:ind w:left="720"/>
+        <w:rPr>
+          <w:rFonts w:ascii="Times New Roman" w:eastAsia="Times New Roman" w:hAnsi="Times New Roman" w:cs="Times New Roman"/>
+          <w:color w:val="000000"/>
+          <w:sz w:val="24"/>
+          <w:szCs w:val="24"/>
+        </w:rPr>
+      </w:pPr>
+      <w:r>
+        <w:rPr>
+          <w:rFonts w:ascii="Times New Roman" w:eastAsia="Times New Roman" w:hAnsi="Times New Roman" w:cs="Times New Roman"/>
+          <w:color w:val="000000"/>
+          <w:sz w:val="24"/>
+          <w:szCs w:val="24"/>
+        </w:rPr>
+        <w:t>Let cmp(key, v) be a comparison between the search key and other keys in the tree. Thus, the above searches can be completed as follows with the resulting costs.</w:t>
+      </w:r>
+    </w:p>
+    <w:p>
+      <w:pPr>
+        <w:spacing w:before="100" w:beforeAutospacing="1" w:after="100" w:afterAutospacing="1" w:line="360" w:lineRule="auto"/>
+        <w:ind w:left="720"/>
+        <w:rPr>
+          <w:rFonts w:ascii="Times New Roman" w:eastAsia="Times New Roman" w:hAnsi="Times New Roman" w:cs="Times New Roman"/>
+          <w:color w:val="000000"/>
+          <w:sz w:val="24"/>
+          <w:szCs w:val="24"/>
+        </w:rPr>
+      </w:pPr>
+      <w:r>
+        <w:rPr>
+          <w:rFonts w:ascii="Times New Roman" w:eastAsia="Times New Roman" w:hAnsi="Times New Roman" w:cs="Times New Roman"/>
+          <w:color w:val="000000"/>
+          <w:sz w:val="24"/>
+          <w:szCs w:val="24"/>
+        </w:rPr>
+        <w:t>S</w:t>
+      </w:r>
+      <w:r>
+        <w:rPr>
+          <w:rFonts w:ascii="Times New Roman" w:eastAsia="Times New Roman" w:hAnsi="Times New Roman" w:cs="Times New Roman"/>
+          <w:color w:val="000000"/>
+          <w:sz w:val="24"/>
+          <w:szCs w:val="24"/>
+        </w:rPr>
+        <w:t>earch</w:t>
+      </w:r>
+      <w:r>
+        <w:rPr>
+          <w:rFonts w:ascii="Times New Roman" w:eastAsia="Times New Roman" w:hAnsi="Times New Roman" w:cs="Times New Roman"/>
+          <w:color w:val="000000"/>
+          <w:sz w:val="24"/>
+          <w:szCs w:val="24"/>
+        </w:rPr>
+        <w:t xml:space="preserve">(t, </w:t>
+      </w:r>
+      <w:r>
+        <w:rPr>
+          <w:rFonts w:ascii="Times New Roman" w:eastAsia="Times New Roman" w:hAnsi="Times New Roman" w:cs="Times New Roman"/>
+          <w:color w:val="000000"/>
+          <w:sz w:val="24"/>
+          <w:szCs w:val="24"/>
+        </w:rPr>
+        <w:t>1</w:t>
+      </w:r>
+      <w:r>
+        <w:rPr>
+          <w:rFonts w:ascii="Times New Roman" w:eastAsia="Times New Roman" w:hAnsi="Times New Roman" w:cs="Times New Roman"/>
+          <w:color w:val="000000"/>
+          <w:sz w:val="24"/>
+          <w:szCs w:val="24"/>
+        </w:rPr>
+        <w:t>)</w:t>
+      </w:r>
+      <w:r>
+        <w:rPr>
+          <w:rFonts w:ascii="Times New Roman" w:eastAsia="Times New Roman" w:hAnsi="Times New Roman" w:cs="Times New Roman"/>
+          <w:color w:val="000000"/>
+          <w:sz w:val="24"/>
+          <w:szCs w:val="24"/>
+        </w:rPr>
+        <w:t>;</w:t>
+      </w:r>
+      <w:r>
+        <w:rPr>
+          <w:rFonts w:ascii="Times New Roman" w:eastAsia="Times New Roman" w:hAnsi="Times New Roman" w:cs="Times New Roman"/>
+          <w:color w:val="000000"/>
+          <w:sz w:val="24"/>
+          <w:szCs w:val="24"/>
+        </w:rPr>
+        <w:t xml:space="preserve"> </w:t>
+      </w:r>
+      <w:r>
+        <w:rPr>
+          <w:rFonts w:ascii="Times New Roman" w:eastAsia="Times New Roman" w:hAnsi="Times New Roman" w:cs="Times New Roman"/>
+          <w:color w:val="000000"/>
+          <w:sz w:val="24"/>
+          <w:szCs w:val="24"/>
+        </w:rPr>
+        <w:t xml:space="preserve">cmp(1, </w:t>
+      </w:r>
+      <w:r>
+        <w:rPr>
+          <w:rFonts w:ascii="Times New Roman" w:eastAsia="Times New Roman" w:hAnsi="Times New Roman" w:cs="Times New Roman"/>
+          <w:color w:val="000000"/>
+          <w:sz w:val="24"/>
+          <w:szCs w:val="24"/>
+        </w:rPr>
+        <w:t>4</w:t>
+      </w:r>
+      <w:r>
+        <w:rPr>
+          <w:rFonts w:ascii="Times New Roman" w:eastAsia="Times New Roman" w:hAnsi="Times New Roman" w:cs="Times New Roman"/>
+          <w:color w:val="000000"/>
+          <w:sz w:val="24"/>
+          <w:szCs w:val="24"/>
+        </w:rPr>
+        <w:t>)</w:t>
+      </w:r>
+      <w:r>
+        <w:rPr>
+          <w:rFonts w:ascii="Times New Roman" w:eastAsia="Times New Roman" w:hAnsi="Times New Roman" w:cs="Times New Roman"/>
+          <w:color w:val="000000"/>
+          <w:sz w:val="24"/>
+          <w:szCs w:val="24"/>
+        </w:rPr>
+        <w:t xml:space="preserve">, </w:t>
+      </w:r>
+      <w:r>
+        <w:rPr>
+          <w:rFonts w:ascii="Times New Roman" w:eastAsia="Times New Roman" w:hAnsi="Times New Roman" w:cs="Times New Roman"/>
+          <w:color w:val="000000"/>
+          <w:sz w:val="24"/>
+          <w:szCs w:val="24"/>
+        </w:rPr>
+        <w:t>cmp(1,</w:t>
+      </w:r>
+      <w:r>
+        <w:rPr>
+          <w:rFonts w:ascii="Times New Roman" w:eastAsia="Times New Roman" w:hAnsi="Times New Roman" w:cs="Times New Roman"/>
+          <w:color w:val="000000"/>
+          <w:sz w:val="24"/>
+          <w:szCs w:val="24"/>
+        </w:rPr>
+        <w:t xml:space="preserve"> </w:t>
+      </w:r>
+      <w:r>
+        <w:rPr>
+          <w:rFonts w:ascii="Times New Roman" w:eastAsia="Times New Roman" w:hAnsi="Times New Roman" w:cs="Times New Roman"/>
+          <w:color w:val="000000"/>
+          <w:sz w:val="24"/>
+          <w:szCs w:val="24"/>
+        </w:rPr>
+        <w:t>2</w:t>
+      </w:r>
+      <w:r>
+        <w:rPr>
+          <w:rFonts w:ascii="Times New Roman" w:eastAsia="Times New Roman" w:hAnsi="Times New Roman" w:cs="Times New Roman"/>
+          <w:color w:val="000000"/>
+          <w:sz w:val="24"/>
+          <w:szCs w:val="24"/>
+        </w:rPr>
+        <w:t>)</w:t>
+      </w:r>
+      <w:r>
+        <w:rPr>
+          <w:rFonts w:ascii="Times New Roman" w:eastAsia="Times New Roman" w:hAnsi="Times New Roman" w:cs="Times New Roman"/>
+          <w:color w:val="000000"/>
+          <w:sz w:val="24"/>
+          <w:szCs w:val="24"/>
+        </w:rPr>
+        <w:t xml:space="preserve">, then </w:t>
+      </w:r>
+      <w:r>
+        <w:rPr>
+          <w:rFonts w:ascii="Times New Roman" w:eastAsia="Times New Roman" w:hAnsi="Times New Roman" w:cs="Times New Roman"/>
+          <w:color w:val="000000"/>
+          <w:sz w:val="24"/>
+          <w:szCs w:val="24"/>
+        </w:rPr>
+        <w:t>cmp(</w:t>
+      </w:r>
+      <w:r>
+        <w:rPr>
+          <w:rFonts w:ascii="Times New Roman" w:eastAsia="Times New Roman" w:hAnsi="Times New Roman" w:cs="Times New Roman"/>
+          <w:color w:val="000000"/>
+          <w:sz w:val="24"/>
+          <w:szCs w:val="24"/>
+        </w:rPr>
+        <w:t>1</w:t>
+      </w:r>
+      <w:r>
+        <w:rPr>
+          <w:rFonts w:ascii="Times New Roman" w:eastAsia="Times New Roman" w:hAnsi="Times New Roman" w:cs="Times New Roman"/>
+          <w:color w:val="000000"/>
+          <w:sz w:val="24"/>
+          <w:szCs w:val="24"/>
+        </w:rPr>
+        <w:t>, 1)</w:t>
+      </w:r>
+      <w:r>
+        <w:rPr>
+          <w:rFonts w:ascii="Times New Roman" w:eastAsia="Times New Roman" w:hAnsi="Times New Roman" w:cs="Times New Roman"/>
+          <w:color w:val="000000"/>
+          <w:sz w:val="24"/>
+          <w:szCs w:val="24"/>
+        </w:rPr>
+        <w:t xml:space="preserve">, totaling to a cost </w:t>
+      </w:r>
+      <w:r>
+        <w:rPr>
+          <w:rFonts w:ascii="Times New Roman" w:eastAsia="Times New Roman" w:hAnsi="Times New Roman" w:cs="Times New Roman"/>
+          <w:color w:val="000000"/>
+          <w:sz w:val="24"/>
+          <w:szCs w:val="24"/>
+        </w:rPr>
+        <w:t>=</w:t>
+      </w:r>
+      <w:r>
+        <w:rPr>
+          <w:rFonts w:ascii="Times New Roman" w:eastAsia="Times New Roman" w:hAnsi="Times New Roman" w:cs="Times New Roman"/>
+          <w:color w:val="000000"/>
+          <w:sz w:val="24"/>
+          <w:szCs w:val="24"/>
+        </w:rPr>
+        <w:t xml:space="preserve"> 3 comparisons.</w:t>
+      </w:r>
+      <w:bookmarkStart w:id="0" w:name="_GoBack"/>
+      <w:bookmarkEnd w:id="0"/>
+    </w:p>
+    <w:p>
+      <w:pPr>
+        <w:spacing w:before="100" w:beforeAutospacing="1" w:after="100" w:afterAutospacing="1" w:line="360" w:lineRule="auto"/>
+        <w:ind w:left="720"/>
+        <w:rPr>
+          <w:rFonts w:ascii="Times New Roman" w:eastAsia="Times New Roman" w:hAnsi="Times New Roman" w:cs="Times New Roman"/>
+          <w:color w:val="000000"/>
+          <w:sz w:val="24"/>
+          <w:szCs w:val="24"/>
+        </w:rPr>
+      </w:pPr>
+      <w:r>
+        <w:rPr>
+          <w:rFonts w:ascii="Times New Roman" w:eastAsia="Times New Roman" w:hAnsi="Times New Roman" w:cs="Times New Roman"/>
+          <w:color w:val="000000"/>
+          <w:sz w:val="24"/>
+          <w:szCs w:val="24"/>
+        </w:rPr>
+        <w:t>S</w:t>
+      </w:r>
+      <w:r>
+        <w:rPr>
+          <w:rFonts w:ascii="Times New Roman" w:eastAsia="Times New Roman" w:hAnsi="Times New Roman" w:cs="Times New Roman"/>
+          <w:color w:val="000000"/>
+          <w:sz w:val="24"/>
+          <w:szCs w:val="24"/>
+        </w:rPr>
+        <w:t>earch</w:t>
+      </w:r>
+      <w:r>
+        <w:rPr>
+          <w:rFonts w:ascii="Times New Roman" w:eastAsia="Times New Roman" w:hAnsi="Times New Roman" w:cs="Times New Roman"/>
+          <w:color w:val="000000"/>
+          <w:sz w:val="24"/>
+          <w:szCs w:val="24"/>
+        </w:rPr>
+        <w:t xml:space="preserve">(t, </w:t>
+      </w:r>
+      <w:r>
+        <w:rPr>
+          <w:rFonts w:ascii="Times New Roman" w:eastAsia="Times New Roman" w:hAnsi="Times New Roman" w:cs="Times New Roman"/>
+          <w:color w:val="000000"/>
+          <w:sz w:val="24"/>
+          <w:szCs w:val="24"/>
+        </w:rPr>
+        <w:t>7</w:t>
+      </w:r>
+      <w:r>
+        <w:rPr>
+          <w:rFonts w:ascii="Times New Roman" w:eastAsia="Times New Roman" w:hAnsi="Times New Roman" w:cs="Times New Roman"/>
+          <w:color w:val="000000"/>
+          <w:sz w:val="24"/>
+          <w:szCs w:val="24"/>
+        </w:rPr>
+        <w:t>)</w:t>
+      </w:r>
+      <w:r>
+        <w:rPr>
+          <w:rFonts w:ascii="Times New Roman" w:eastAsia="Times New Roman" w:hAnsi="Times New Roman" w:cs="Times New Roman"/>
+          <w:color w:val="000000"/>
+          <w:sz w:val="24"/>
+          <w:szCs w:val="24"/>
+        </w:rPr>
+        <w:t>; cmp(7,</w:t>
+      </w:r>
+      <w:r>
+        <w:rPr>
+          <w:rFonts w:ascii="Times New Roman" w:eastAsia="Times New Roman" w:hAnsi="Times New Roman" w:cs="Times New Roman"/>
+          <w:color w:val="000000"/>
+          <w:sz w:val="24"/>
+          <w:szCs w:val="24"/>
+        </w:rPr>
+        <w:t>4</w:t>
+      </w:r>
+      <w:r>
+        <w:rPr>
+          <w:rFonts w:ascii="Times New Roman" w:eastAsia="Times New Roman" w:hAnsi="Times New Roman" w:cs="Times New Roman"/>
+          <w:color w:val="000000"/>
+          <w:sz w:val="24"/>
+          <w:szCs w:val="24"/>
+        </w:rPr>
+        <w:t>)</w:t>
+      </w:r>
+      <w:r>
+        <w:rPr>
+          <w:rFonts w:ascii="Times New Roman" w:eastAsia="Times New Roman" w:hAnsi="Times New Roman" w:cs="Times New Roman"/>
+          <w:color w:val="000000"/>
+          <w:sz w:val="24"/>
+          <w:szCs w:val="24"/>
+        </w:rPr>
+        <w:t xml:space="preserve">, </w:t>
+      </w:r>
+      <w:r>
+        <w:rPr>
+          <w:rFonts w:ascii="Times New Roman" w:eastAsia="Times New Roman" w:hAnsi="Times New Roman" w:cs="Times New Roman"/>
+          <w:color w:val="000000"/>
+          <w:sz w:val="24"/>
+          <w:szCs w:val="24"/>
+        </w:rPr>
+        <w:t>cmp(7,6), cmp(7,8), cmp(7,7), totaling to a cost = 4 comparisons.</w:t>
+      </w:r>
+    </w:p>
+    <w:p>
+      <w:pPr>
+        <w:spacing w:before="100" w:beforeAutospacing="1" w:after="100" w:afterAutospacing="1" w:line="360" w:lineRule="auto"/>
+        <w:ind w:left="720"/>
+        <w:rPr>
+          <w:rFonts w:ascii="Times New Roman" w:eastAsia="Times New Roman" w:hAnsi="Times New Roman" w:cs="Times New Roman"/>
+          <w:color w:val="000000"/>
+          <w:sz w:val="24"/>
+          <w:szCs w:val="24"/>
+        </w:rPr>
+      </w:pPr>
+      <w:r>
+        <w:rPr>
+          <w:rFonts w:ascii="Times New Roman" w:eastAsia="Times New Roman" w:hAnsi="Times New Roman" w:cs="Times New Roman"/>
+          <w:color w:val="000000"/>
+          <w:sz w:val="24"/>
+          <w:szCs w:val="24"/>
+        </w:rPr>
+        <w:t>S</w:t>
+      </w:r>
+      <w:r>
+        <w:rPr>
+          <w:rFonts w:ascii="Times New Roman" w:eastAsia="Times New Roman" w:hAnsi="Times New Roman" w:cs="Times New Roman"/>
+          <w:color w:val="000000"/>
+          <w:sz w:val="24"/>
+          <w:szCs w:val="24"/>
+        </w:rPr>
+        <w:t>earch(</w:t>
+      </w:r>
+      <w:r>
+        <w:rPr>
+          <w:rFonts w:ascii="Times New Roman" w:eastAsia="Times New Roman" w:hAnsi="Times New Roman" w:cs="Times New Roman"/>
+          <w:color w:val="000000"/>
+          <w:sz w:val="24"/>
+          <w:szCs w:val="24"/>
+        </w:rPr>
+        <w:t xml:space="preserve">t, </w:t>
+      </w:r>
+      <w:r>
+        <w:rPr>
+          <w:rFonts w:ascii="Times New Roman" w:eastAsia="Times New Roman" w:hAnsi="Times New Roman" w:cs="Times New Roman"/>
+          <w:color w:val="000000"/>
+          <w:sz w:val="24"/>
+          <w:szCs w:val="24"/>
+        </w:rPr>
+        <w:t>9): cmp(</w:t>
+      </w:r>
+      <w:r>
+        <w:rPr>
+          <w:rFonts w:ascii="Times New Roman" w:eastAsia="Times New Roman" w:hAnsi="Times New Roman" w:cs="Times New Roman"/>
+          <w:color w:val="000000"/>
+          <w:sz w:val="24"/>
+          <w:szCs w:val="24"/>
+        </w:rPr>
+        <w:t>9,</w:t>
+      </w:r>
+      <w:r>
+        <w:rPr>
+          <w:rFonts w:ascii="Times New Roman" w:eastAsia="Times New Roman" w:hAnsi="Times New Roman" w:cs="Times New Roman"/>
+          <w:color w:val="000000"/>
+          <w:sz w:val="24"/>
+          <w:szCs w:val="24"/>
+        </w:rPr>
+        <w:t>4),</w:t>
+      </w:r>
+      <w:r>
+        <w:rPr>
+          <w:rFonts w:ascii="Times New Roman" w:eastAsia="Times New Roman" w:hAnsi="Times New Roman" w:cs="Times New Roman"/>
+          <w:color w:val="000000"/>
+          <w:sz w:val="24"/>
+          <w:szCs w:val="24"/>
+        </w:rPr>
+        <w:t xml:space="preserve"> </w:t>
+      </w:r>
+      <w:r>
+        <w:rPr>
+          <w:rFonts w:ascii="Times New Roman" w:eastAsia="Times New Roman" w:hAnsi="Times New Roman" w:cs="Times New Roman"/>
+          <w:color w:val="000000"/>
+          <w:sz w:val="24"/>
+          <w:szCs w:val="24"/>
+        </w:rPr>
+        <w:t>cmp(</w:t>
+      </w:r>
+      <w:r>
+        <w:rPr>
+          <w:rFonts w:ascii="Times New Roman" w:eastAsia="Times New Roman" w:hAnsi="Times New Roman" w:cs="Times New Roman"/>
+          <w:color w:val="000000"/>
+          <w:sz w:val="24"/>
+          <w:szCs w:val="24"/>
+        </w:rPr>
+        <w:t>9,</w:t>
+      </w:r>
+      <w:r>
+        <w:rPr>
+          <w:rFonts w:ascii="Times New Roman" w:eastAsia="Times New Roman" w:hAnsi="Times New Roman" w:cs="Times New Roman"/>
+          <w:color w:val="000000"/>
+          <w:sz w:val="24"/>
+          <w:szCs w:val="24"/>
+        </w:rPr>
+        <w:t>6),</w:t>
+      </w:r>
+      <w:r>
+        <w:rPr>
+          <w:rFonts w:ascii="Times New Roman" w:eastAsia="Times New Roman" w:hAnsi="Times New Roman" w:cs="Times New Roman"/>
+          <w:color w:val="000000"/>
+          <w:sz w:val="24"/>
+          <w:szCs w:val="24"/>
+        </w:rPr>
+        <w:t xml:space="preserve"> </w:t>
+      </w:r>
+      <w:r>
+        <w:rPr>
+          <w:rFonts w:ascii="Times New Roman" w:eastAsia="Times New Roman" w:hAnsi="Times New Roman" w:cs="Times New Roman"/>
+          <w:color w:val="000000"/>
+          <w:sz w:val="24"/>
+          <w:szCs w:val="24"/>
+        </w:rPr>
+        <w:t>cmp(</w:t>
+      </w:r>
+      <w:r>
+        <w:rPr>
+          <w:rFonts w:ascii="Times New Roman" w:eastAsia="Times New Roman" w:hAnsi="Times New Roman" w:cs="Times New Roman"/>
+          <w:color w:val="000000"/>
+          <w:sz w:val="24"/>
+          <w:szCs w:val="24"/>
+        </w:rPr>
+        <w:t>9,</w:t>
+      </w:r>
+      <w:r>
+        <w:rPr>
+          <w:rFonts w:ascii="Times New Roman" w:eastAsia="Times New Roman" w:hAnsi="Times New Roman" w:cs="Times New Roman"/>
+          <w:color w:val="000000"/>
+          <w:sz w:val="24"/>
+          <w:szCs w:val="24"/>
+        </w:rPr>
+        <w:t>8),</w:t>
+      </w:r>
+      <w:r>
+        <w:rPr>
+          <w:rFonts w:ascii="Times New Roman" w:eastAsia="Times New Roman" w:hAnsi="Times New Roman" w:cs="Times New Roman"/>
+          <w:color w:val="000000"/>
+          <w:sz w:val="24"/>
+          <w:szCs w:val="24"/>
+        </w:rPr>
+        <w:t xml:space="preserve"> </w:t>
+      </w:r>
+      <w:r>
+        <w:rPr>
+          <w:rFonts w:ascii="Times New Roman" w:eastAsia="Times New Roman" w:hAnsi="Times New Roman" w:cs="Times New Roman"/>
+          <w:color w:val="000000"/>
+          <w:sz w:val="24"/>
+          <w:szCs w:val="24"/>
+        </w:rPr>
+        <w:t>cmp(9</w:t>
+      </w:r>
+      <w:r>
+        <w:rPr>
+          <w:rFonts w:ascii="Times New Roman" w:eastAsia="Times New Roman" w:hAnsi="Times New Roman" w:cs="Times New Roman"/>
+          <w:color w:val="000000"/>
+          <w:sz w:val="24"/>
+          <w:szCs w:val="24"/>
+        </w:rPr>
+        <w:t>,9</w:t>
+      </w:r>
+      <w:r>
+        <w:rPr>
+          <w:rFonts w:ascii="Times New Roman" w:eastAsia="Times New Roman" w:hAnsi="Times New Roman" w:cs="Times New Roman"/>
+          <w:color w:val="000000"/>
+          <w:sz w:val="24"/>
+          <w:szCs w:val="24"/>
+        </w:rPr>
+        <w:t>)</w:t>
+      </w:r>
+      <w:r>
+        <w:rPr>
+          <w:rFonts w:ascii="Times New Roman" w:eastAsia="Times New Roman" w:hAnsi="Times New Roman" w:cs="Times New Roman"/>
+          <w:color w:val="000000"/>
+          <w:sz w:val="24"/>
+          <w:szCs w:val="24"/>
+        </w:rPr>
+        <w:t>,</w:t>
+      </w:r>
+      <w:r>
+        <w:rPr>
+          <w:rFonts w:ascii="Times New Roman" w:eastAsia="Times New Roman" w:hAnsi="Times New Roman" w:cs="Times New Roman"/>
+          <w:color w:val="000000"/>
+          <w:sz w:val="24"/>
+          <w:szCs w:val="24"/>
+        </w:rPr>
+        <w:t xml:space="preserve"> </w:t>
+      </w:r>
+      <w:r>
+        <w:rPr>
+          <w:rFonts w:ascii="Cambria Math" w:eastAsia="Times New Roman" w:hAnsi="Cambria Math" w:cs="Cambria Math"/>
+          <w:color w:val="000000"/>
+          <w:sz w:val="24"/>
+          <w:szCs w:val="24"/>
+        </w:rPr>
+        <w:t>totaling to</w:t>
+      </w:r>
+      <w:r>
+        <w:rPr>
+          <w:rFonts w:ascii="Times New Roman" w:eastAsia="Times New Roman" w:hAnsi="Times New Roman" w:cs="Times New Roman"/>
+          <w:color w:val="000000"/>
+          <w:sz w:val="24"/>
+          <w:szCs w:val="24"/>
+        </w:rPr>
+        <w:t xml:space="preserve"> cost = 4</w:t>
+      </w:r>
+      <w:r>
+        <w:rPr>
+          <w:rFonts w:ascii="Times New Roman" w:eastAsia="Times New Roman" w:hAnsi="Times New Roman" w:cs="Times New Roman"/>
+          <w:color w:val="000000"/>
+          <w:sz w:val="24"/>
+          <w:szCs w:val="24"/>
+        </w:rPr>
+        <w:t xml:space="preserve"> comparisons.</w:t>
+      </w:r>
+    </w:p>
+    <w:p>
+      <w:pPr>
+        <w:spacing w:before="100" w:beforeAutospacing="1" w:after="100" w:afterAutospacing="1" w:line="360" w:lineRule="auto"/>
+        <w:ind w:left="720"/>
+        <w:rPr>
+          <w:rFonts w:ascii="Times New Roman" w:eastAsia="Times New Roman" w:hAnsi="Times New Roman" w:cs="Times New Roman"/>
+          <w:color w:val="000000"/>
+          <w:sz w:val="24"/>
+          <w:szCs w:val="24"/>
+        </w:rPr>
+      </w:pPr>
+      <w:r>
+        <w:rPr>
+          <w:rFonts w:ascii="Times New Roman" w:eastAsia="Times New Roman" w:hAnsi="Times New Roman" w:cs="Times New Roman"/>
+          <w:color w:val="000000"/>
+          <w:sz w:val="24"/>
+          <w:szCs w:val="24"/>
+        </w:rPr>
+        <w:t xml:space="preserve">Search(t, 13); </w:t>
+      </w:r>
+      <w:r>
+        <w:rPr>
+          <w:rFonts w:ascii="Times New Roman" w:eastAsia="Times New Roman" w:hAnsi="Times New Roman" w:cs="Times New Roman"/>
+          <w:color w:val="000000"/>
+          <w:sz w:val="24"/>
+          <w:szCs w:val="24"/>
+        </w:rPr>
+        <w:t>cmp(</w:t>
+      </w:r>
+      <w:r>
+        <w:rPr>
+          <w:rFonts w:ascii="Times New Roman" w:eastAsia="Times New Roman" w:hAnsi="Times New Roman" w:cs="Times New Roman"/>
+          <w:color w:val="000000"/>
+          <w:sz w:val="24"/>
+          <w:szCs w:val="24"/>
+        </w:rPr>
+        <w:t xml:space="preserve">13, </w:t>
+      </w:r>
+      <w:r>
+        <w:rPr>
+          <w:rFonts w:ascii="Times New Roman" w:eastAsia="Times New Roman" w:hAnsi="Times New Roman" w:cs="Times New Roman"/>
+          <w:color w:val="000000"/>
+          <w:sz w:val="24"/>
+          <w:szCs w:val="24"/>
+        </w:rPr>
+        <w:t>4),</w:t>
+      </w:r>
+      <w:r>
+        <w:rPr>
+          <w:rFonts w:ascii="Times New Roman" w:eastAsia="Times New Roman" w:hAnsi="Times New Roman" w:cs="Times New Roman"/>
+          <w:color w:val="000000"/>
+          <w:sz w:val="24"/>
+          <w:szCs w:val="24"/>
+        </w:rPr>
+        <w:t xml:space="preserve"> </w:t>
+      </w:r>
+      <w:r>
+        <w:rPr>
+          <w:rFonts w:ascii="Times New Roman" w:eastAsia="Times New Roman" w:hAnsi="Times New Roman" w:cs="Times New Roman"/>
+          <w:color w:val="000000"/>
+          <w:sz w:val="24"/>
+          <w:szCs w:val="24"/>
+        </w:rPr>
+        <w:t>cmp(</w:t>
+      </w:r>
+      <w:r>
+        <w:rPr>
+          <w:rFonts w:ascii="Times New Roman" w:eastAsia="Times New Roman" w:hAnsi="Times New Roman" w:cs="Times New Roman"/>
+          <w:color w:val="000000"/>
+          <w:sz w:val="24"/>
+          <w:szCs w:val="24"/>
+        </w:rPr>
+        <w:t xml:space="preserve">13, </w:t>
+      </w:r>
+      <w:r>
+        <w:rPr>
+          <w:rFonts w:ascii="Times New Roman" w:eastAsia="Times New Roman" w:hAnsi="Times New Roman" w:cs="Times New Roman"/>
+          <w:color w:val="000000"/>
+          <w:sz w:val="24"/>
+          <w:szCs w:val="24"/>
+        </w:rPr>
+        <w:t>6),</w:t>
+      </w:r>
+      <w:r>
+        <w:rPr>
+          <w:rFonts w:ascii="Times New Roman" w:eastAsia="Times New Roman" w:hAnsi="Times New Roman" w:cs="Times New Roman"/>
+          <w:color w:val="000000"/>
+          <w:sz w:val="24"/>
+          <w:szCs w:val="24"/>
+        </w:rPr>
+        <w:t xml:space="preserve"> </w:t>
+      </w:r>
+      <w:r>
+        <w:rPr>
+          <w:rFonts w:ascii="Times New Roman" w:eastAsia="Times New Roman" w:hAnsi="Times New Roman" w:cs="Times New Roman"/>
+          <w:color w:val="000000"/>
+          <w:sz w:val="24"/>
+          <w:szCs w:val="24"/>
+        </w:rPr>
+        <w:t>cmp(</w:t>
+      </w:r>
+      <w:r>
+        <w:rPr>
+          <w:rFonts w:ascii="Times New Roman" w:eastAsia="Times New Roman" w:hAnsi="Times New Roman" w:cs="Times New Roman"/>
+          <w:color w:val="000000"/>
+          <w:sz w:val="24"/>
+          <w:szCs w:val="24"/>
+        </w:rPr>
+        <w:t xml:space="preserve">13, </w:t>
+      </w:r>
+      <w:r>
+        <w:rPr>
+          <w:rFonts w:ascii="Times New Roman" w:eastAsia="Times New Roman" w:hAnsi="Times New Roman" w:cs="Times New Roman"/>
+          <w:color w:val="000000"/>
+          <w:sz w:val="24"/>
+          <w:szCs w:val="24"/>
+        </w:rPr>
+        <w:t>8),</w:t>
+      </w:r>
+      <w:r>
+        <w:rPr>
+          <w:rFonts w:ascii="Times New Roman" w:eastAsia="Times New Roman" w:hAnsi="Times New Roman" w:cs="Times New Roman"/>
+          <w:color w:val="000000"/>
+          <w:sz w:val="24"/>
+          <w:szCs w:val="24"/>
+        </w:rPr>
+        <w:t xml:space="preserve"> </w:t>
+      </w:r>
+      <w:r>
+        <w:rPr>
+          <w:rFonts w:ascii="Times New Roman" w:eastAsia="Times New Roman" w:hAnsi="Times New Roman" w:cs="Times New Roman"/>
+          <w:color w:val="000000"/>
+          <w:sz w:val="24"/>
+          <w:szCs w:val="24"/>
+        </w:rPr>
+        <w:t>cmp(</w:t>
+      </w:r>
+      <w:r>
+        <w:rPr>
+          <w:rFonts w:ascii="Times New Roman" w:eastAsia="Times New Roman" w:hAnsi="Times New Roman" w:cs="Times New Roman"/>
+          <w:color w:val="000000"/>
+          <w:sz w:val="24"/>
+          <w:szCs w:val="24"/>
+        </w:rPr>
+        <w:t xml:space="preserve">13, </w:t>
+      </w:r>
+      <w:r>
+        <w:rPr>
+          <w:rFonts w:ascii="Times New Roman" w:eastAsia="Times New Roman" w:hAnsi="Times New Roman" w:cs="Times New Roman"/>
+          <w:color w:val="000000"/>
+          <w:sz w:val="24"/>
+          <w:szCs w:val="24"/>
+        </w:rPr>
+        <w:t>9),</w:t>
+      </w:r>
+      <w:r>
+        <w:rPr>
+          <w:rFonts w:ascii="Times New Roman" w:eastAsia="Times New Roman" w:hAnsi="Times New Roman" w:cs="Times New Roman"/>
+          <w:color w:val="000000"/>
+          <w:sz w:val="24"/>
+          <w:szCs w:val="24"/>
+        </w:rPr>
+        <w:t xml:space="preserve"> </w:t>
+      </w:r>
+      <w:r>
+        <w:rPr>
+          <w:rFonts w:ascii="Times New Roman" w:eastAsia="Times New Roman" w:hAnsi="Times New Roman" w:cs="Times New Roman"/>
+          <w:color w:val="000000"/>
+          <w:sz w:val="24"/>
+          <w:szCs w:val="24"/>
+        </w:rPr>
+        <w:t>cmp(</w:t>
+      </w:r>
+      <w:r>
+        <w:rPr>
+          <w:rFonts w:ascii="Times New Roman" w:eastAsia="Times New Roman" w:hAnsi="Times New Roman" w:cs="Times New Roman"/>
+          <w:color w:val="000000"/>
+          <w:sz w:val="24"/>
+          <w:szCs w:val="24"/>
+        </w:rPr>
+        <w:t xml:space="preserve">13, </w:t>
+      </w:r>
+      <w:r>
+        <w:rPr>
+          <w:rFonts w:ascii="Times New Roman" w:eastAsia="Times New Roman" w:hAnsi="Times New Roman" w:cs="Times New Roman"/>
+          <w:color w:val="000000"/>
+          <w:sz w:val="24"/>
+          <w:szCs w:val="24"/>
+        </w:rPr>
+        <w:t xml:space="preserve">10) </w:t>
+      </w:r>
+      <w:r>
+        <w:rPr>
+          <w:rFonts w:ascii="Cambria Math" w:eastAsia="Times New Roman" w:hAnsi="Cambria Math" w:cs="Cambria Math"/>
+          <w:color w:val="000000"/>
+          <w:sz w:val="24"/>
+          <w:szCs w:val="24"/>
+        </w:rPr>
+        <w:t xml:space="preserve">resulting into </w:t>
+      </w:r>
+      <w:r>
+        <w:rPr>
+          <w:rFonts w:ascii="Times New Roman" w:eastAsia="Times New Roman" w:hAnsi="Times New Roman" w:cs="Times New Roman"/>
+          <w:color w:val="000000"/>
+          <w:sz w:val="24"/>
+          <w:szCs w:val="24"/>
+        </w:rPr>
+        <w:t>cost = 5</w:t>
+      </w:r>
+      <w:r>
+        <w:rPr>
+          <w:rFonts w:ascii="Times New Roman" w:eastAsia="Times New Roman" w:hAnsi="Times New Roman" w:cs="Times New Roman"/>
+          <w:color w:val="000000"/>
+          <w:sz w:val="24"/>
+          <w:szCs w:val="24"/>
+        </w:rPr>
+        <w:t xml:space="preserve"> comparisons.</w:t>
+      </w:r>
+    </w:p>
+    <w:p>
+      <w:pPr>
+        <w:spacing w:after="0" w:line="360" w:lineRule="auto"/>
+        <w:rPr>
+          <w:rFonts w:ascii="Times New Roman" w:eastAsia="Times New Roman" w:hAnsi="Times New Roman" w:cs="Times New Roman"/>
+          <w:sz w:val="24"/>
+          <w:szCs w:val="24"/>
+        </w:rPr>
+      </w:pPr>
+      <w:r>
+        <w:rPr>
+          <w:rFonts w:ascii="Times New Roman" w:eastAsia="Times New Roman" w:hAnsi="Times New Roman" w:cs="Times New Roman"/>
+          <w:color w:val="000000"/>
+          <w:sz w:val="24"/>
+          <w:szCs w:val="24"/>
+        </w:rPr>
+        <w:t>6. (Red-black trees)</w:t>
+      </w:r>
+    </w:p>
+    <w:p>
+      <w:pPr>
+        <w:numPr>
+          <w:ilvl w:val="0"/>
+          <w:numId w:val="10"/>
+        </w:numPr>
+        <w:spacing w:before="100" w:beforeAutospacing="1" w:after="100" w:afterAutospacing="1" w:line="360" w:lineRule="auto"/>
+        <w:rPr>
+          <w:rFonts w:ascii="Times New Roman" w:eastAsia="Times New Roman" w:hAnsi="Times New Roman" w:cs="Times New Roman"/>
+          <w:color w:val="000000"/>
+          <w:sz w:val="24"/>
+          <w:szCs w:val="24"/>
+        </w:rPr>
+      </w:pPr>
+      <w:r>
+        <w:rPr>
+          <w:rFonts w:ascii="Times New Roman" w:eastAsia="Times New Roman" w:hAnsi="Times New Roman" w:cs="Times New Roman"/>
+          <w:color w:val="000000"/>
+          <w:sz w:val="24"/>
+          <w:szCs w:val="24"/>
+        </w:rPr>
+        <w:t>Show how a red-black tree would be constructed if the following values were inserted into an initially empty tree in the order given:</w:t>
+      </w:r>
+    </w:p>
+    <w:p>
+      <w:pPr>
+        <w:numPr>
+          <w:ilvl w:val="0"/>
+          <w:numId w:val="10"/>
+        </w:numPr>
+        <w:pBdr>
+          <w:top w:val="single" w:sz="6" w:space="3" w:color="9999CC"/>
+          <w:left w:val="single" w:sz="6" w:space="6" w:color="9999CC"/>
+          <w:bottom w:val="single" w:sz="6" w:space="3" w:color="9999CC"/>
+          <w:right w:val="single" w:sz="6" w:space="6" w:color="9999CC"/>
+        </w:pBdr>
+        <w:shd w:val="clear" w:color="auto" w:fill="EEEEFF"/>
+        <w:tabs>
+          <w:tab w:val="clear" w:pos="720"/>
+          <w:tab w:val="left" w:pos="916"/>
+          <w:tab w:val="left" w:pos="1832"/>
+          <w:tab w:val="left" w:pos="2748"/>
+          <w:tab w:val="left" w:pos="3664"/>
+          <w:tab w:val="left" w:pos="4580"/>
+          <w:tab w:val="left" w:pos="5496"/>
+          <w:tab w:val="left" w:pos="6412"/>
+          <w:tab w:val="left" w:pos="7328"/>
+          <w:tab w:val="left" w:pos="8244"/>
+          <w:tab w:val="left" w:pos="9160"/>
+          <w:tab w:val="left" w:pos="10076"/>
+          <w:tab w:val="left" w:pos="10992"/>
+          <w:tab w:val="left" w:pos="11908"/>
+          <w:tab w:val="left" w:pos="12824"/>
+          <w:tab w:val="left" w:pos="13740"/>
+          <w:tab w:val="left" w:pos="14656"/>
+        </w:tabs>
+        <w:spacing w:before="75" w:after="75" w:line="360" w:lineRule="auto"/>
+        <w:ind w:left="1020" w:right="300"/>
+        <w:rPr>
+          <w:rFonts w:ascii="Times New Roman" w:eastAsia="Times New Roman" w:hAnsi="Times New Roman" w:cs="Times New Roman"/>
+          <w:color w:val="000000"/>
+          <w:sz w:val="24"/>
+          <w:szCs w:val="24"/>
+        </w:rPr>
+      </w:pPr>
+      <w:r>
+        <w:rPr>
+          <w:rFonts w:ascii="Times New Roman" w:eastAsia="Times New Roman" w:hAnsi="Times New Roman" w:cs="Times New Roman"/>
+          <w:color w:val="000000"/>
+          <w:sz w:val="24"/>
+          <w:szCs w:val="24"/>
+        </w:rPr>
+        <w:t>1 2 3 4 5 8 6 7 9 10</w:t>
+      </w:r>
+    </w:p>
+    <w:p>
+      <w:pPr>
+        <w:spacing w:before="100" w:beforeAutospacing="1" w:after="100" w:afterAutospacing="1" w:line="360" w:lineRule="auto"/>
+        <w:ind w:left="720"/>
+        <w:rPr>
+          <w:rFonts w:ascii="Times New Roman" w:eastAsia="Times New Roman" w:hAnsi="Times New Roman" w:cs="Times New Roman"/>
+          <w:color w:val="000000"/>
+          <w:sz w:val="24"/>
+          <w:szCs w:val="24"/>
+        </w:rPr>
+      </w:pPr>
+      <w:r>
+        <w:rPr>
+          <w:rFonts w:ascii="Times New Roman" w:eastAsia="Times New Roman" w:hAnsi="Times New Roman" w:cs="Times New Roman"/>
+          <w:color w:val="000000"/>
+          <w:sz w:val="24"/>
+          <w:szCs w:val="24"/>
+        </w:rPr>
+        <w:t>Once you have built the tree, compute the cost (#comparisons) of searching for each of the following values in the tree:</w:t>
+      </w:r>
+    </w:p>
+    <w:p>
+      <w:pPr>
+        <w:pBdr>
+          <w:top w:val="single" w:sz="6" w:space="3" w:color="9999CC"/>
+          <w:left w:val="single" w:sz="6" w:space="6" w:color="9999CC"/>
+          <w:bottom w:val="single" w:sz="6" w:space="3" w:color="9999CC"/>
+          <w:right w:val="single" w:sz="6" w:space="6" w:color="9999CC"/>
+        </w:pBdr>
+        <w:shd w:val="clear" w:color="auto" w:fill="EEEEFF"/>
+        <w:tabs>
+          <w:tab w:val="left" w:pos="916"/>
+          <w:tab w:val="left" w:pos="1832"/>
+          <w:tab w:val="left" w:pos="2748"/>
+          <w:tab w:val="left" w:pos="3664"/>
+          <w:tab w:val="left" w:pos="4580"/>
+          <w:tab w:val="left" w:pos="5496"/>
+          <w:tab w:val="left" w:pos="6412"/>
+          <w:tab w:val="left" w:pos="7328"/>
+          <w:tab w:val="left" w:pos="8244"/>
+          <w:tab w:val="left" w:pos="9160"/>
+          <w:tab w:val="left" w:pos="10076"/>
+          <w:tab w:val="left" w:pos="10992"/>
+          <w:tab w:val="left" w:pos="11908"/>
+          <w:tab w:val="left" w:pos="12824"/>
+          <w:tab w:val="left" w:pos="13740"/>
+          <w:tab w:val="left" w:pos="14656"/>
+        </w:tabs>
+        <w:spacing w:before="75" w:after="75" w:line="360" w:lineRule="auto"/>
+        <w:ind w:left="1020" w:right="300"/>
+        <w:rPr>
+          <w:rFonts w:ascii="Times New Roman" w:eastAsia="Times New Roman" w:hAnsi="Times New Roman" w:cs="Times New Roman"/>
+          <w:color w:val="000000"/>
+          <w:sz w:val="24"/>
+          <w:szCs w:val="24"/>
+        </w:rPr>
+      </w:pPr>
+      <w:r>
+        <w:rPr>
+          <w:rFonts w:ascii="Times New Roman" w:eastAsia="Times New Roman" w:hAnsi="Times New Roman" w:cs="Times New Roman"/>
+          <w:color w:val="000000"/>
+          <w:sz w:val="24"/>
+          <w:szCs w:val="24"/>
+        </w:rPr>
+        <w:t>1  7  9  13</w:t>
+      </w:r>
+    </w:p>
+    <w:p>
+      <w:pPr>
+        <w:numPr>
+          <w:ilvl w:val="0"/>
+          <w:numId w:val="10"/>
+        </w:numPr>
+        <w:spacing w:before="100" w:beforeAutospacing="1" w:after="100" w:afterAutospacing="1" w:line="360" w:lineRule="auto"/>
+        <w:rPr>
+          <w:rFonts w:ascii="Times New Roman" w:eastAsia="Times New Roman" w:hAnsi="Times New Roman" w:cs="Times New Roman"/>
+          <w:color w:val="000000"/>
+          <w:sz w:val="24"/>
+          <w:szCs w:val="24"/>
+        </w:rPr>
+      </w:pPr>
+      <w:r>
+        <w:rPr>
+          <w:rFonts w:ascii="Times New Roman" w:eastAsia="Times New Roman" w:hAnsi="Times New Roman" w:cs="Times New Roman"/>
+          <w:color w:val="000000"/>
+          <w:sz w:val="24"/>
+          <w:szCs w:val="24"/>
+        </w:rPr>
+        <w:t>Implement the pseudocode for Red-Black Tree Insertion from the lecture (</w:t>
+      </w:r>
+      <w:hyperlink r:id="rId17" w:history="1">
+        <w:r>
+          <w:rPr>
+            <w:rFonts w:ascii="Times New Roman" w:eastAsia="Times New Roman" w:hAnsi="Times New Roman" w:cs="Times New Roman"/>
+            <w:color w:val="1F78D8"/>
+            <w:sz w:val="24"/>
+            <w:szCs w:val="24"/>
+            <w:u w:val="single"/>
+          </w:rPr>
+          <w:t>slides 70–74</w:t>
+        </w:r>
+      </w:hyperlink>
+      <w:r>
+        <w:rPr>
+          <w:rFonts w:ascii="Times New Roman" w:eastAsia="Times New Roman" w:hAnsi="Times New Roman" w:cs="Times New Roman"/>
+          <w:color w:val="000000"/>
+          <w:sz w:val="24"/>
+          <w:szCs w:val="24"/>
+        </w:rPr>
+        <w:t>) in our Red-Black Tree ADT (</w:t>
+      </w:r>
+      <w:proofErr w:type="spellStart"/>
+      <w:r>
+        <w:rPr>
+          <w:rFonts w:ascii="Times New Roman" w:eastAsia="Times New Roman" w:hAnsi="Times New Roman" w:cs="Times New Roman"/>
+          <w:color w:val="000000"/>
+          <w:sz w:val="24"/>
+          <w:szCs w:val="24"/>
+        </w:rPr>
+        <w:fldChar w:fldCharType="begin"/>
+      </w:r>
+      <w:r>
+        <w:rPr>
+          <w:rFonts w:ascii="Times New Roman" w:eastAsia="Times New Roman" w:hAnsi="Times New Roman" w:cs="Times New Roman"/>
+          <w:color w:val="000000"/>
+          <w:sz w:val="24"/>
+          <w:szCs w:val="24"/>
+        </w:rPr>
+        <w:instrText xml:space="preserve"> HYPERLINK "http://www.cse.unsw.edu.au/~cs9024/23T2/lecs/week8/progs/RBTree.h" </w:instrText>
+      </w:r>
+      <w:r>
+        <w:rPr>
+          <w:rFonts w:ascii="Times New Roman" w:eastAsia="Times New Roman" w:hAnsi="Times New Roman" w:cs="Times New Roman"/>
+          <w:color w:val="000000"/>
+          <w:sz w:val="24"/>
+          <w:szCs w:val="24"/>
+        </w:rPr>
+        <w:fldChar w:fldCharType="separate"/>
+      </w:r>
+      <w:r>
+        <w:rPr>
+          <w:rFonts w:ascii="Times New Roman" w:eastAsia="Times New Roman" w:hAnsi="Times New Roman" w:cs="Times New Roman"/>
+          <w:color w:val="1F78D8"/>
+          <w:sz w:val="24"/>
+          <w:szCs w:val="24"/>
+        </w:rPr>
+        <w:t>RBTree.h</w:t>
+      </w:r>
+      <w:proofErr w:type="spellEnd"/>
+      <w:r>
+        <w:rPr>
+          <w:rFonts w:ascii="Times New Roman" w:eastAsia="Times New Roman" w:hAnsi="Times New Roman" w:cs="Times New Roman"/>
+          <w:color w:val="000000"/>
+          <w:sz w:val="24"/>
+          <w:szCs w:val="24"/>
+        </w:rPr>
+        <w:fldChar w:fldCharType="end"/>
+      </w:r>
+      <w:r>
+        <w:rPr>
+          <w:rFonts w:ascii="Times New Roman" w:eastAsia="Times New Roman" w:hAnsi="Times New Roman" w:cs="Times New Roman"/>
+          <w:color w:val="000000"/>
+          <w:sz w:val="24"/>
+          <w:szCs w:val="24"/>
+        </w:rPr>
+        <w:t>, </w:t>
+      </w:r>
+      <w:proofErr w:type="spellStart"/>
+      <w:r>
+        <w:rPr>
+          <w:rFonts w:ascii="Times New Roman" w:eastAsia="Times New Roman" w:hAnsi="Times New Roman" w:cs="Times New Roman"/>
+          <w:color w:val="000000"/>
+          <w:sz w:val="24"/>
+          <w:szCs w:val="24"/>
+        </w:rPr>
+        <w:fldChar w:fldCharType="begin"/>
+      </w:r>
+      <w:r>
+        <w:rPr>
+          <w:rFonts w:ascii="Times New Roman" w:eastAsia="Times New Roman" w:hAnsi="Times New Roman" w:cs="Times New Roman"/>
+          <w:color w:val="000000"/>
+          <w:sz w:val="24"/>
+          <w:szCs w:val="24"/>
+        </w:rPr>
+        <w:instrText xml:space="preserve"> HYPERLINK "http://www.cse.unsw.edu.au/~cs9024/23T2/lecs/week8/progs/RBTree.c" </w:instrText>
+      </w:r>
+      <w:r>
+        <w:rPr>
+          <w:rFonts w:ascii="Times New Roman" w:eastAsia="Times New Roman" w:hAnsi="Times New Roman" w:cs="Times New Roman"/>
+          <w:color w:val="000000"/>
+          <w:sz w:val="24"/>
+          <w:szCs w:val="24"/>
+        </w:rPr>
+        <w:fldChar w:fldCharType="separate"/>
+      </w:r>
+      <w:r>
+        <w:rPr>
+          <w:rFonts w:ascii="Times New Roman" w:eastAsia="Times New Roman" w:hAnsi="Times New Roman" w:cs="Times New Roman"/>
+          <w:color w:val="1F78D8"/>
+          <w:sz w:val="24"/>
+          <w:szCs w:val="24"/>
+        </w:rPr>
+        <w:t>RBTree.c</w:t>
+      </w:r>
+      <w:proofErr w:type="spellEnd"/>
+      <w:r>
+        <w:rPr>
+          <w:rFonts w:ascii="Times New Roman" w:eastAsia="Times New Roman" w:hAnsi="Times New Roman" w:cs="Times New Roman"/>
+          <w:color w:val="000000"/>
+          <w:sz w:val="24"/>
+          <w:szCs w:val="24"/>
+        </w:rPr>
+        <w:fldChar w:fldCharType="end"/>
+      </w:r>
+      <w:r>
+        <w:rPr>
+          <w:rFonts w:ascii="Times New Roman" w:eastAsia="Times New Roman" w:hAnsi="Times New Roman" w:cs="Times New Roman"/>
+          <w:color w:val="000000"/>
+          <w:sz w:val="24"/>
+          <w:szCs w:val="24"/>
+        </w:rPr>
+        <w:t>) as the function:</w:t>
+      </w:r>
+    </w:p>
+    <w:p>
+      <w:pPr>
+        <w:pBdr>
+          <w:top w:val="single" w:sz="6" w:space="3" w:color="9999CC"/>
+          <w:left w:val="single" w:sz="6" w:space="6" w:color="9999CC"/>
+          <w:bottom w:val="single" w:sz="6" w:space="3" w:color="9999CC"/>
+          <w:right w:val="single" w:sz="6" w:space="6" w:color="9999CC"/>
+        </w:pBdr>
+        <w:shd w:val="clear" w:color="auto" w:fill="EEEEFF"/>
+        <w:tabs>
+          <w:tab w:val="left" w:pos="916"/>
+          <w:tab w:val="left" w:pos="1832"/>
+          <w:tab w:val="left" w:pos="2748"/>
+          <w:tab w:val="left" w:pos="3664"/>
+          <w:tab w:val="left" w:pos="4580"/>
+          <w:tab w:val="left" w:pos="5496"/>
+          <w:tab w:val="left" w:pos="6412"/>
+          <w:tab w:val="left" w:pos="7328"/>
+          <w:tab w:val="left" w:pos="8244"/>
+          <w:tab w:val="left" w:pos="9160"/>
+          <w:tab w:val="left" w:pos="10076"/>
+          <w:tab w:val="left" w:pos="10992"/>
+          <w:tab w:val="left" w:pos="11908"/>
+          <w:tab w:val="left" w:pos="12824"/>
+          <w:tab w:val="left" w:pos="13740"/>
+          <w:tab w:val="left" w:pos="14656"/>
+        </w:tabs>
+        <w:spacing w:before="75" w:after="75" w:line="360" w:lineRule="auto"/>
+        <w:ind w:left="1020" w:right="300"/>
+        <w:rPr>
+          <w:rFonts w:ascii="Times New Roman" w:eastAsia="Times New Roman" w:hAnsi="Times New Roman" w:cs="Times New Roman"/>
+          <w:color w:val="000000"/>
+          <w:sz w:val="24"/>
+          <w:szCs w:val="24"/>
+        </w:rPr>
+      </w:pPr>
+      <w:r>
+        <w:rPr>
+          <w:rFonts w:ascii="Times New Roman" w:eastAsia="Times New Roman" w:hAnsi="Times New Roman" w:cs="Times New Roman"/>
+          <w:color w:val="000000"/>
+          <w:sz w:val="24"/>
+          <w:szCs w:val="24"/>
+        </w:rPr>
+        <w:t xml:space="preserve">Tree </w:t>
+      </w:r>
+      <w:proofErr w:type="spellStart"/>
+      <w:r>
+        <w:rPr>
+          <w:rFonts w:ascii="Times New Roman" w:eastAsia="Times New Roman" w:hAnsi="Times New Roman" w:cs="Times New Roman"/>
+          <w:color w:val="000000"/>
+          <w:sz w:val="24"/>
+          <w:szCs w:val="24"/>
+        </w:rPr>
+        <w:t>TreeInsert</w:t>
+      </w:r>
+      <w:proofErr w:type="spellEnd"/>
+      <w:r>
+        <w:rPr>
+          <w:rFonts w:ascii="Times New Roman" w:eastAsia="Times New Roman" w:hAnsi="Times New Roman" w:cs="Times New Roman"/>
+          <w:color w:val="000000"/>
+          <w:sz w:val="24"/>
+          <w:szCs w:val="24"/>
+        </w:rPr>
+        <w:t>(Tree t, Item it) { ... }</w:t>
       </w:r>
     </w:p>
     <w:p>
@@ -8462,6 +9448,119 @@
     </w:lvl>
   </w:abstractNum>
   <w:abstractNum w:abstractNumId="5" w15:restartNumberingAfterBreak="0">
+    <w:nsid w:val="41923983"/>
+    <w:multiLevelType w:val="multilevel"/>
+    <w:tmpl w:val="19D8C648"/>
+    <w:lvl w:ilvl="0">
+      <w:start w:val="1"/>
+      <w:numFmt w:val="lowerLetter"/>
+      <w:lvlText w:val="%1."/>
+      <w:lvlJc w:val="left"/>
+      <w:pPr>
+        <w:tabs>
+          <w:tab w:val="num" w:pos="720"/>
+        </w:tabs>
+        <w:ind w:left="720" w:hanging="360"/>
+      </w:pPr>
+    </w:lvl>
+    <w:lvl w:ilvl="1" w:tentative="1">
+      <w:start w:val="1"/>
+      <w:numFmt w:val="lowerLetter"/>
+      <w:lvlText w:val="%2."/>
+      <w:lvlJc w:val="left"/>
+      <w:pPr>
+        <w:tabs>
+          <w:tab w:val="num" w:pos="1440"/>
+        </w:tabs>
+        <w:ind w:left="1440" w:hanging="360"/>
+      </w:pPr>
+    </w:lvl>
+    <w:lvl w:ilvl="2" w:tentative="1">
+      <w:start w:val="1"/>
+      <w:numFmt w:val="lowerLetter"/>
+      <w:lvlText w:val="%3."/>
+      <w:lvlJc w:val="left"/>
+      <w:pPr>
+        <w:tabs>
+          <w:tab w:val="num" w:pos="2160"/>
+        </w:tabs>
+        <w:ind w:left="2160" w:hanging="360"/>
+      </w:pPr>
+    </w:lvl>
+    <w:lvl w:ilvl="3" w:tentative="1">
+      <w:start w:val="1"/>
+      <w:numFmt w:val="lowerLetter"/>
+      <w:lvlText w:val="%4."/>
+      <w:lvlJc w:val="left"/>
+      <w:pPr>
+        <w:tabs>
+          <w:tab w:val="num" w:pos="2880"/>
+        </w:tabs>
+        <w:ind w:left="2880" w:hanging="360"/>
+      </w:pPr>
+    </w:lvl>
+    <w:lvl w:ilvl="4" w:tentative="1">
+      <w:start w:val="1"/>
+      <w:numFmt w:val="lowerLetter"/>
+      <w:lvlText w:val="%5."/>
+      <w:lvlJc w:val="left"/>
+      <w:pPr>
+        <w:tabs>
+          <w:tab w:val="num" w:pos="3600"/>
+        </w:tabs>
+        <w:ind w:left="3600" w:hanging="360"/>
+      </w:pPr>
+    </w:lvl>
+    <w:lvl w:ilvl="5" w:tentative="1">
+      <w:start w:val="1"/>
+      <w:numFmt w:val="lowerLetter"/>
+      <w:lvlText w:val="%6."/>
+      <w:lvlJc w:val="left"/>
+      <w:pPr>
+        <w:tabs>
+          <w:tab w:val="num" w:pos="4320"/>
+        </w:tabs>
+        <w:ind w:left="4320" w:hanging="360"/>
+      </w:pPr>
+    </w:lvl>
+    <w:lvl w:ilvl="6" w:tentative="1">
+      <w:start w:val="1"/>
+      <w:numFmt w:val="lowerLetter"/>
+      <w:lvlText w:val="%7."/>
+      <w:lvlJc w:val="left"/>
+      <w:pPr>
+        <w:tabs>
+          <w:tab w:val="num" w:pos="5040"/>
+        </w:tabs>
+        <w:ind w:left="5040" w:hanging="360"/>
+      </w:pPr>
+    </w:lvl>
+    <w:lvl w:ilvl="7" w:tentative="1">
+      <w:start w:val="1"/>
+      <w:numFmt w:val="lowerLetter"/>
+      <w:lvlText w:val="%8."/>
+      <w:lvlJc w:val="left"/>
+      <w:pPr>
+        <w:tabs>
+          <w:tab w:val="num" w:pos="5760"/>
+        </w:tabs>
+        <w:ind w:left="5760" w:hanging="360"/>
+      </w:pPr>
+    </w:lvl>
+    <w:lvl w:ilvl="8" w:tentative="1">
+      <w:start w:val="1"/>
+      <w:numFmt w:val="lowerLetter"/>
+      <w:lvlText w:val="%9."/>
+      <w:lvlJc w:val="left"/>
+      <w:pPr>
+        <w:tabs>
+          <w:tab w:val="num" w:pos="6480"/>
+        </w:tabs>
+        <w:ind w:left="6480" w:hanging="360"/>
+      </w:pPr>
+    </w:lvl>
+  </w:abstractNum>
+  <w:abstractNum w:abstractNumId="6" w15:restartNumberingAfterBreak="0">
     <w:nsid w:val="4DDE7CD9"/>
     <w:multiLevelType w:val="multilevel"/>
     <w:tmpl w:val="B6C07902"/>
@@ -8574,7 +9673,7 @@
       </w:pPr>
     </w:lvl>
   </w:abstractNum>
-  <w:abstractNum w:abstractNumId="6" w15:restartNumberingAfterBreak="0">
+  <w:abstractNum w:abstractNumId="7" w15:restartNumberingAfterBreak="0">
     <w:nsid w:val="4FA83459"/>
     <w:multiLevelType w:val="multilevel"/>
     <w:tmpl w:val="D576975C"/>
@@ -8687,7 +9786,7 @@
       </w:pPr>
     </w:lvl>
   </w:abstractNum>
-  <w:abstractNum w:abstractNumId="7" w15:restartNumberingAfterBreak="0">
+  <w:abstractNum w:abstractNumId="8" w15:restartNumberingAfterBreak="0">
     <w:nsid w:val="60FA238D"/>
     <w:multiLevelType w:val="multilevel"/>
     <w:tmpl w:val="15B077C8"/>
@@ -8800,7 +9899,7 @@
       </w:pPr>
     </w:lvl>
   </w:abstractNum>
-  <w:abstractNum w:abstractNumId="8" w15:restartNumberingAfterBreak="0">
+  <w:abstractNum w:abstractNumId="9" w15:restartNumberingAfterBreak="0">
     <w:nsid w:val="62A63836"/>
     <w:multiLevelType w:val="hybridMultilevel"/>
     <w:tmpl w:val="4EFEE9D2"/>
@@ -8887,19 +9986,19 @@
     </w:lvl>
   </w:abstractNum>
   <w:num w:numId="1">
-    <w:abstractNumId w:val="5"/>
+    <w:abstractNumId w:val="6"/>
   </w:num>
   <w:num w:numId="2">
-    <w:abstractNumId w:val="6"/>
+    <w:abstractNumId w:val="7"/>
   </w:num>
   <w:num w:numId="3">
     <w:abstractNumId w:val="4"/>
   </w:num>
   <w:num w:numId="4">
-    <w:abstractNumId w:val="8"/>
+    <w:abstractNumId w:val="9"/>
   </w:num>
   <w:num w:numId="5">
-    <w:abstractNumId w:val="7"/>
+    <w:abstractNumId w:val="8"/>
   </w:num>
   <w:num w:numId="6">
     <w:abstractNumId w:val="0"/>
@@ -8912,6 +10011,9 @@
   </w:num>
   <w:num w:numId="9">
     <w:abstractNumId w:val="2"/>
+  </w:num>
+  <w:num w:numId="10">
+    <w:abstractNumId w:val="5"/>
   </w:num>
 </w:numbering>
 </file>

</xml_diff>

<commit_message>
Answer question 6 a
</commit_message>
<xml_diff>
--- a/Week 8 Problem Set.docx
+++ b/Week 8 Problem Set.docx
@@ -7964,8 +7964,6 @@
         </w:rPr>
         <w:t xml:space="preserve"> 3 comparisons.</w:t>
       </w:r>
-      <w:bookmarkStart w:id="0" w:name="_GoBack"/>
-      <w:bookmarkEnd w:id="0"/>
     </w:p>
     <w:p>
       <w:pPr>
@@ -8548,78 +8546,6 @@
           <w:szCs w:val="24"/>
         </w:rPr>
         <w:t>Show how a red-black tree would be constructed if the following values were inserted into an initially empty tree in the order given:</w:t>
-      </w:r>
-    </w:p>
-    <w:p>
-      <w:pPr>
-        <w:numPr>
-          <w:ilvl w:val="0"/>
-          <w:numId w:val="10"/>
-        </w:numPr>
-        <w:pBdr>
-          <w:top w:val="single" w:sz="6" w:space="3" w:color="9999CC"/>
-          <w:left w:val="single" w:sz="6" w:space="6" w:color="9999CC"/>
-          <w:bottom w:val="single" w:sz="6" w:space="3" w:color="9999CC"/>
-          <w:right w:val="single" w:sz="6" w:space="6" w:color="9999CC"/>
-        </w:pBdr>
-        <w:shd w:val="clear" w:color="auto" w:fill="EEEEFF"/>
-        <w:tabs>
-          <w:tab w:val="clear" w:pos="720"/>
-          <w:tab w:val="left" w:pos="916"/>
-          <w:tab w:val="left" w:pos="1832"/>
-          <w:tab w:val="left" w:pos="2748"/>
-          <w:tab w:val="left" w:pos="3664"/>
-          <w:tab w:val="left" w:pos="4580"/>
-          <w:tab w:val="left" w:pos="5496"/>
-          <w:tab w:val="left" w:pos="6412"/>
-          <w:tab w:val="left" w:pos="7328"/>
-          <w:tab w:val="left" w:pos="8244"/>
-          <w:tab w:val="left" w:pos="9160"/>
-          <w:tab w:val="left" w:pos="10076"/>
-          <w:tab w:val="left" w:pos="10992"/>
-          <w:tab w:val="left" w:pos="11908"/>
-          <w:tab w:val="left" w:pos="12824"/>
-          <w:tab w:val="left" w:pos="13740"/>
-          <w:tab w:val="left" w:pos="14656"/>
-        </w:tabs>
-        <w:spacing w:before="75" w:after="75" w:line="360" w:lineRule="auto"/>
-        <w:ind w:left="1020" w:right="300"/>
-        <w:rPr>
-          <w:rFonts w:ascii="Times New Roman" w:eastAsia="Times New Roman" w:hAnsi="Times New Roman" w:cs="Times New Roman"/>
-          <w:color w:val="000000"/>
-          <w:sz w:val="24"/>
-          <w:szCs w:val="24"/>
-        </w:rPr>
-      </w:pPr>
-      <w:r>
-        <w:rPr>
-          <w:rFonts w:ascii="Times New Roman" w:eastAsia="Times New Roman" w:hAnsi="Times New Roman" w:cs="Times New Roman"/>
-          <w:color w:val="000000"/>
-          <w:sz w:val="24"/>
-          <w:szCs w:val="24"/>
-        </w:rPr>
-        <w:t>1 2 3 4 5 8 6 7 9 10</w:t>
-      </w:r>
-    </w:p>
-    <w:p>
-      <w:pPr>
-        <w:spacing w:before="100" w:beforeAutospacing="1" w:after="100" w:afterAutospacing="1" w:line="360" w:lineRule="auto"/>
-        <w:ind w:left="720"/>
-        <w:rPr>
-          <w:rFonts w:ascii="Times New Roman" w:eastAsia="Times New Roman" w:hAnsi="Times New Roman" w:cs="Times New Roman"/>
-          <w:color w:val="000000"/>
-          <w:sz w:val="24"/>
-          <w:szCs w:val="24"/>
-        </w:rPr>
-      </w:pPr>
-      <w:r>
-        <w:rPr>
-          <w:rFonts w:ascii="Times New Roman" w:eastAsia="Times New Roman" w:hAnsi="Times New Roman" w:cs="Times New Roman"/>
-          <w:color w:val="000000"/>
-          <w:sz w:val="24"/>
-          <w:szCs w:val="24"/>
-        </w:rPr>
-        <w:t>Once you have built the tree, compute the cost (#comparisons) of searching for each of the following values in the tree:</w:t>
       </w:r>
     </w:p>
     <w:p>
@@ -8665,8 +8591,324 @@
           <w:sz w:val="24"/>
           <w:szCs w:val="24"/>
         </w:rPr>
+        <w:t>1 2 3 4 5 8 6 7 9 10</w:t>
+      </w:r>
+    </w:p>
+    <w:p>
+      <w:pPr>
+        <w:spacing w:before="100" w:beforeAutospacing="1" w:after="100" w:afterAutospacing="1" w:line="360" w:lineRule="auto"/>
+        <w:ind w:left="720"/>
+        <w:rPr>
+          <w:rFonts w:ascii="Times New Roman" w:eastAsia="Times New Roman" w:hAnsi="Times New Roman" w:cs="Times New Roman"/>
+          <w:color w:val="000000"/>
+          <w:sz w:val="24"/>
+          <w:szCs w:val="24"/>
+        </w:rPr>
+      </w:pPr>
+      <w:r>
+        <w:rPr>
+          <w:rFonts w:ascii="Times New Roman" w:eastAsia="Times New Roman" w:hAnsi="Times New Roman" w:cs="Times New Roman"/>
+          <w:noProof/>
+          <w:color w:val="000000"/>
+          <w:sz w:val="24"/>
+          <w:szCs w:val="24"/>
+        </w:rPr>
+        <w:lastRenderedPageBreak/>
+        <w:drawing>
+          <wp:inline distT="0" distB="0" distL="0" distR="0">
+            <wp:extent cx="5943600" cy="6304280"/>
+            <wp:effectExtent l="0" t="0" r="0" b="0"/>
+            <wp:docPr id="4" name="Picture 4"/>
+            <wp:cNvGraphicFramePr>
+              <a:graphicFrameLocks xmlns:a="http://schemas.openxmlformats.org/drawingml/2006/main" noChangeAspect="1"/>
+            </wp:cNvGraphicFramePr>
+            <a:graphic xmlns:a="http://schemas.openxmlformats.org/drawingml/2006/main">
+              <a:graphicData uri="http://schemas.openxmlformats.org/drawingml/2006/picture">
+                <pic:pic xmlns:pic="http://schemas.openxmlformats.org/drawingml/2006/picture">
+                  <pic:nvPicPr>
+                    <pic:cNvPr id="4" name="Red Black Tree.drawio.png"/>
+                    <pic:cNvPicPr/>
+                  </pic:nvPicPr>
+                  <pic:blipFill>
+                    <a:blip r:embed="rId17">
+                      <a:extLst>
+                        <a:ext uri="{28A0092B-C50C-407E-A947-70E740481C1C}">
+                          <a14:useLocalDpi xmlns:a14="http://schemas.microsoft.com/office/drawing/2010/main" val="0"/>
+                        </a:ext>
+                      </a:extLst>
+                    </a:blip>
+                    <a:stretch>
+                      <a:fillRect/>
+                    </a:stretch>
+                  </pic:blipFill>
+                  <pic:spPr>
+                    <a:xfrm>
+                      <a:off x="0" y="0"/>
+                      <a:ext cx="5943600" cy="6304280"/>
+                    </a:xfrm>
+                    <a:prstGeom prst="rect">
+                      <a:avLst/>
+                    </a:prstGeom>
+                  </pic:spPr>
+                </pic:pic>
+              </a:graphicData>
+            </a:graphic>
+          </wp:inline>
+        </w:drawing>
+      </w:r>
+    </w:p>
+    <w:p>
+      <w:pPr>
+        <w:spacing w:before="100" w:beforeAutospacing="1" w:after="100" w:afterAutospacing="1" w:line="360" w:lineRule="auto"/>
+        <w:ind w:left="720"/>
+        <w:rPr>
+          <w:rFonts w:ascii="Times New Roman" w:eastAsia="Times New Roman" w:hAnsi="Times New Roman" w:cs="Times New Roman"/>
+          <w:color w:val="000000"/>
+          <w:sz w:val="24"/>
+          <w:szCs w:val="24"/>
+        </w:rPr>
+      </w:pPr>
+      <w:r>
+        <w:rPr>
+          <w:rFonts w:ascii="Times New Roman" w:eastAsia="Times New Roman" w:hAnsi="Times New Roman" w:cs="Times New Roman"/>
+          <w:color w:val="000000"/>
+          <w:sz w:val="24"/>
+          <w:szCs w:val="24"/>
+        </w:rPr>
+        <w:t>O</w:t>
+      </w:r>
+      <w:r>
+        <w:rPr>
+          <w:rFonts w:ascii="Times New Roman" w:eastAsia="Times New Roman" w:hAnsi="Times New Roman" w:cs="Times New Roman"/>
+          <w:color w:val="000000"/>
+          <w:sz w:val="24"/>
+          <w:szCs w:val="24"/>
+        </w:rPr>
+        <w:t>nce you have built the tree, compute the cost (#comparisons) of searching for each of the following values in the tree:</w:t>
+      </w:r>
+    </w:p>
+    <w:p>
+      <w:pPr>
+        <w:pBdr>
+          <w:top w:val="single" w:sz="6" w:space="3" w:color="9999CC"/>
+          <w:left w:val="single" w:sz="6" w:space="6" w:color="9999CC"/>
+          <w:bottom w:val="single" w:sz="6" w:space="3" w:color="9999CC"/>
+          <w:right w:val="single" w:sz="6" w:space="6" w:color="9999CC"/>
+        </w:pBdr>
+        <w:shd w:val="clear" w:color="auto" w:fill="EEEEFF"/>
+        <w:tabs>
+          <w:tab w:val="left" w:pos="916"/>
+          <w:tab w:val="left" w:pos="1832"/>
+          <w:tab w:val="left" w:pos="2748"/>
+          <w:tab w:val="left" w:pos="3664"/>
+          <w:tab w:val="left" w:pos="4580"/>
+          <w:tab w:val="left" w:pos="5496"/>
+          <w:tab w:val="left" w:pos="6412"/>
+          <w:tab w:val="left" w:pos="7328"/>
+          <w:tab w:val="left" w:pos="8244"/>
+          <w:tab w:val="left" w:pos="9160"/>
+          <w:tab w:val="left" w:pos="10076"/>
+          <w:tab w:val="left" w:pos="10992"/>
+          <w:tab w:val="left" w:pos="11908"/>
+          <w:tab w:val="left" w:pos="12824"/>
+          <w:tab w:val="left" w:pos="13740"/>
+          <w:tab w:val="left" w:pos="14656"/>
+        </w:tabs>
+        <w:spacing w:before="75" w:after="75" w:line="360" w:lineRule="auto"/>
+        <w:ind w:left="1020" w:right="300"/>
+        <w:rPr>
+          <w:rFonts w:ascii="Times New Roman" w:eastAsia="Times New Roman" w:hAnsi="Times New Roman" w:cs="Times New Roman"/>
+          <w:color w:val="000000"/>
+          <w:sz w:val="24"/>
+          <w:szCs w:val="24"/>
+        </w:rPr>
+      </w:pPr>
+      <w:r>
+        <w:rPr>
+          <w:rFonts w:ascii="Times New Roman" w:eastAsia="Times New Roman" w:hAnsi="Times New Roman" w:cs="Times New Roman"/>
+          <w:color w:val="000000"/>
+          <w:sz w:val="24"/>
+          <w:szCs w:val="24"/>
+        </w:rPr>
         <w:t>1  7  9  13</w:t>
       </w:r>
+    </w:p>
+    <w:p>
+      <w:pPr>
+        <w:spacing w:before="100" w:beforeAutospacing="1" w:after="100" w:afterAutospacing="1" w:line="360" w:lineRule="auto"/>
+        <w:ind w:left="720"/>
+        <w:rPr>
+          <w:rFonts w:ascii="Times New Roman" w:eastAsia="Times New Roman" w:hAnsi="Times New Roman" w:cs="Times New Roman"/>
+          <w:color w:val="000000"/>
+          <w:sz w:val="24"/>
+          <w:szCs w:val="24"/>
+        </w:rPr>
+      </w:pPr>
+      <w:r>
+        <w:rPr>
+          <w:rFonts w:ascii="Times New Roman" w:eastAsia="Times New Roman" w:hAnsi="Times New Roman" w:cs="Times New Roman"/>
+          <w:color w:val="000000"/>
+          <w:sz w:val="24"/>
+          <w:szCs w:val="24"/>
+        </w:rPr>
+        <w:t>Search(t, 1); cmp(1, 4), cmp(1, 2), cmp(1, 1) =&gt; cost = 3 comparisons</w:t>
+      </w:r>
+    </w:p>
+    <w:p>
+      <w:pPr>
+        <w:spacing w:before="100" w:beforeAutospacing="1" w:after="100" w:afterAutospacing="1" w:line="360" w:lineRule="auto"/>
+        <w:ind w:left="720"/>
+        <w:rPr>
+          <w:rFonts w:ascii="Times New Roman" w:eastAsia="Times New Roman" w:hAnsi="Times New Roman" w:cs="Times New Roman"/>
+          <w:color w:val="000000"/>
+          <w:sz w:val="24"/>
+          <w:szCs w:val="24"/>
+        </w:rPr>
+      </w:pPr>
+      <w:r>
+        <w:rPr>
+          <w:rFonts w:ascii="Times New Roman" w:eastAsia="Times New Roman" w:hAnsi="Times New Roman" w:cs="Times New Roman"/>
+          <w:color w:val="000000"/>
+          <w:sz w:val="24"/>
+          <w:szCs w:val="24"/>
+        </w:rPr>
+        <w:lastRenderedPageBreak/>
+        <w:t>Search(t, 7); cmp(7, 4), cmp(7, 6), cmp(7, 8), cmp(7, 7) =&gt; cost = 4 comparisons</w:t>
+      </w:r>
+    </w:p>
+    <w:p>
+      <w:pPr>
+        <w:spacing w:before="100" w:beforeAutospacing="1" w:after="100" w:afterAutospacing="1" w:line="360" w:lineRule="auto"/>
+        <w:ind w:left="720"/>
+        <w:rPr>
+          <w:rFonts w:ascii="Times New Roman" w:eastAsia="Times New Roman" w:hAnsi="Times New Roman" w:cs="Times New Roman"/>
+          <w:color w:val="000000"/>
+          <w:sz w:val="24"/>
+          <w:szCs w:val="24"/>
+        </w:rPr>
+      </w:pPr>
+      <w:r>
+        <w:rPr>
+          <w:rFonts w:ascii="Times New Roman" w:eastAsia="Times New Roman" w:hAnsi="Times New Roman" w:cs="Times New Roman"/>
+          <w:color w:val="000000"/>
+          <w:sz w:val="24"/>
+          <w:szCs w:val="24"/>
+        </w:rPr>
+        <w:t>Search(t, 9); cmp(9, 4), cmp(9, 6), cmp(9, 8), cmp(9, 9) =&gt; cost = 4 comparisons</w:t>
+      </w:r>
+    </w:p>
+    <w:p>
+      <w:pPr>
+        <w:spacing w:before="100" w:beforeAutospacing="1" w:after="100" w:afterAutospacing="1" w:line="360" w:lineRule="auto"/>
+        <w:ind w:left="720"/>
+        <w:rPr>
+          <w:rFonts w:ascii="Times New Roman" w:eastAsia="Times New Roman" w:hAnsi="Times New Roman" w:cs="Times New Roman"/>
+          <w:color w:val="000000"/>
+          <w:sz w:val="24"/>
+          <w:szCs w:val="24"/>
+        </w:rPr>
+      </w:pPr>
+      <w:r>
+        <w:rPr>
+          <w:rFonts w:ascii="Times New Roman" w:eastAsia="Times New Roman" w:hAnsi="Times New Roman" w:cs="Times New Roman"/>
+          <w:color w:val="000000"/>
+          <w:sz w:val="24"/>
+          <w:szCs w:val="24"/>
+        </w:rPr>
+        <w:t xml:space="preserve">Search(t, 13); </w:t>
+      </w:r>
+      <w:r>
+        <w:rPr>
+          <w:rFonts w:ascii="Times New Roman" w:eastAsia="Times New Roman" w:hAnsi="Times New Roman" w:cs="Times New Roman"/>
+          <w:color w:val="000000"/>
+          <w:sz w:val="24"/>
+          <w:szCs w:val="24"/>
+        </w:rPr>
+        <w:t>cmp(</w:t>
+      </w:r>
+      <w:r>
+        <w:rPr>
+          <w:rFonts w:ascii="Times New Roman" w:eastAsia="Times New Roman" w:hAnsi="Times New Roman" w:cs="Times New Roman"/>
+          <w:color w:val="000000"/>
+          <w:sz w:val="24"/>
+          <w:szCs w:val="24"/>
+        </w:rPr>
+        <w:t>13</w:t>
+      </w:r>
+      <w:r>
+        <w:rPr>
+          <w:rFonts w:ascii="Times New Roman" w:eastAsia="Times New Roman" w:hAnsi="Times New Roman" w:cs="Times New Roman"/>
+          <w:color w:val="000000"/>
+          <w:sz w:val="24"/>
+          <w:szCs w:val="24"/>
+        </w:rPr>
+        <w:t>, 4), cmp(</w:t>
+      </w:r>
+      <w:r>
+        <w:rPr>
+          <w:rFonts w:ascii="Times New Roman" w:eastAsia="Times New Roman" w:hAnsi="Times New Roman" w:cs="Times New Roman"/>
+          <w:color w:val="000000"/>
+          <w:sz w:val="24"/>
+          <w:szCs w:val="24"/>
+        </w:rPr>
+        <w:t>13</w:t>
+      </w:r>
+      <w:r>
+        <w:rPr>
+          <w:rFonts w:ascii="Times New Roman" w:eastAsia="Times New Roman" w:hAnsi="Times New Roman" w:cs="Times New Roman"/>
+          <w:color w:val="000000"/>
+          <w:sz w:val="24"/>
+          <w:szCs w:val="24"/>
+        </w:rPr>
+        <w:t>, 6), cmp(</w:t>
+      </w:r>
+      <w:r>
+        <w:rPr>
+          <w:rFonts w:ascii="Times New Roman" w:eastAsia="Times New Roman" w:hAnsi="Times New Roman" w:cs="Times New Roman"/>
+          <w:color w:val="000000"/>
+          <w:sz w:val="24"/>
+          <w:szCs w:val="24"/>
+        </w:rPr>
+        <w:t>13</w:t>
+      </w:r>
+      <w:r>
+        <w:rPr>
+          <w:rFonts w:ascii="Times New Roman" w:eastAsia="Times New Roman" w:hAnsi="Times New Roman" w:cs="Times New Roman"/>
+          <w:color w:val="000000"/>
+          <w:sz w:val="24"/>
+          <w:szCs w:val="24"/>
+        </w:rPr>
+        <w:t>, 8), cmp(</w:t>
+      </w:r>
+      <w:r>
+        <w:rPr>
+          <w:rFonts w:ascii="Times New Roman" w:eastAsia="Times New Roman" w:hAnsi="Times New Roman" w:cs="Times New Roman"/>
+          <w:color w:val="000000"/>
+          <w:sz w:val="24"/>
+          <w:szCs w:val="24"/>
+        </w:rPr>
+        <w:t>13</w:t>
+      </w:r>
+      <w:r>
+        <w:rPr>
+          <w:rFonts w:ascii="Times New Roman" w:eastAsia="Times New Roman" w:hAnsi="Times New Roman" w:cs="Times New Roman"/>
+          <w:color w:val="000000"/>
+          <w:sz w:val="24"/>
+          <w:szCs w:val="24"/>
+        </w:rPr>
+        <w:t>, 9)</w:t>
+      </w:r>
+      <w:r>
+        <w:rPr>
+          <w:rFonts w:ascii="Times New Roman" w:eastAsia="Times New Roman" w:hAnsi="Times New Roman" w:cs="Times New Roman"/>
+          <w:color w:val="000000"/>
+          <w:sz w:val="24"/>
+          <w:szCs w:val="24"/>
+        </w:rPr>
+        <w:t>, cmp(13, 10) implies that cost is 5 comparisons.</w:t>
+      </w:r>
+      <w:bookmarkStart w:id="0" w:name="_GoBack"/>
+      <w:bookmarkEnd w:id="0"/>
     </w:p>
     <w:p>
       <w:pPr>
@@ -8689,9 +8931,18 @@
           <w:sz w:val="24"/>
           <w:szCs w:val="24"/>
         </w:rPr>
-        <w:t>Implement the pseudocode for Red-Black Tree Insertion from the lecture (</w:t>
-      </w:r>
-      <w:hyperlink r:id="rId17" w:history="1">
+        <w:t>Im</w:t>
+      </w:r>
+      <w:r>
+        <w:rPr>
+          <w:rFonts w:ascii="Times New Roman" w:eastAsia="Times New Roman" w:hAnsi="Times New Roman" w:cs="Times New Roman"/>
+          <w:color w:val="000000"/>
+          <w:sz w:val="24"/>
+          <w:szCs w:val="24"/>
+        </w:rPr>
+        <w:t>plement the pseudocode for Red-Black Tree Insertion from the lecture (</w:t>
+      </w:r>
+      <w:hyperlink r:id="rId18" w:history="1">
         <w:r>
           <w:rPr>
             <w:rFonts w:ascii="Times New Roman" w:eastAsia="Times New Roman" w:hAnsi="Times New Roman" w:cs="Times New Roman"/>

</xml_diff>

<commit_message>
Add Question 7 with answer to part a
</commit_message>
<xml_diff>
--- a/Week 8 Problem Set.docx
+++ b/Week 8 Problem Set.docx
@@ -8907,8 +8907,6 @@
         </w:rPr>
         <w:t>, cmp(13, 10) implies that cost is 5 comparisons.</w:t>
       </w:r>
-      <w:bookmarkStart w:id="0" w:name="_GoBack"/>
-      <w:bookmarkEnd w:id="0"/>
     </w:p>
     <w:p>
       <w:pPr>
@@ -9152,6 +9150,296 @@
           <w:szCs w:val="24"/>
         </w:rPr>
       </w:pPr>
+      <w:r>
+        <w:rPr>
+          <w:rFonts w:ascii="Times New Roman" w:eastAsia="Times New Roman" w:hAnsi="Times New Roman" w:cs="Times New Roman"/>
+          <w:color w:val="000000"/>
+          <w:sz w:val="24"/>
+          <w:szCs w:val="24"/>
+        </w:rPr>
+        <w:tab/>
+        <w:t>----- Attached -----</w:t>
+      </w:r>
+    </w:p>
+    <w:p>
+      <w:pPr>
+        <w:spacing w:before="100" w:beforeAutospacing="1" w:after="100" w:afterAutospacing="1" w:line="360" w:lineRule="auto"/>
+        <w:rPr>
+          <w:rFonts w:ascii="Times New Roman" w:eastAsia="Times New Roman" w:hAnsi="Times New Roman" w:cs="Times New Roman"/>
+          <w:color w:val="000000"/>
+          <w:sz w:val="24"/>
+          <w:szCs w:val="24"/>
+        </w:rPr>
+      </w:pPr>
+      <w:r>
+        <w:rPr>
+          <w:rFonts w:ascii="Times New Roman" w:eastAsia="Times New Roman" w:hAnsi="Times New Roman" w:cs="Times New Roman"/>
+          <w:color w:val="000000"/>
+          <w:sz w:val="24"/>
+          <w:szCs w:val="24"/>
+        </w:rPr>
+        <w:t xml:space="preserve">7. </w:t>
+      </w:r>
+      <w:r>
+        <w:rPr>
+          <w:rFonts w:ascii="Times New Roman" w:eastAsia="Times New Roman" w:hAnsi="Times New Roman" w:cs="Times New Roman"/>
+          <w:color w:val="000000"/>
+          <w:sz w:val="24"/>
+          <w:szCs w:val="24"/>
+        </w:rPr>
+        <w:t>(Tries)</w:t>
+      </w:r>
+    </w:p>
+    <w:p>
+      <w:pPr>
+        <w:numPr>
+          <w:ilvl w:val="1"/>
+          <w:numId w:val="11"/>
+        </w:numPr>
+        <w:spacing w:before="100" w:beforeAutospacing="1" w:after="100" w:afterAutospacing="1" w:line="360" w:lineRule="auto"/>
+        <w:rPr>
+          <w:rFonts w:ascii="Times New Roman" w:eastAsia="Times New Roman" w:hAnsi="Times New Roman" w:cs="Times New Roman"/>
+          <w:color w:val="000000"/>
+          <w:sz w:val="24"/>
+          <w:szCs w:val="24"/>
+        </w:rPr>
+      </w:pPr>
+      <w:r>
+        <w:rPr>
+          <w:rFonts w:ascii="Times New Roman" w:eastAsia="Times New Roman" w:hAnsi="Times New Roman" w:cs="Times New Roman"/>
+          <w:color w:val="000000"/>
+          <w:sz w:val="24"/>
+          <w:szCs w:val="24"/>
+        </w:rPr>
+        <w:t>Consider the following trie, where finishing nodes are shown in red:</w:t>
+      </w:r>
+    </w:p>
+    <w:p>
+      <w:pPr>
+        <w:spacing w:beforeAutospacing="1" w:after="0" w:afterAutospacing="1" w:line="360" w:lineRule="auto"/>
+        <w:ind w:left="1440"/>
+        <w:jc w:val="center"/>
+        <w:rPr>
+          <w:rFonts w:ascii="Times New Roman" w:eastAsia="Times New Roman" w:hAnsi="Times New Roman" w:cs="Times New Roman"/>
+          <w:color w:val="000000"/>
+          <w:sz w:val="24"/>
+          <w:szCs w:val="24"/>
+        </w:rPr>
+      </w:pPr>
+      <w:r>
+        <w:rPr>
+          <w:rFonts w:ascii="Times New Roman" w:eastAsia="Times New Roman" w:hAnsi="Times New Roman" w:cs="Times New Roman"/>
+          <w:noProof/>
+          <w:color w:val="000000"/>
+          <w:sz w:val="24"/>
+          <w:szCs w:val="24"/>
+        </w:rPr>
+        <w:drawing>
+          <wp:inline distT="0" distB="0" distL="0" distR="0">
+            <wp:extent cx="4267200" cy="3190875"/>
+            <wp:effectExtent l="0" t="0" r="0" b="9525"/>
+            <wp:docPr id="10" name="Picture 10" descr="https://cgi.cse.unsw.edu.au/~cs9024/23T2/probs/prob8/trie.png"/>
+            <wp:cNvGraphicFramePr>
+              <a:graphicFrameLocks xmlns:a="http://schemas.openxmlformats.org/drawingml/2006/main" noChangeAspect="1"/>
+            </wp:cNvGraphicFramePr>
+            <a:graphic xmlns:a="http://schemas.openxmlformats.org/drawingml/2006/main">
+              <a:graphicData uri="http://schemas.openxmlformats.org/drawingml/2006/picture">
+                <pic:pic xmlns:pic="http://schemas.openxmlformats.org/drawingml/2006/picture">
+                  <pic:nvPicPr>
+                    <pic:cNvPr id="0" name="Picture 1" descr="https://cgi.cse.unsw.edu.au/~cs9024/23T2/probs/prob8/trie.png"/>
+                    <pic:cNvPicPr>
+                      <a:picLocks noChangeAspect="1" noChangeArrowheads="1"/>
+                    </pic:cNvPicPr>
+                  </pic:nvPicPr>
+                  <pic:blipFill>
+                    <a:blip r:embed="rId19">
+                      <a:extLst>
+                        <a:ext uri="{28A0092B-C50C-407E-A947-70E740481C1C}">
+                          <a14:useLocalDpi xmlns:a14="http://schemas.microsoft.com/office/drawing/2010/main" val="0"/>
+                        </a:ext>
+                      </a:extLst>
+                    </a:blip>
+                    <a:srcRect/>
+                    <a:stretch>
+                      <a:fillRect/>
+                    </a:stretch>
+                  </pic:blipFill>
+                  <pic:spPr bwMode="auto">
+                    <a:xfrm>
+                      <a:off x="0" y="0"/>
+                      <a:ext cx="4267200" cy="3190875"/>
+                    </a:xfrm>
+                    <a:prstGeom prst="rect">
+                      <a:avLst/>
+                    </a:prstGeom>
+                    <a:noFill/>
+                    <a:ln>
+                      <a:noFill/>
+                    </a:ln>
+                  </pic:spPr>
+                </pic:pic>
+              </a:graphicData>
+            </a:graphic>
+          </wp:inline>
+        </w:drawing>
+      </w:r>
+    </w:p>
+    <w:p>
+      <w:pPr>
+        <w:spacing w:before="100" w:beforeAutospacing="1" w:after="100" w:afterAutospacing="1" w:line="360" w:lineRule="auto"/>
+        <w:ind w:left="1440"/>
+        <w:rPr>
+          <w:rFonts w:ascii="Times New Roman" w:eastAsia="Times New Roman" w:hAnsi="Times New Roman" w:cs="Times New Roman"/>
+          <w:color w:val="000000"/>
+          <w:sz w:val="24"/>
+          <w:szCs w:val="24"/>
+        </w:rPr>
+      </w:pPr>
+      <w:r>
+        <w:rPr>
+          <w:rFonts w:ascii="Times New Roman" w:eastAsia="Times New Roman" w:hAnsi="Times New Roman" w:cs="Times New Roman"/>
+          <w:color w:val="000000"/>
+          <w:sz w:val="24"/>
+          <w:szCs w:val="24"/>
+        </w:rPr>
+        <w:t>What words are encoded in this trie?</w:t>
+      </w:r>
+    </w:p>
+    <w:p>
+      <w:pPr>
+        <w:spacing w:before="100" w:beforeAutospacing="1" w:after="100" w:afterAutospacing="1" w:line="360" w:lineRule="auto"/>
+        <w:ind w:left="1440"/>
+        <w:rPr>
+          <w:rFonts w:ascii="Times New Roman" w:eastAsia="Times New Roman" w:hAnsi="Times New Roman" w:cs="Times New Roman"/>
+          <w:color w:val="000000"/>
+          <w:sz w:val="24"/>
+          <w:szCs w:val="24"/>
+        </w:rPr>
+      </w:pPr>
+      <w:r>
+        <w:rPr>
+          <w:rFonts w:ascii="Times New Roman" w:eastAsia="Times New Roman" w:hAnsi="Times New Roman" w:cs="Times New Roman"/>
+          <w:color w:val="000000"/>
+          <w:sz w:val="24"/>
+          <w:szCs w:val="24"/>
+        </w:rPr>
+        <w:lastRenderedPageBreak/>
+        <w:t>From left to right, the words are: a, air, an, anon, car, cra</w:t>
+      </w:r>
+      <w:r>
+        <w:rPr>
+          <w:rFonts w:ascii="Times New Roman" w:eastAsia="Times New Roman" w:hAnsi="Times New Roman" w:cs="Times New Roman"/>
+          <w:color w:val="000000"/>
+          <w:sz w:val="24"/>
+          <w:szCs w:val="24"/>
+        </w:rPr>
+        <w:t xml:space="preserve">b, ma, man, mane, oh, or, and orate. </w:t>
+      </w:r>
+    </w:p>
+    <w:p>
+      <w:pPr>
+        <w:numPr>
+          <w:ilvl w:val="1"/>
+          <w:numId w:val="11"/>
+        </w:numPr>
+        <w:spacing w:before="100" w:beforeAutospacing="1" w:after="100" w:afterAutospacing="1" w:line="360" w:lineRule="auto"/>
+        <w:rPr>
+          <w:rFonts w:ascii="Times New Roman" w:eastAsia="Times New Roman" w:hAnsi="Times New Roman" w:cs="Times New Roman"/>
+          <w:color w:val="000000"/>
+          <w:sz w:val="24"/>
+          <w:szCs w:val="24"/>
+        </w:rPr>
+      </w:pPr>
+      <w:r>
+        <w:rPr>
+          <w:rFonts w:ascii="Times New Roman" w:eastAsia="Times New Roman" w:hAnsi="Times New Roman" w:cs="Times New Roman"/>
+          <w:color w:val="000000"/>
+          <w:sz w:val="24"/>
+          <w:szCs w:val="24"/>
+        </w:rPr>
+        <w:t>If the following keys were inserted into an initially empty trie:</w:t>
+      </w:r>
+    </w:p>
+    <w:p>
+      <w:pPr>
+        <w:pBdr>
+          <w:top w:val="single" w:sz="6" w:space="3" w:color="9999CC"/>
+          <w:left w:val="single" w:sz="6" w:space="6" w:color="9999CC"/>
+          <w:bottom w:val="single" w:sz="6" w:space="3" w:color="9999CC"/>
+          <w:right w:val="single" w:sz="6" w:space="6" w:color="9999CC"/>
+        </w:pBdr>
+        <w:shd w:val="clear" w:color="auto" w:fill="EEEEFF"/>
+        <w:tabs>
+          <w:tab w:val="left" w:pos="916"/>
+          <w:tab w:val="left" w:pos="1832"/>
+          <w:tab w:val="left" w:pos="2748"/>
+          <w:tab w:val="left" w:pos="3664"/>
+          <w:tab w:val="left" w:pos="4580"/>
+          <w:tab w:val="left" w:pos="5496"/>
+          <w:tab w:val="left" w:pos="6412"/>
+          <w:tab w:val="left" w:pos="7328"/>
+          <w:tab w:val="left" w:pos="8244"/>
+          <w:tab w:val="left" w:pos="9160"/>
+          <w:tab w:val="left" w:pos="10076"/>
+          <w:tab w:val="left" w:pos="10992"/>
+          <w:tab w:val="left" w:pos="11908"/>
+          <w:tab w:val="left" w:pos="12824"/>
+          <w:tab w:val="left" w:pos="13740"/>
+          <w:tab w:val="left" w:pos="14656"/>
+        </w:tabs>
+        <w:spacing w:before="75" w:after="75" w:line="360" w:lineRule="auto"/>
+        <w:ind w:left="1740" w:right="300"/>
+        <w:rPr>
+          <w:rFonts w:ascii="Times New Roman" w:eastAsia="Times New Roman" w:hAnsi="Times New Roman" w:cs="Times New Roman"/>
+          <w:color w:val="000000"/>
+          <w:sz w:val="24"/>
+          <w:szCs w:val="24"/>
+        </w:rPr>
+      </w:pPr>
+      <w:r>
+        <w:rPr>
+          <w:rFonts w:ascii="Times New Roman" w:eastAsia="Times New Roman" w:hAnsi="Times New Roman" w:cs="Times New Roman"/>
+          <w:color w:val="000000"/>
+          <w:sz w:val="24"/>
+          <w:szCs w:val="24"/>
+        </w:rPr>
+        <w:t>boot sorry so axe boo jaw sorts boon jaws</w:t>
+      </w:r>
+    </w:p>
+    <w:p>
+      <w:pPr>
+        <w:spacing w:before="100" w:beforeAutospacing="1" w:after="100" w:afterAutospacing="1" w:line="360" w:lineRule="auto"/>
+        <w:ind w:left="1440"/>
+        <w:rPr>
+          <w:rFonts w:ascii="Times New Roman" w:eastAsia="Times New Roman" w:hAnsi="Times New Roman" w:cs="Times New Roman"/>
+          <w:color w:val="000000"/>
+          <w:sz w:val="24"/>
+          <w:szCs w:val="24"/>
+        </w:rPr>
+      </w:pPr>
+      <w:r>
+        <w:rPr>
+          <w:rFonts w:ascii="Times New Roman" w:eastAsia="Times New Roman" w:hAnsi="Times New Roman" w:cs="Times New Roman"/>
+          <w:color w:val="000000"/>
+          <w:sz w:val="24"/>
+          <w:szCs w:val="24"/>
+        </w:rPr>
+        <w:t>what would the final trie look like? Does the order of insertion matter?</w:t>
+      </w:r>
+    </w:p>
+    <w:p>
+      <w:pPr>
+        <w:spacing w:before="100" w:beforeAutospacing="1" w:after="100" w:afterAutospacing="1" w:line="360" w:lineRule="auto"/>
+        <w:ind w:left="1440"/>
+        <w:rPr>
+          <w:rFonts w:ascii="Times New Roman" w:eastAsia="Times New Roman" w:hAnsi="Times New Roman" w:cs="Times New Roman"/>
+          <w:color w:val="000000"/>
+          <w:sz w:val="24"/>
+          <w:szCs w:val="24"/>
+        </w:rPr>
+      </w:pPr>
+      <w:bookmarkStart w:id="0" w:name="_GoBack"/>
+      <w:bookmarkEnd w:id="0"/>
     </w:p>
     <w:p>
       <w:pPr>
@@ -9322,6 +9610,119 @@
     </w:lvl>
   </w:abstractNum>
   <w:abstractNum w:abstractNumId="1" w15:restartNumberingAfterBreak="0">
+    <w:nsid w:val="055A0295"/>
+    <w:multiLevelType w:val="multilevel"/>
+    <w:tmpl w:val="84D674F0"/>
+    <w:lvl w:ilvl="0">
+      <w:start w:val="1"/>
+      <w:numFmt w:val="decimal"/>
+      <w:lvlText w:val="%1."/>
+      <w:lvlJc w:val="left"/>
+      <w:pPr>
+        <w:tabs>
+          <w:tab w:val="num" w:pos="720"/>
+        </w:tabs>
+        <w:ind w:left="720" w:hanging="360"/>
+      </w:pPr>
+    </w:lvl>
+    <w:lvl w:ilvl="1">
+      <w:start w:val="1"/>
+      <w:numFmt w:val="lowerLetter"/>
+      <w:lvlText w:val="%2."/>
+      <w:lvlJc w:val="left"/>
+      <w:pPr>
+        <w:tabs>
+          <w:tab w:val="num" w:pos="1440"/>
+        </w:tabs>
+        <w:ind w:left="1440" w:hanging="360"/>
+      </w:pPr>
+    </w:lvl>
+    <w:lvl w:ilvl="2" w:tentative="1">
+      <w:start w:val="1"/>
+      <w:numFmt w:val="decimal"/>
+      <w:lvlText w:val="%3."/>
+      <w:lvlJc w:val="left"/>
+      <w:pPr>
+        <w:tabs>
+          <w:tab w:val="num" w:pos="2160"/>
+        </w:tabs>
+        <w:ind w:left="2160" w:hanging="360"/>
+      </w:pPr>
+    </w:lvl>
+    <w:lvl w:ilvl="3" w:tentative="1">
+      <w:start w:val="1"/>
+      <w:numFmt w:val="decimal"/>
+      <w:lvlText w:val="%4."/>
+      <w:lvlJc w:val="left"/>
+      <w:pPr>
+        <w:tabs>
+          <w:tab w:val="num" w:pos="2880"/>
+        </w:tabs>
+        <w:ind w:left="2880" w:hanging="360"/>
+      </w:pPr>
+    </w:lvl>
+    <w:lvl w:ilvl="4" w:tentative="1">
+      <w:start w:val="1"/>
+      <w:numFmt w:val="decimal"/>
+      <w:lvlText w:val="%5."/>
+      <w:lvlJc w:val="left"/>
+      <w:pPr>
+        <w:tabs>
+          <w:tab w:val="num" w:pos="3600"/>
+        </w:tabs>
+        <w:ind w:left="3600" w:hanging="360"/>
+      </w:pPr>
+    </w:lvl>
+    <w:lvl w:ilvl="5" w:tentative="1">
+      <w:start w:val="1"/>
+      <w:numFmt w:val="decimal"/>
+      <w:lvlText w:val="%6."/>
+      <w:lvlJc w:val="left"/>
+      <w:pPr>
+        <w:tabs>
+          <w:tab w:val="num" w:pos="4320"/>
+        </w:tabs>
+        <w:ind w:left="4320" w:hanging="360"/>
+      </w:pPr>
+    </w:lvl>
+    <w:lvl w:ilvl="6" w:tentative="1">
+      <w:start w:val="1"/>
+      <w:numFmt w:val="decimal"/>
+      <w:lvlText w:val="%7."/>
+      <w:lvlJc w:val="left"/>
+      <w:pPr>
+        <w:tabs>
+          <w:tab w:val="num" w:pos="5040"/>
+        </w:tabs>
+        <w:ind w:left="5040" w:hanging="360"/>
+      </w:pPr>
+    </w:lvl>
+    <w:lvl w:ilvl="7" w:tentative="1">
+      <w:start w:val="1"/>
+      <w:numFmt w:val="decimal"/>
+      <w:lvlText w:val="%8."/>
+      <w:lvlJc w:val="left"/>
+      <w:pPr>
+        <w:tabs>
+          <w:tab w:val="num" w:pos="5760"/>
+        </w:tabs>
+        <w:ind w:left="5760" w:hanging="360"/>
+      </w:pPr>
+    </w:lvl>
+    <w:lvl w:ilvl="8" w:tentative="1">
+      <w:start w:val="1"/>
+      <w:numFmt w:val="decimal"/>
+      <w:lvlText w:val="%9."/>
+      <w:lvlJc w:val="left"/>
+      <w:pPr>
+        <w:tabs>
+          <w:tab w:val="num" w:pos="6480"/>
+        </w:tabs>
+        <w:ind w:left="6480" w:hanging="360"/>
+      </w:pPr>
+    </w:lvl>
+  </w:abstractNum>
+  <w:abstractNum w:abstractNumId="2" w15:restartNumberingAfterBreak="0">
     <w:nsid w:val="0C5D03F3"/>
     <w:multiLevelType w:val="hybridMultilevel"/>
     <w:tmpl w:val="A4306E32"/>
@@ -9410,7 +9811,7 @@
       </w:pPr>
     </w:lvl>
   </w:abstractNum>
-  <w:abstractNum w:abstractNumId="2" w15:restartNumberingAfterBreak="0">
+  <w:abstractNum w:abstractNumId="3" w15:restartNumberingAfterBreak="0">
     <w:nsid w:val="11DD7ED3"/>
     <w:multiLevelType w:val="hybridMultilevel"/>
     <w:tmpl w:val="EBDC0132"/>
@@ -9499,7 +9900,7 @@
       </w:pPr>
     </w:lvl>
   </w:abstractNum>
-  <w:abstractNum w:abstractNumId="3" w15:restartNumberingAfterBreak="0">
+  <w:abstractNum w:abstractNumId="4" w15:restartNumberingAfterBreak="0">
     <w:nsid w:val="205464A8"/>
     <w:multiLevelType w:val="multilevel"/>
     <w:tmpl w:val="766CA500"/>
@@ -9612,7 +10013,7 @@
       </w:pPr>
     </w:lvl>
   </w:abstractNum>
-  <w:abstractNum w:abstractNumId="4" w15:restartNumberingAfterBreak="0">
+  <w:abstractNum w:abstractNumId="5" w15:restartNumberingAfterBreak="0">
     <w:nsid w:val="22123811"/>
     <w:multiLevelType w:val="hybridMultilevel"/>
     <w:tmpl w:val="54C8E65A"/>
@@ -9698,7 +10099,7 @@
       </w:pPr>
     </w:lvl>
   </w:abstractNum>
-  <w:abstractNum w:abstractNumId="5" w15:restartNumberingAfterBreak="0">
+  <w:abstractNum w:abstractNumId="6" w15:restartNumberingAfterBreak="0">
     <w:nsid w:val="41923983"/>
     <w:multiLevelType w:val="multilevel"/>
     <w:tmpl w:val="19D8C648"/>
@@ -9811,7 +10212,7 @@
       </w:pPr>
     </w:lvl>
   </w:abstractNum>
-  <w:abstractNum w:abstractNumId="6" w15:restartNumberingAfterBreak="0">
+  <w:abstractNum w:abstractNumId="7" w15:restartNumberingAfterBreak="0">
     <w:nsid w:val="4DDE7CD9"/>
     <w:multiLevelType w:val="multilevel"/>
     <w:tmpl w:val="B6C07902"/>
@@ -9924,7 +10325,7 @@
       </w:pPr>
     </w:lvl>
   </w:abstractNum>
-  <w:abstractNum w:abstractNumId="7" w15:restartNumberingAfterBreak="0">
+  <w:abstractNum w:abstractNumId="8" w15:restartNumberingAfterBreak="0">
     <w:nsid w:val="4FA83459"/>
     <w:multiLevelType w:val="multilevel"/>
     <w:tmpl w:val="D576975C"/>
@@ -10037,7 +10438,7 @@
       </w:pPr>
     </w:lvl>
   </w:abstractNum>
-  <w:abstractNum w:abstractNumId="8" w15:restartNumberingAfterBreak="0">
+  <w:abstractNum w:abstractNumId="9" w15:restartNumberingAfterBreak="0">
     <w:nsid w:val="60FA238D"/>
     <w:multiLevelType w:val="multilevel"/>
     <w:tmpl w:val="15B077C8"/>
@@ -10150,7 +10551,7 @@
       </w:pPr>
     </w:lvl>
   </w:abstractNum>
-  <w:abstractNum w:abstractNumId="9" w15:restartNumberingAfterBreak="0">
+  <w:abstractNum w:abstractNumId="10" w15:restartNumberingAfterBreak="0">
     <w:nsid w:val="62A63836"/>
     <w:multiLevelType w:val="hybridMultilevel"/>
     <w:tmpl w:val="4EFEE9D2"/>
@@ -10237,34 +10638,37 @@
     </w:lvl>
   </w:abstractNum>
   <w:num w:numId="1">
-    <w:abstractNumId w:val="6"/>
+    <w:abstractNumId w:val="7"/>
   </w:num>
   <w:num w:numId="2">
-    <w:abstractNumId w:val="7"/>
+    <w:abstractNumId w:val="8"/>
   </w:num>
   <w:num w:numId="3">
-    <w:abstractNumId w:val="4"/>
+    <w:abstractNumId w:val="5"/>
   </w:num>
   <w:num w:numId="4">
-    <w:abstractNumId w:val="9"/>
+    <w:abstractNumId w:val="10"/>
   </w:num>
   <w:num w:numId="5">
-    <w:abstractNumId w:val="8"/>
+    <w:abstractNumId w:val="9"/>
   </w:num>
   <w:num w:numId="6">
     <w:abstractNumId w:val="0"/>
   </w:num>
   <w:num w:numId="7">
-    <w:abstractNumId w:val="1"/>
+    <w:abstractNumId w:val="2"/>
   </w:num>
   <w:num w:numId="8">
+    <w:abstractNumId w:val="4"/>
+  </w:num>
+  <w:num w:numId="9">
     <w:abstractNumId w:val="3"/>
   </w:num>
-  <w:num w:numId="9">
-    <w:abstractNumId w:val="2"/>
+  <w:num w:numId="10">
+    <w:abstractNumId w:val="6"/>
   </w:num>
-  <w:num w:numId="10">
-    <w:abstractNumId w:val="5"/>
+  <w:num w:numId="11">
+    <w:abstractNumId w:val="1"/>
   </w:num>
 </w:numbering>
 </file>

</xml_diff>

<commit_message>
Do challenge exercise and trie diagram
</commit_message>
<xml_diff>
--- a/Week 8 Problem Set.docx
+++ b/Week 8 Problem Set.docx
@@ -9430,6 +9430,68 @@
     <w:p>
       <w:pPr>
         <w:spacing w:before="100" w:beforeAutospacing="1" w:after="100" w:afterAutospacing="1" w:line="360" w:lineRule="auto"/>
+        <w:jc w:val="center"/>
+        <w:rPr>
+          <w:rFonts w:ascii="Times New Roman" w:eastAsia="Times New Roman" w:hAnsi="Times New Roman" w:cs="Times New Roman"/>
+          <w:color w:val="000000"/>
+          <w:sz w:val="24"/>
+          <w:szCs w:val="24"/>
+        </w:rPr>
+      </w:pPr>
+      <w:r>
+        <w:rPr>
+          <w:rFonts w:ascii="Times New Roman" w:eastAsia="Times New Roman" w:hAnsi="Times New Roman" w:cs="Times New Roman"/>
+          <w:noProof/>
+          <w:color w:val="000000"/>
+          <w:sz w:val="24"/>
+          <w:szCs w:val="24"/>
+        </w:rPr>
+        <w:drawing>
+          <wp:inline distT="0" distB="0" distL="0" distR="0">
+            <wp:extent cx="4200525" cy="4200525"/>
+            <wp:effectExtent l="0" t="0" r="0" b="0"/>
+            <wp:docPr id="12" name="Picture 12"/>
+            <wp:cNvGraphicFramePr>
+              <a:graphicFrameLocks xmlns:a="http://schemas.openxmlformats.org/drawingml/2006/main" noChangeAspect="1"/>
+            </wp:cNvGraphicFramePr>
+            <a:graphic xmlns:a="http://schemas.openxmlformats.org/drawingml/2006/main">
+              <a:graphicData uri="http://schemas.openxmlformats.org/drawingml/2006/picture">
+                <pic:pic xmlns:pic="http://schemas.openxmlformats.org/drawingml/2006/picture">
+                  <pic:nvPicPr>
+                    <pic:cNvPr id="12" name="trie.drawio.png"/>
+                    <pic:cNvPicPr/>
+                  </pic:nvPicPr>
+                  <pic:blipFill>
+                    <a:blip r:embed="rId20">
+                      <a:extLst>
+                        <a:ext uri="{28A0092B-C50C-407E-A947-70E740481C1C}">
+                          <a14:useLocalDpi xmlns:a14="http://schemas.microsoft.com/office/drawing/2010/main" val="0"/>
+                        </a:ext>
+                      </a:extLst>
+                    </a:blip>
+                    <a:stretch>
+                      <a:fillRect/>
+                    </a:stretch>
+                  </pic:blipFill>
+                  <pic:spPr>
+                    <a:xfrm>
+                      <a:off x="0" y="0"/>
+                      <a:ext cx="4200525" cy="4200525"/>
+                    </a:xfrm>
+                    <a:prstGeom prst="rect">
+                      <a:avLst/>
+                    </a:prstGeom>
+                  </pic:spPr>
+                </pic:pic>
+              </a:graphicData>
+            </a:graphic>
+          </wp:inline>
+        </w:drawing>
+      </w:r>
+    </w:p>
+    <w:p>
+      <w:pPr>
+        <w:spacing w:before="100" w:beforeAutospacing="1" w:after="100" w:afterAutospacing="1" w:line="360" w:lineRule="auto"/>
         <w:ind w:left="1440"/>
         <w:rPr>
           <w:rFonts w:ascii="Times New Roman" w:eastAsia="Times New Roman" w:hAnsi="Times New Roman" w:cs="Times New Roman"/>
@@ -9438,6 +9500,289 @@
           <w:szCs w:val="24"/>
         </w:rPr>
       </w:pPr>
+      <w:r>
+        <w:rPr>
+          <w:rFonts w:ascii="Times New Roman" w:eastAsia="Times New Roman" w:hAnsi="Times New Roman" w:cs="Times New Roman"/>
+          <w:color w:val="000000"/>
+          <w:sz w:val="24"/>
+          <w:szCs w:val="24"/>
+        </w:rPr>
+        <w:t xml:space="preserve">The order of insertion does not matter. </w:t>
+      </w:r>
+      <w:r>
+        <w:rPr>
+          <w:rFonts w:ascii="Times New Roman" w:eastAsia="Times New Roman" w:hAnsi="Times New Roman" w:cs="Times New Roman"/>
+          <w:color w:val="000000"/>
+          <w:sz w:val="24"/>
+          <w:szCs w:val="24"/>
+        </w:rPr>
+        <w:t>It bears little and no significance to the final output of the trie.</w:t>
+      </w:r>
+    </w:p>
+    <w:p>
+      <w:pPr>
+        <w:spacing w:before="100" w:beforeAutospacing="1" w:after="100" w:afterAutospacing="1" w:line="360" w:lineRule="auto"/>
+        <w:ind w:left="1440"/>
+        <w:rPr>
+          <w:rFonts w:ascii="Times New Roman" w:eastAsia="Times New Roman" w:hAnsi="Times New Roman" w:cs="Times New Roman"/>
+          <w:color w:val="000000"/>
+          <w:sz w:val="24"/>
+          <w:szCs w:val="24"/>
+        </w:rPr>
+      </w:pPr>
+    </w:p>
+    <w:p>
+      <w:pPr>
+        <w:spacing w:before="100" w:beforeAutospacing="1" w:after="100" w:afterAutospacing="1" w:line="360" w:lineRule="auto"/>
+        <w:ind w:left="1440"/>
+        <w:rPr>
+          <w:rFonts w:ascii="Times New Roman" w:eastAsia="Times New Roman" w:hAnsi="Times New Roman" w:cs="Times New Roman"/>
+          <w:color w:val="000000"/>
+          <w:sz w:val="24"/>
+          <w:szCs w:val="24"/>
+        </w:rPr>
+      </w:pPr>
+    </w:p>
+    <w:p>
+      <w:pPr>
+        <w:spacing w:after="0" w:line="360" w:lineRule="auto"/>
+        <w:rPr>
+          <w:rFonts w:ascii="Times New Roman" w:eastAsia="Times New Roman" w:hAnsi="Times New Roman" w:cs="Times New Roman"/>
+          <w:sz w:val="24"/>
+          <w:szCs w:val="24"/>
+        </w:rPr>
+      </w:pPr>
+      <w:r>
+        <w:rPr>
+          <w:rFonts w:ascii="Times New Roman" w:eastAsia="Times New Roman" w:hAnsi="Times New Roman" w:cs="Times New Roman"/>
+          <w:bCs/>
+          <w:color w:val="000000"/>
+          <w:sz w:val="24"/>
+          <w:szCs w:val="24"/>
+        </w:rPr>
+        <w:lastRenderedPageBreak/>
+        <w:t>8.</w:t>
+      </w:r>
+      <w:r>
+        <w:rPr>
+          <w:rFonts w:ascii="Times New Roman" w:eastAsia="Times New Roman" w:hAnsi="Times New Roman" w:cs="Times New Roman"/>
+          <w:b/>
+          <w:bCs/>
+          <w:color w:val="000000"/>
+          <w:sz w:val="24"/>
+          <w:szCs w:val="24"/>
+        </w:rPr>
+        <w:t xml:space="preserve"> </w:t>
+      </w:r>
+      <w:r>
+        <w:rPr>
+          <w:rFonts w:ascii="Times New Roman" w:eastAsia="Times New Roman" w:hAnsi="Times New Roman" w:cs="Times New Roman"/>
+          <w:b/>
+          <w:bCs/>
+          <w:color w:val="000000"/>
+          <w:sz w:val="24"/>
+          <w:szCs w:val="24"/>
+        </w:rPr>
+        <w:t>Challenge Exercise</w:t>
+      </w:r>
+    </w:p>
+    <w:p>
+      <w:pPr>
+        <w:spacing w:before="100" w:beforeAutospacing="1" w:after="100" w:afterAutospacing="1" w:line="360" w:lineRule="auto"/>
+        <w:rPr>
+          <w:rFonts w:ascii="Times New Roman" w:eastAsia="Times New Roman" w:hAnsi="Times New Roman" w:cs="Times New Roman"/>
+          <w:color w:val="000000"/>
+          <w:sz w:val="24"/>
+          <w:szCs w:val="24"/>
+        </w:rPr>
+      </w:pPr>
+      <w:r>
+        <w:rPr>
+          <w:rFonts w:ascii="Times New Roman" w:eastAsia="Times New Roman" w:hAnsi="Times New Roman" w:cs="Times New Roman"/>
+          <w:color w:val="000000"/>
+          <w:sz w:val="24"/>
+          <w:szCs w:val="24"/>
+        </w:rPr>
+        <w:t>Implement a function that, given a binary tree, computes the maximum number of edges that can be removed to get a forest such that each connected component contains an </w:t>
+      </w:r>
+      <w:r>
+        <w:rPr>
+          <w:rFonts w:ascii="Times New Roman" w:eastAsia="Times New Roman" w:hAnsi="Times New Roman" w:cs="Times New Roman"/>
+          <w:b/>
+          <w:bCs/>
+          <w:color w:val="000000"/>
+          <w:sz w:val="24"/>
+          <w:szCs w:val="24"/>
+        </w:rPr>
+        <w:t>even</w:t>
+      </w:r>
+      <w:r>
+        <w:rPr>
+          <w:rFonts w:ascii="Times New Roman" w:eastAsia="Times New Roman" w:hAnsi="Times New Roman" w:cs="Times New Roman"/>
+          <w:color w:val="000000"/>
+          <w:sz w:val="24"/>
+          <w:szCs w:val="24"/>
+        </w:rPr>
+        <w:t> number of nodes.</w:t>
+      </w:r>
+    </w:p>
+    <w:p>
+      <w:pPr>
+        <w:spacing w:before="100" w:beforeAutospacing="1" w:after="100" w:afterAutospacing="1" w:line="360" w:lineRule="auto"/>
+        <w:rPr>
+          <w:rFonts w:ascii="Times New Roman" w:eastAsia="Times New Roman" w:hAnsi="Times New Roman" w:cs="Times New Roman"/>
+          <w:color w:val="000000"/>
+          <w:sz w:val="24"/>
+          <w:szCs w:val="24"/>
+        </w:rPr>
+      </w:pPr>
+      <w:r>
+        <w:rPr>
+          <w:rFonts w:ascii="Times New Roman" w:eastAsia="Times New Roman" w:hAnsi="Times New Roman" w:cs="Times New Roman"/>
+          <w:color w:val="000000"/>
+          <w:sz w:val="24"/>
+          <w:szCs w:val="24"/>
+        </w:rPr>
+        <w:t>For example, for the tree in Exercise 1 the answer is 2: Edges 4-6 and 8-10 can be removed. More examples:</w:t>
+      </w:r>
+    </w:p>
+    <w:p>
+      <w:pPr>
+        <w:spacing w:after="0" w:line="360" w:lineRule="auto"/>
+        <w:jc w:val="center"/>
+        <w:rPr>
+          <w:rFonts w:ascii="Times New Roman" w:eastAsia="Times New Roman" w:hAnsi="Times New Roman" w:cs="Times New Roman"/>
+          <w:color w:val="000000"/>
+          <w:sz w:val="24"/>
+          <w:szCs w:val="24"/>
+        </w:rPr>
+      </w:pPr>
+      <w:r>
+        <w:rPr>
+          <w:rFonts w:ascii="Times New Roman" w:eastAsia="Times New Roman" w:hAnsi="Times New Roman" w:cs="Times New Roman"/>
+          <w:noProof/>
+          <w:color w:val="000000"/>
+          <w:sz w:val="24"/>
+          <w:szCs w:val="24"/>
+        </w:rPr>
+        <w:drawing>
+          <wp:inline distT="0" distB="0" distL="0" distR="0">
+            <wp:extent cx="2838450" cy="1219200"/>
+            <wp:effectExtent l="0" t="0" r="0" b="0"/>
+            <wp:docPr id="11" name="Picture 11" descr="https://cgi.cse.unsw.edu.au/~cs9024/23T2/probs/prob8/challenge.png"/>
+            <wp:cNvGraphicFramePr>
+              <a:graphicFrameLocks xmlns:a="http://schemas.openxmlformats.org/drawingml/2006/main" noChangeAspect="1"/>
+            </wp:cNvGraphicFramePr>
+            <a:graphic xmlns:a="http://schemas.openxmlformats.org/drawingml/2006/main">
+              <a:graphicData uri="http://schemas.openxmlformats.org/drawingml/2006/picture">
+                <pic:pic xmlns:pic="http://schemas.openxmlformats.org/drawingml/2006/picture">
+                  <pic:nvPicPr>
+                    <pic:cNvPr id="0" name="Picture 3" descr="https://cgi.cse.unsw.edu.au/~cs9024/23T2/probs/prob8/challenge.png"/>
+                    <pic:cNvPicPr>
+                      <a:picLocks noChangeAspect="1" noChangeArrowheads="1"/>
+                    </pic:cNvPicPr>
+                  </pic:nvPicPr>
+                  <pic:blipFill>
+                    <a:blip r:embed="rId21">
+                      <a:extLst>
+                        <a:ext uri="{28A0092B-C50C-407E-A947-70E740481C1C}">
+                          <a14:useLocalDpi xmlns:a14="http://schemas.microsoft.com/office/drawing/2010/main" val="0"/>
+                        </a:ext>
+                      </a:extLst>
+                    </a:blip>
+                    <a:srcRect/>
+                    <a:stretch>
+                      <a:fillRect/>
+                    </a:stretch>
+                  </pic:blipFill>
+                  <pic:spPr bwMode="auto">
+                    <a:xfrm>
+                      <a:off x="0" y="0"/>
+                      <a:ext cx="2838450" cy="1219200"/>
+                    </a:xfrm>
+                    <a:prstGeom prst="rect">
+                      <a:avLst/>
+                    </a:prstGeom>
+                    <a:noFill/>
+                    <a:ln>
+                      <a:noFill/>
+                    </a:ln>
+                  </pic:spPr>
+                </pic:pic>
+              </a:graphicData>
+            </a:graphic>
+          </wp:inline>
+        </w:drawing>
+      </w:r>
+    </w:p>
+    <w:p>
+      <w:pPr>
+        <w:spacing w:before="100" w:beforeAutospacing="1" w:after="100" w:afterAutospacing="1" w:line="360" w:lineRule="auto"/>
+        <w:rPr>
+          <w:rFonts w:ascii="Times New Roman" w:eastAsia="Times New Roman" w:hAnsi="Times New Roman" w:cs="Times New Roman"/>
+          <w:color w:val="000000"/>
+          <w:sz w:val="24"/>
+          <w:szCs w:val="24"/>
+        </w:rPr>
+      </w:pPr>
+      <w:r>
+        <w:rPr>
+          <w:rFonts w:ascii="Times New Roman" w:eastAsia="Times New Roman" w:hAnsi="Times New Roman" w:cs="Times New Roman"/>
+          <w:color w:val="000000"/>
+          <w:sz w:val="24"/>
+          <w:szCs w:val="24"/>
+        </w:rPr>
+        <w:t>For the left tree the answer is: 1. For the right tree the answer is: 0.</w:t>
+      </w:r>
+    </w:p>
+    <w:p>
+      <w:pPr>
+        <w:spacing w:before="100" w:beforeAutospacing="1" w:after="100" w:afterAutospacing="1" w:line="360" w:lineRule="auto"/>
+        <w:rPr>
+          <w:rFonts w:ascii="Times New Roman" w:eastAsia="Times New Roman" w:hAnsi="Times New Roman" w:cs="Times New Roman"/>
+          <w:color w:val="000000"/>
+          <w:sz w:val="24"/>
+          <w:szCs w:val="24"/>
+        </w:rPr>
+      </w:pPr>
+      <w:r>
+        <w:rPr>
+          <w:rFonts w:ascii="Times New Roman" w:eastAsia="Times New Roman" w:hAnsi="Times New Roman" w:cs="Times New Roman"/>
+          <w:color w:val="000000"/>
+          <w:sz w:val="24"/>
+          <w:szCs w:val="24"/>
+        </w:rPr>
+        <w:t>----- Attached---</w:t>
+      </w:r>
+      <w:r>
+        <w:rPr>
+          <w:rFonts w:ascii="Times New Roman" w:eastAsia="Times New Roman" w:hAnsi="Times New Roman" w:cs="Times New Roman"/>
+          <w:color w:val="000000"/>
+          <w:sz w:val="24"/>
+          <w:szCs w:val="24"/>
+        </w:rPr>
+        <w:t>-</w:t>
+      </w:r>
+    </w:p>
+    <w:p>
+      <w:pPr>
+        <w:spacing w:before="100" w:beforeAutospacing="1" w:after="100" w:afterAutospacing="1" w:line="360" w:lineRule="auto"/>
+        <w:rPr>
+          <w:rFonts w:ascii="Times New Roman" w:eastAsia="Times New Roman" w:hAnsi="Times New Roman" w:cs="Times New Roman"/>
+          <w:color w:val="000000"/>
+          <w:sz w:val="24"/>
+          <w:szCs w:val="24"/>
+        </w:rPr>
+      </w:pPr>
+      <w:r>
+        <w:rPr>
+          <w:rFonts w:ascii="Times New Roman" w:eastAsia="Times New Roman" w:hAnsi="Times New Roman" w:cs="Times New Roman"/>
+          <w:color w:val="000000"/>
+          <w:sz w:val="24"/>
+          <w:szCs w:val="24"/>
+        </w:rPr>
+        <w:t xml:space="preserve">A recursive function which runs in logarithmic time. </w:t>
+      </w:r>
       <w:bookmarkStart w:id="0" w:name="_GoBack"/>
       <w:bookmarkEnd w:id="0"/>
     </w:p>

</xml_diff>